<commit_message>
Added React Native project
</commit_message>
<xml_diff>
--- a/Documentazione/Manuale tecnico.docx
+++ b/Documentazione/Manuale tecnico.docx
@@ -3710,12 +3710,12 @@
         <w:tblLook w:val="04A0" w:firstRow="1" w:lastRow="0" w:firstColumn="1" w:lastColumn="0" w:noHBand="0" w:noVBand="1"/>
       </w:tblPr>
       <w:tblGrid>
-        <w:gridCol w:w="1679"/>
-        <w:gridCol w:w="1385"/>
-        <w:gridCol w:w="1488"/>
-        <w:gridCol w:w="1488"/>
-        <w:gridCol w:w="1488"/>
-        <w:gridCol w:w="1488"/>
+        <w:gridCol w:w="1596"/>
+        <w:gridCol w:w="1440"/>
+        <w:gridCol w:w="1495"/>
+        <w:gridCol w:w="1495"/>
+        <w:gridCol w:w="1495"/>
+        <w:gridCol w:w="1495"/>
       </w:tblGrid>
       <w:tr>
         <w:trPr>
@@ -4642,6 +4642,27 @@
     </w:p>
     <w:p>
       <w:r>
+        <w:t xml:space="preserve">Tra Cordova e </w:t>
+      </w:r>
+      <w:proofErr w:type="spellStart"/>
+      <w:r>
+        <w:t>Ionic</w:t>
+      </w:r>
+      <w:proofErr w:type="spellEnd"/>
+      <w:r>
+        <w:t xml:space="preserve"> ho scelto di scartare Cordova siccome sviluppare per </w:t>
+      </w:r>
+      <w:proofErr w:type="spellStart"/>
+      <w:r>
+        <w:t>Ionic</w:t>
+      </w:r>
+      <w:proofErr w:type="spellEnd"/>
+      <w:r>
+        <w:t xml:space="preserve"> risulta più semplice ed immediato e ci si può </w:t>
+      </w:r>
+    </w:p>
+    <w:p>
+      <w:r>
         <w:t>Ho deciso di scartare anche le varianti ibride (</w:t>
       </w:r>
       <w:proofErr w:type="spellStart"/>
@@ -4688,10 +4709,7 @@
         <w:t>Gli strumenti all’interno di Visual Studio velocizzano il processo di sviluppo con controlli e layout predefiniti.</w:t>
       </w:r>
       <w:r>
-        <w:t xml:space="preserve"> La funzione di </w:t>
-      </w:r>
-      <w:r>
-        <w:t xml:space="preserve">‘Hot </w:t>
+        <w:t xml:space="preserve"> La funzione di ‘Hot </w:t>
       </w:r>
       <w:proofErr w:type="spellStart"/>
       <w:r>
@@ -4699,10 +4717,7 @@
       </w:r>
       <w:proofErr w:type="spellEnd"/>
       <w:r>
-        <w:t>’, ovvero la possibilità di vedere l’applicazione aggiornata immediatamente senza bisogno di ricompilarla</w:t>
-      </w:r>
-      <w:r>
-        <w:t xml:space="preserve">, </w:t>
+        <w:t xml:space="preserve">’, ovvero la possibilità di vedere l’applicazione aggiornata immediatamente senza bisogno di ricompilarla, </w:t>
       </w:r>
       <w:proofErr w:type="spellStart"/>
       <w:r>
@@ -4745,6 +4760,32 @@
     <w:p>
       <w:r>
         <w:t>La possibilità di avere schermate diverse a dipendenza se il dispositivo è in orizzontale o in verticale è direttamente integrata nel framework.</w:t>
+      </w:r>
+    </w:p>
+    <w:p>
+      <w:pPr>
+        <w:pStyle w:val="Heading3"/>
+      </w:pPr>
+      <w:r>
+        <w:t>Bluetooth</w:t>
+      </w:r>
+    </w:p>
+    <w:p>
+      <w:proofErr w:type="spellStart"/>
+      <w:r>
+        <w:t>Xamarin</w:t>
+      </w:r>
+      <w:proofErr w:type="spellEnd"/>
+      <w:r>
+        <w:t xml:space="preserve"> fornisce </w:t>
+      </w:r>
+      <w:proofErr w:type="gramStart"/>
+      <w:r>
+        <w:t>un implementazione</w:t>
+      </w:r>
+      <w:proofErr w:type="gramEnd"/>
+      <w:r>
+        <w:t xml:space="preserve"> semplice per ricevere e mandare dati tramite Bluetooth direttamente integrata nel framework.</w:t>
       </w:r>
     </w:p>
     <w:p>
@@ -4827,10 +4868,7 @@
       </w:r>
       <w:proofErr w:type="spellEnd"/>
       <w:r>
-        <w:t xml:space="preserve"> Native supporta la funzione di ‘</w:t>
-      </w:r>
-      <w:r>
-        <w:t xml:space="preserve">Hot </w:t>
+        <w:t xml:space="preserve"> Native supporta la funzione di ‘Hot </w:t>
       </w:r>
       <w:proofErr w:type="spellStart"/>
       <w:r>
@@ -4838,10 +4876,7 @@
       </w:r>
       <w:proofErr w:type="spellEnd"/>
       <w:r>
-        <w:t>’</w:t>
-      </w:r>
-      <w:r>
-        <w:t xml:space="preserve">. </w:t>
+        <w:t xml:space="preserve">’. </w:t>
       </w:r>
       <w:bookmarkStart w:id="31" w:name="_Toc107333417"/>
       <w:bookmarkStart w:id="32" w:name="_Toc107337895"/>
@@ -4914,6 +4949,326 @@
     <w:p>
       <w:pPr>
         <w:pStyle w:val="Heading3"/>
+        <w:rPr>
+          <w:lang w:val="en-CH"/>
+        </w:rPr>
+      </w:pPr>
+      <w:r>
+        <w:rPr>
+          <w:lang w:val="en-CH"/>
+        </w:rPr>
+        <w:t>Bluetooth</w:t>
+      </w:r>
+    </w:p>
+    <w:p>
+      <w:pPr>
+        <w:rPr>
+          <w:lang w:val="en-CH"/>
+        </w:rPr>
+      </w:pPr>
+      <w:r>
+        <w:rPr>
+          <w:lang w:val="en-CH"/>
+        </w:rPr>
+        <w:t xml:space="preserve">Al </w:t>
+      </w:r>
+      <w:proofErr w:type="spellStart"/>
+      <w:r>
+        <w:rPr>
+          <w:lang w:val="en-CH"/>
+        </w:rPr>
+        <w:t>contrario</w:t>
+      </w:r>
+      <w:proofErr w:type="spellEnd"/>
+      <w:r>
+        <w:rPr>
+          <w:lang w:val="en-CH"/>
+        </w:rPr>
+        <w:t xml:space="preserve"> di Xamarin non </w:t>
+      </w:r>
+      <w:proofErr w:type="spellStart"/>
+      <w:r>
+        <w:rPr>
+          <w:lang w:val="en-CH"/>
+        </w:rPr>
+        <w:t>c’è</w:t>
+      </w:r>
+      <w:proofErr w:type="spellEnd"/>
+      <w:r>
+        <w:rPr>
+          <w:lang w:val="en-CH"/>
+        </w:rPr>
+        <w:t xml:space="preserve"> </w:t>
+      </w:r>
+      <w:proofErr w:type="spellStart"/>
+      <w:r>
+        <w:rPr>
+          <w:lang w:val="en-CH"/>
+        </w:rPr>
+        <w:t>una</w:t>
+      </w:r>
+      <w:proofErr w:type="spellEnd"/>
+      <w:r>
+        <w:rPr>
+          <w:lang w:val="en-CH"/>
+        </w:rPr>
+        <w:t xml:space="preserve"> </w:t>
+      </w:r>
+      <w:proofErr w:type="spellStart"/>
+      <w:r>
+        <w:rPr>
+          <w:lang w:val="en-CH"/>
+        </w:rPr>
+        <w:t>soluzione</w:t>
+      </w:r>
+      <w:proofErr w:type="spellEnd"/>
+      <w:r>
+        <w:rPr>
+          <w:lang w:val="en-CH"/>
+        </w:rPr>
+        <w:t xml:space="preserve"> per la </w:t>
+      </w:r>
+      <w:proofErr w:type="spellStart"/>
+      <w:r>
+        <w:rPr>
+          <w:lang w:val="en-CH"/>
+        </w:rPr>
+        <w:t>connessione</w:t>
+      </w:r>
+      <w:proofErr w:type="spellEnd"/>
+      <w:r>
+        <w:rPr>
+          <w:lang w:val="en-CH"/>
+        </w:rPr>
+        <w:t xml:space="preserve"> Bluetooth </w:t>
+      </w:r>
+      <w:proofErr w:type="spellStart"/>
+      <w:r>
+        <w:rPr>
+          <w:lang w:val="en-CH"/>
+        </w:rPr>
+        <w:t>direttamente</w:t>
+      </w:r>
+      <w:proofErr w:type="spellEnd"/>
+      <w:r>
+        <w:rPr>
+          <w:lang w:val="en-CH"/>
+        </w:rPr>
+        <w:t xml:space="preserve"> integrate ma </w:t>
+      </w:r>
+      <w:proofErr w:type="spellStart"/>
+      <w:r>
+        <w:rPr>
+          <w:lang w:val="en-CH"/>
+        </w:rPr>
+        <w:t>esistono</w:t>
+      </w:r>
+      <w:proofErr w:type="spellEnd"/>
+      <w:r>
+        <w:rPr>
+          <w:lang w:val="en-CH"/>
+        </w:rPr>
+        <w:t xml:space="preserve"> </w:t>
+      </w:r>
+      <w:proofErr w:type="spellStart"/>
+      <w:r>
+        <w:rPr>
+          <w:lang w:val="en-CH"/>
+        </w:rPr>
+        <w:t>delle</w:t>
+      </w:r>
+      <w:proofErr w:type="spellEnd"/>
+      <w:r>
+        <w:rPr>
+          <w:lang w:val="en-CH"/>
+        </w:rPr>
+        <w:t xml:space="preserve"> </w:t>
+      </w:r>
+      <w:proofErr w:type="spellStart"/>
+      <w:r>
+        <w:rPr>
+          <w:lang w:val="en-CH"/>
+        </w:rPr>
+        <w:t>soluzioni</w:t>
+      </w:r>
+      <w:proofErr w:type="spellEnd"/>
+      <w:r>
+        <w:rPr>
+          <w:lang w:val="en-CH"/>
+        </w:rPr>
+        <w:t xml:space="preserve"> </w:t>
+      </w:r>
+      <w:proofErr w:type="spellStart"/>
+      <w:r>
+        <w:rPr>
+          <w:lang w:val="en-CH"/>
+        </w:rPr>
+        <w:t>sviluppate</w:t>
+      </w:r>
+      <w:proofErr w:type="spellEnd"/>
+      <w:r>
+        <w:rPr>
+          <w:lang w:val="en-CH"/>
+        </w:rPr>
+        <w:t xml:space="preserve"> da </w:t>
+      </w:r>
+      <w:proofErr w:type="spellStart"/>
+      <w:r>
+        <w:rPr>
+          <w:lang w:val="en-CH"/>
+        </w:rPr>
+        <w:t>terzi</w:t>
+      </w:r>
+      <w:proofErr w:type="spellEnd"/>
+      <w:r>
+        <w:rPr>
+          <w:lang w:val="en-CH"/>
+        </w:rPr>
+        <w:t>.</w:t>
+      </w:r>
+    </w:p>
+    <w:p>
+      <w:pPr>
+        <w:rPr>
+          <w:lang w:val="en-CH"/>
+        </w:rPr>
+      </w:pPr>
+      <w:r>
+        <w:rPr>
+          <w:lang w:val="en-CH"/>
+        </w:rPr>
+        <w:lastRenderedPageBreak/>
+        <w:t xml:space="preserve">Un </w:t>
+      </w:r>
+      <w:proofErr w:type="spellStart"/>
+      <w:r>
+        <w:rPr>
+          <w:lang w:val="en-CH"/>
+        </w:rPr>
+        <w:t>esempio</w:t>
+      </w:r>
+      <w:proofErr w:type="spellEnd"/>
+      <w:r>
+        <w:rPr>
+          <w:lang w:val="en-CH"/>
+        </w:rPr>
+        <w:t xml:space="preserve"> è la </w:t>
+      </w:r>
+      <w:proofErr w:type="spellStart"/>
+      <w:r>
+        <w:rPr>
+          <w:lang w:val="en-CH"/>
+        </w:rPr>
+        <w:t>libreria</w:t>
+      </w:r>
+      <w:proofErr w:type="spellEnd"/>
+      <w:r>
+        <w:rPr>
+          <w:lang w:val="en-CH"/>
+        </w:rPr>
+        <w:t xml:space="preserve"> “</w:t>
+      </w:r>
+      <w:r>
+        <w:rPr>
+          <w:lang w:val="en-CH"/>
+        </w:rPr>
+        <w:t>react-native-</w:t>
+      </w:r>
+      <w:proofErr w:type="spellStart"/>
+      <w:r>
+        <w:rPr>
+          <w:lang w:val="en-CH"/>
+        </w:rPr>
+        <w:t>ble</w:t>
+      </w:r>
+      <w:proofErr w:type="spellEnd"/>
+      <w:r>
+        <w:rPr>
+          <w:lang w:val="en-CH"/>
+        </w:rPr>
+        <w:t>-</w:t>
+      </w:r>
+      <w:proofErr w:type="spellStart"/>
+      <w:r>
+        <w:rPr>
+          <w:lang w:val="en-CH"/>
+        </w:rPr>
+        <w:t>plx</w:t>
+      </w:r>
+      <w:proofErr w:type="spellEnd"/>
+      <w:r>
+        <w:rPr>
+          <w:rStyle w:val="FootnoteReference"/>
+          <w:lang w:val="en-CH"/>
+        </w:rPr>
+        <w:footnoteReference w:id="2"/>
+      </w:r>
+      <w:r>
+        <w:rPr>
+          <w:lang w:val="en-CH"/>
+        </w:rPr>
+        <w:t xml:space="preserve">” offer un </w:t>
+      </w:r>
+      <w:proofErr w:type="spellStart"/>
+      <w:r>
+        <w:rPr>
+          <w:lang w:val="en-CH"/>
+        </w:rPr>
+        <w:t>implementazione</w:t>
+      </w:r>
+      <w:proofErr w:type="spellEnd"/>
+      <w:r>
+        <w:rPr>
+          <w:lang w:val="en-CH"/>
+        </w:rPr>
+        <w:t xml:space="preserve"> </w:t>
+      </w:r>
+      <w:proofErr w:type="spellStart"/>
+      <w:r>
+        <w:rPr>
+          <w:lang w:val="en-CH"/>
+        </w:rPr>
+        <w:t>altrettanto</w:t>
+      </w:r>
+      <w:proofErr w:type="spellEnd"/>
+      <w:r>
+        <w:rPr>
+          <w:lang w:val="en-CH"/>
+        </w:rPr>
+        <w:t xml:space="preserve"> semplice e veloce </w:t>
+      </w:r>
+      <w:proofErr w:type="spellStart"/>
+      <w:r>
+        <w:rPr>
+          <w:lang w:val="en-CH"/>
+        </w:rPr>
+        <w:t>quanto</w:t>
+      </w:r>
+      <w:proofErr w:type="spellEnd"/>
+      <w:r>
+        <w:rPr>
+          <w:lang w:val="en-CH"/>
+        </w:rPr>
+        <w:t xml:space="preserve"> </w:t>
+      </w:r>
+      <w:proofErr w:type="spellStart"/>
+      <w:r>
+        <w:rPr>
+          <w:lang w:val="en-CH"/>
+        </w:rPr>
+        <w:t>quella</w:t>
+      </w:r>
+      <w:proofErr w:type="spellEnd"/>
+      <w:r>
+        <w:rPr>
+          <w:lang w:val="en-CH"/>
+        </w:rPr>
+        <w:t xml:space="preserve"> di Xamarin.</w:t>
+      </w:r>
+    </w:p>
+    <w:p>
+      <w:pPr>
+        <w:pStyle w:val="Heading3"/>
       </w:pPr>
       <w:r>
         <w:t>Emulazione</w:t>
@@ -4929,7 +5284,6 @@
         <w:t xml:space="preserve"> Native non necessita però di un emulatore ma l’applicativo può essere visualizzato su un qualsiasi browser moderno.</w:t>
       </w:r>
     </w:p>
-    <w:p/>
     <w:p>
       <w:pPr>
         <w:pStyle w:val="Heading2"/>
@@ -4939,7 +5293,6 @@
         </w:numPr>
       </w:pPr>
       <w:r>
-        <w:lastRenderedPageBreak/>
         <w:t xml:space="preserve">Scelta finale: </w:t>
       </w:r>
       <w:proofErr w:type="spellStart"/>
@@ -5169,6 +5522,11 @@
           <w:ilvl w:val="0"/>
           <w:numId w:val="1"/>
         </w:numPr>
+        <w:rPr>
+          <w:rStyle w:val="Hyperlink"/>
+          <w:color w:val="auto"/>
+          <w:u w:val="none"/>
+        </w:rPr>
       </w:pPr>
       <w:hyperlink r:id="rId17" w:history="1">
         <w:r>
@@ -5178,6 +5536,28 @@
           <w:t>https://github.com/yamill/react-native-orientation</w:t>
         </w:r>
       </w:hyperlink>
+    </w:p>
+    <w:p>
+      <w:pPr>
+        <w:pStyle w:val="ListParagraph"/>
+        <w:numPr>
+          <w:ilvl w:val="0"/>
+          <w:numId w:val="1"/>
+        </w:numPr>
+      </w:pPr>
+      <w:hyperlink r:id="rId18" w:history="1">
+        <w:r>
+          <w:rPr>
+            <w:rStyle w:val="Hyperlink"/>
+          </w:rPr>
+          <w:t>https://medium.com/enigmamx/how-to-integrate-bluetooth-le-in-xamarin-forms-2dcdf974703a</w:t>
+        </w:r>
+      </w:hyperlink>
+    </w:p>
+    <w:p>
+      <w:pPr>
+        <w:pStyle w:val="ListParagraph"/>
+      </w:pPr>
     </w:p>
     <w:p>
       <w:pPr>
@@ -5414,6 +5794,28 @@
           <w:lang w:val="en-CH"/>
         </w:rPr>
         <w:t>.</w:t>
+      </w:r>
+    </w:p>
+  </w:footnote>
+  <w:footnote w:id="2">
+    <w:p>
+      <w:pPr>
+        <w:pStyle w:val="FootnoteText"/>
+        <w:rPr>
+          <w:lang w:val="en-CH"/>
+        </w:rPr>
+      </w:pPr>
+      <w:r>
+        <w:rPr>
+          <w:rStyle w:val="FootnoteReference"/>
+        </w:rPr>
+        <w:footnoteRef/>
+      </w:r>
+      <w:r>
+        <w:t xml:space="preserve"> </w:t>
+      </w:r>
+      <w:r>
+        <w:t>https://github.com/dotintent/react-native-ble-plx</w:t>
       </w:r>
     </w:p>
   </w:footnote>

</xml_diff>

<commit_message>
Added simple table to compare technologies
</commit_message>
<xml_diff>
--- a/Documentazione/Manuale tecnico.docx
+++ b/Documentazione/Manuale tecnico.docx
@@ -1,6 +1,6 @@
 
 <file path=word/document.xml><?xml version="1.0" encoding="utf-8"?>
-<w:document xmlns:wpc="http://schemas.microsoft.com/office/word/2010/wordprocessingCanvas" xmlns:cx="http://schemas.microsoft.com/office/drawing/2014/chartex" xmlns:cx1="http://schemas.microsoft.com/office/drawing/2015/9/8/chartex" xmlns:cx2="http://schemas.microsoft.com/office/drawing/2015/10/21/chartex" xmlns:cx3="http://schemas.microsoft.com/office/drawing/2016/5/9/chartex" xmlns:cx4="http://schemas.microsoft.com/office/drawing/2016/5/10/chartex" xmlns:cx5="http://schemas.microsoft.com/office/drawing/2016/5/11/chartex" xmlns:cx6="http://schemas.microsoft.com/office/drawing/2016/5/12/chartex" xmlns:cx7="http://schemas.microsoft.com/office/drawing/2016/5/13/chartex" xmlns:cx8="http://schemas.microsoft.com/office/drawing/2016/5/14/chartex" xmlns:mc="http://schemas.openxmlformats.org/markup-compatibility/2006" xmlns:aink="http://schemas.microsoft.com/office/drawing/2016/ink" xmlns:am3d="http://schemas.microsoft.com/office/drawing/2017/model3d" xmlns:o="urn:schemas-microsoft-com:office:office" xmlns:oel="http://schemas.microsoft.com/office/2019/extlst" xmlns:r="http://schemas.openxmlformats.org/officeDocument/2006/relationships" xmlns:m="http://schemas.openxmlformats.org/officeDocument/2006/math" xmlns:v="urn:schemas-microsoft-com:vml" xmlns:wp14="http://schemas.microsoft.com/office/word/2010/wordprocessingDrawing" xmlns:wp="http://schemas.openxmlformats.org/drawingml/2006/wordprocessingDrawing" xmlns:w10="urn:schemas-microsoft-com:office:word" xmlns:w="http://schemas.openxmlformats.org/wordprocessingml/2006/main" xmlns:w14="http://schemas.microsoft.com/office/word/2010/wordml" xmlns:w15="http://schemas.microsoft.com/office/word/2012/wordml" xmlns:w16cex="http://schemas.microsoft.com/office/word/2018/wordml/cex" xmlns:w16cid="http://schemas.microsoft.com/office/word/2016/wordml/cid" xmlns:w16="http://schemas.microsoft.com/office/word/2018/wordml" xmlns:w16sdtdh="http://schemas.microsoft.com/office/word/2020/wordml/sdtdatahash" xmlns:w16se="http://schemas.microsoft.com/office/word/2015/wordml/symex" xmlns:wpg="http://schemas.microsoft.com/office/word/2010/wordprocessingGroup" xmlns:wpi="http://schemas.microsoft.com/office/word/2010/wordprocessingInk" xmlns:wne="http://schemas.microsoft.com/office/word/2006/wordml" xmlns:wps="http://schemas.microsoft.com/office/word/2010/wordprocessingShape" mc:Ignorable="w14 w15 w16se w16cid w16 w16cex w16sdtdh wp14">
+<w:document xmlns:wpc="http://schemas.microsoft.com/office/word/2010/wordprocessingCanvas" xmlns:cx="http://schemas.microsoft.com/office/drawing/2014/chartex" xmlns:cx1="http://schemas.microsoft.com/office/drawing/2015/9/8/chartex" xmlns:cx2="http://schemas.microsoft.com/office/drawing/2015/10/21/chartex" xmlns:cx3="http://schemas.microsoft.com/office/drawing/2016/5/9/chartex" xmlns:cx4="http://schemas.microsoft.com/office/drawing/2016/5/10/chartex" xmlns:cx5="http://schemas.microsoft.com/office/drawing/2016/5/11/chartex" xmlns:cx6="http://schemas.microsoft.com/office/drawing/2016/5/12/chartex" xmlns:cx7="http://schemas.microsoft.com/office/drawing/2016/5/13/chartex" xmlns:cx8="http://schemas.microsoft.com/office/drawing/2016/5/14/chartex" xmlns:mc="http://schemas.openxmlformats.org/markup-compatibility/2006" xmlns:aink="http://schemas.microsoft.com/office/drawing/2016/ink" xmlns:am3d="http://schemas.microsoft.com/office/drawing/2017/model3d" xmlns:o="urn:schemas-microsoft-com:office:office" xmlns:r="http://schemas.openxmlformats.org/officeDocument/2006/relationships" xmlns:m="http://schemas.openxmlformats.org/officeDocument/2006/math" xmlns:v="urn:schemas-microsoft-com:vml" xmlns:wp14="http://schemas.microsoft.com/office/word/2010/wordprocessingDrawing" xmlns:wp="http://schemas.openxmlformats.org/drawingml/2006/wordprocessingDrawing" xmlns:w10="urn:schemas-microsoft-com:office:word" xmlns:w="http://schemas.openxmlformats.org/wordprocessingml/2006/main" xmlns:w14="http://schemas.microsoft.com/office/word/2010/wordml" xmlns:w15="http://schemas.microsoft.com/office/word/2012/wordml" xmlns:w16cid="http://schemas.microsoft.com/office/word/2016/wordml/cid" xmlns:w16se="http://schemas.microsoft.com/office/word/2015/wordml/symex" xmlns:wpg="http://schemas.microsoft.com/office/word/2010/wordprocessingGroup" xmlns:wpi="http://schemas.microsoft.com/office/word/2010/wordprocessingInk" xmlns:wne="http://schemas.microsoft.com/office/word/2006/wordml" xmlns:wps="http://schemas.microsoft.com/office/word/2010/wordprocessingShape" mc:Ignorable="w14 w15 w16se w16cid wp14">
   <w:body>
     <w:bookmarkStart w:id="0" w:name="_Toc107333402" w:displacedByCustomXml="next"/>
     <w:sdt>
@@ -11,6 +11,7 @@
           <w:docPartUnique/>
         </w:docPartObj>
       </w:sdtPr>
+      <w:sdtEndPr/>
       <w:sdtContent>
         <w:p>
           <w:r>
@@ -133,10 +134,11 @@
                                     <w:dataBinding w:prefixMappings="xmlns:ns0='http://purl.org/dc/elements/1.1/' xmlns:ns1='http://schemas.openxmlformats.org/package/2006/metadata/core-properties' " w:xpath="/ns1:coreProperties[1]/ns0:creator[1]" w:storeItemID="{6C3C8BC8-F283-45AE-878A-BAB7291924A1}"/>
                                     <w:text/>
                                   </w:sdtPr>
+                                  <w:sdtEndPr/>
                                   <w:sdtContent>
                                     <w:p>
                                       <w:pPr>
-                                        <w:pStyle w:val="NoSpacing"/>
+                                        <w:pStyle w:val="Nessunaspaziatura"/>
                                         <w:spacing w:before="120"/>
                                         <w:jc w:val="center"/>
                                         <w:rPr>
@@ -147,14 +149,14 @@
                                         <w:rPr>
                                           <w:color w:val="FFFFFF" w:themeColor="background1"/>
                                         </w:rPr>
-                                        <w:t>Forgia Paolo</w:t>
+                                        <w:t>Paolo Forgia</w:t>
                                       </w:r>
                                     </w:p>
                                   </w:sdtContent>
                                 </w:sdt>
                                 <w:p>
                                   <w:pPr>
-                                    <w:pStyle w:val="NoSpacing"/>
+                                    <w:pStyle w:val="Nessunaspaziatura"/>
                                     <w:spacing w:before="120"/>
                                     <w:jc w:val="center"/>
                                     <w:rPr>
@@ -173,6 +175,7 @@
                                       <w:dataBinding w:prefixMappings="xmlns:ns0='http://schemas.openxmlformats.org/officeDocument/2006/extended-properties' " w:xpath="/ns0:Properties[1]/ns0:Company[1]" w:storeItemID="{6668398D-A668-4E3E-A5EB-62B293D839F1}"/>
                                       <w:text/>
                                     </w:sdtPr>
+                                    <w:sdtEndPr/>
                                     <w:sdtContent>
                                       <w:r>
                                         <w:rPr>
@@ -200,6 +203,7 @@
                                       <w:dataBinding w:prefixMappings="xmlns:ns0='http://schemas.microsoft.com/office/2006/coverPageProps' " w:xpath="/ns0:CoverPageProperties[1]/ns0:CompanyAddress[1]" w:storeItemID="{55AF091B-3C7A-41E3-B477-F2FDAA23CFDA}"/>
                                       <w:text/>
                                     </w:sdtPr>
+                                    <w:sdtEndPr/>
                                     <w:sdtContent>
                                       <w:r>
                                         <w:rPr>
@@ -269,10 +273,11 @@
                                     <w:dataBinding w:prefixMappings="xmlns:ns0='http://purl.org/dc/elements/1.1/' xmlns:ns1='http://schemas.openxmlformats.org/package/2006/metadata/core-properties' " w:xpath="/ns1:coreProperties[1]/ns0:title[1]" w:storeItemID="{6C3C8BC8-F283-45AE-878A-BAB7291924A1}"/>
                                     <w:text/>
                                   </w:sdtPr>
+                                  <w:sdtEndPr/>
                                   <w:sdtContent>
                                     <w:p>
                                       <w:pPr>
-                                        <w:pStyle w:val="NoSpacing"/>
+                                        <w:pStyle w:val="Nessunaspaziatura"/>
                                         <w:jc w:val="center"/>
                                         <w:rPr>
                                           <w:rFonts w:asciiTheme="majorHAnsi" w:eastAsiaTheme="majorEastAsia" w:hAnsiTheme="majorHAnsi" w:cstheme="majorBidi"/>
@@ -318,7 +323,7 @@
               </mc:Choice>
               <mc:Fallback>
                 <w:pict>
-                  <v:group w14:anchorId="18D2532F" id="Group 193" o:spid="_x0000_s1026" style="position:absolute;margin-left:0;margin-top:0;width:540.55pt;height:718.4pt;z-index:-251657216;mso-width-percent:882;mso-height-percent:909;mso-position-horizontal:center;mso-position-horizontal-relative:page;mso-position-vertical:center;mso-position-vertical-relative:page;mso-width-percent:882;mso-height-percent:909" coordsize="68648,91235" o:gfxdata="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">
+                  <v:group w14:anchorId="18D2532F" id="Group 193" o:spid="_x0000_s1026" style="position:absolute;margin-left:0;margin-top:0;width:540.55pt;height:718.4pt;z-index:-251657216;mso-width-percent:882;mso-height-percent:909;mso-position-horizontal:center;mso-position-horizontal-relative:page;mso-position-vertical:center;mso-position-vertical-relative:page;mso-width-percent:882;mso-height-percent:909" coordsize="68648,91235" o:gfxdata="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">
                     <v:rect id="Rectangle 194" o:spid="_x0000_s1027" style="position:absolute;width:68580;height:13716;visibility:visible;mso-wrap-style:square;v-text-anchor:middle" o:gfxdata="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" fillcolor="#00b050" stroked="f" strokeweight="1pt"/>
                     <v:rect id="Rectangle 195" o:spid="_x0000_s1028" style="position:absolute;top:40943;width:68580;height:50292;visibility:visible;mso-wrap-style:square;v-text-anchor:bottom" o:gfxdata="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" fillcolor="#00b050" stroked="f" strokeweight="1pt">
                       <v:textbox inset="36pt,57.6pt,36pt,36pt">
@@ -334,10 +339,11 @@
                               <w:dataBinding w:prefixMappings="xmlns:ns0='http://purl.org/dc/elements/1.1/' xmlns:ns1='http://schemas.openxmlformats.org/package/2006/metadata/core-properties' " w:xpath="/ns1:coreProperties[1]/ns0:creator[1]" w:storeItemID="{6C3C8BC8-F283-45AE-878A-BAB7291924A1}"/>
                               <w:text/>
                             </w:sdtPr>
+                            <w:sdtEndPr/>
                             <w:sdtContent>
                               <w:p>
                                 <w:pPr>
-                                  <w:pStyle w:val="NoSpacing"/>
+                                  <w:pStyle w:val="Nessunaspaziatura"/>
                                   <w:spacing w:before="120"/>
                                   <w:jc w:val="center"/>
                                   <w:rPr>
@@ -348,14 +354,14 @@
                                   <w:rPr>
                                     <w:color w:val="FFFFFF" w:themeColor="background1"/>
                                   </w:rPr>
-                                  <w:t>Forgia Paolo</w:t>
+                                  <w:t>Paolo Forgia</w:t>
                                 </w:r>
                               </w:p>
                             </w:sdtContent>
                           </w:sdt>
                           <w:p>
                             <w:pPr>
-                              <w:pStyle w:val="NoSpacing"/>
+                              <w:pStyle w:val="Nessunaspaziatura"/>
                               <w:spacing w:before="120"/>
                               <w:jc w:val="center"/>
                               <w:rPr>
@@ -374,6 +380,7 @@
                                 <w:dataBinding w:prefixMappings="xmlns:ns0='http://schemas.openxmlformats.org/officeDocument/2006/extended-properties' " w:xpath="/ns0:Properties[1]/ns0:Company[1]" w:storeItemID="{6668398D-A668-4E3E-A5EB-62B293D839F1}"/>
                                 <w:text/>
                               </w:sdtPr>
+                              <w:sdtEndPr/>
                               <w:sdtContent>
                                 <w:r>
                                   <w:rPr>
@@ -401,6 +408,7 @@
                                 <w:dataBinding w:prefixMappings="xmlns:ns0='http://schemas.microsoft.com/office/2006/coverPageProps' " w:xpath="/ns0:CoverPageProperties[1]/ns0:CompanyAddress[1]" w:storeItemID="{55AF091B-3C7A-41E3-B477-F2FDAA23CFDA}"/>
                                 <w:text/>
                               </w:sdtPr>
+                              <w:sdtEndPr/>
                               <w:sdtContent>
                                 <w:r>
                                   <w:rPr>
@@ -436,10 +444,11 @@
                               <w:dataBinding w:prefixMappings="xmlns:ns0='http://purl.org/dc/elements/1.1/' xmlns:ns1='http://schemas.openxmlformats.org/package/2006/metadata/core-properties' " w:xpath="/ns1:coreProperties[1]/ns0:title[1]" w:storeItemID="{6C3C8BC8-F283-45AE-878A-BAB7291924A1}"/>
                               <w:text/>
                             </w:sdtPr>
+                            <w:sdtEndPr/>
                             <w:sdtContent>
                               <w:p>
                                 <w:pPr>
-                                  <w:pStyle w:val="NoSpacing"/>
+                                  <w:pStyle w:val="Nessunaspaziatura"/>
                                   <w:jc w:val="center"/>
                                   <w:rPr>
                                     <w:rFonts w:asciiTheme="majorHAnsi" w:eastAsiaTheme="majorEastAsia" w:hAnsiTheme="majorHAnsi" w:cstheme="majorBidi"/>
@@ -520,7 +529,7 @@
         </w:p>
         <w:p>
           <w:pPr>
-            <w:pStyle w:val="TOC1"/>
+            <w:pStyle w:val="Sommario1"/>
             <w:tabs>
               <w:tab w:val="left" w:pos="440"/>
               <w:tab w:val="right" w:leader="dot" w:pos="9016"/>
@@ -543,7 +552,7 @@
           <w:hyperlink w:anchor="_Toc110600472" w:history="1">
             <w:r>
               <w:rPr>
-                <w:rStyle w:val="Hyperlink"/>
+                <w:rStyle w:val="Collegamentoipertestuale"/>
                 <w:noProof/>
               </w:rPr>
               <w:t>1</w:t>
@@ -558,7 +567,7 @@
             </w:r>
             <w:r>
               <w:rPr>
-                <w:rStyle w:val="Hyperlink"/>
+                <w:rStyle w:val="Collegamentoipertestuale"/>
                 <w:noProof/>
               </w:rPr>
               <w:t>App ibrida vs nativa</w:t>
@@ -615,7 +624,7 @@
         </w:p>
         <w:p>
           <w:pPr>
-            <w:pStyle w:val="TOC2"/>
+            <w:pStyle w:val="Sommario2"/>
             <w:tabs>
               <w:tab w:val="left" w:pos="880"/>
               <w:tab w:val="right" w:leader="dot" w:pos="9016"/>
@@ -629,7 +638,7 @@
           <w:hyperlink w:anchor="_Toc110600473" w:history="1">
             <w:r>
               <w:rPr>
-                <w:rStyle w:val="Hyperlink"/>
+                <w:rStyle w:val="Collegamentoipertestuale"/>
                 <w:noProof/>
               </w:rPr>
               <w:t>1.1</w:t>
@@ -644,7 +653,7 @@
             </w:r>
             <w:r>
               <w:rPr>
-                <w:rStyle w:val="Hyperlink"/>
+                <w:rStyle w:val="Collegamentoipertestuale"/>
                 <w:noProof/>
               </w:rPr>
               <w:t>Nativa</w:t>
@@ -701,7 +710,7 @@
         </w:p>
         <w:p>
           <w:pPr>
-            <w:pStyle w:val="TOC2"/>
+            <w:pStyle w:val="Sommario2"/>
             <w:tabs>
               <w:tab w:val="left" w:pos="880"/>
               <w:tab w:val="right" w:leader="dot" w:pos="9016"/>
@@ -715,7 +724,7 @@
           <w:hyperlink w:anchor="_Toc110600474" w:history="1">
             <w:r>
               <w:rPr>
-                <w:rStyle w:val="Hyperlink"/>
+                <w:rStyle w:val="Collegamentoipertestuale"/>
                 <w:noProof/>
               </w:rPr>
               <w:t>1.2</w:t>
@@ -730,7 +739,7 @@
             </w:r>
             <w:r>
               <w:rPr>
-                <w:rStyle w:val="Hyperlink"/>
+                <w:rStyle w:val="Collegamentoipertestuale"/>
                 <w:noProof/>
               </w:rPr>
               <w:t>Ibrida</w:t>
@@ -787,7 +796,7 @@
         </w:p>
         <w:p>
           <w:pPr>
-            <w:pStyle w:val="TOC1"/>
+            <w:pStyle w:val="Sommario1"/>
             <w:tabs>
               <w:tab w:val="left" w:pos="440"/>
               <w:tab w:val="right" w:leader="dot" w:pos="9016"/>
@@ -801,7 +810,7 @@
           <w:hyperlink w:anchor="_Toc110600475" w:history="1">
             <w:r>
               <w:rPr>
-                <w:rStyle w:val="Hyperlink"/>
+                <w:rStyle w:val="Collegamentoipertestuale"/>
                 <w:noProof/>
               </w:rPr>
               <w:t>2</w:t>
@@ -816,7 +825,7 @@
             </w:r>
             <w:r>
               <w:rPr>
-                <w:rStyle w:val="Hyperlink"/>
+                <w:rStyle w:val="Collegamentoipertestuale"/>
                 <w:noProof/>
               </w:rPr>
               <w:t>Analisi tecnologie</w:t>
@@ -873,7 +882,7 @@
         </w:p>
         <w:p>
           <w:pPr>
-            <w:pStyle w:val="TOC2"/>
+            <w:pStyle w:val="Sommario2"/>
             <w:tabs>
               <w:tab w:val="left" w:pos="880"/>
               <w:tab w:val="right" w:leader="dot" w:pos="9016"/>
@@ -887,7 +896,7 @@
           <w:hyperlink w:anchor="_Toc110600476" w:history="1">
             <w:r>
               <w:rPr>
-                <w:rStyle w:val="Hyperlink"/>
+                <w:rStyle w:val="Collegamentoipertestuale"/>
                 <w:noProof/>
               </w:rPr>
               <w:t>2.1</w:t>
@@ -902,7 +911,7 @@
             </w:r>
             <w:r>
               <w:rPr>
-                <w:rStyle w:val="Hyperlink"/>
+                <w:rStyle w:val="Collegamentoipertestuale"/>
                 <w:noProof/>
               </w:rPr>
               <w:t>Xamarin</w:t>
@@ -959,7 +968,7 @@
         </w:p>
         <w:p>
           <w:pPr>
-            <w:pStyle w:val="TOC2"/>
+            <w:pStyle w:val="Sommario2"/>
             <w:tabs>
               <w:tab w:val="left" w:pos="880"/>
               <w:tab w:val="right" w:leader="dot" w:pos="9016"/>
@@ -973,7 +982,7 @@
           <w:hyperlink w:anchor="_Toc110600477" w:history="1">
             <w:r>
               <w:rPr>
-                <w:rStyle w:val="Hyperlink"/>
+                <w:rStyle w:val="Collegamentoipertestuale"/>
                 <w:noProof/>
               </w:rPr>
               <w:t>2.2</w:t>
@@ -988,7 +997,7 @@
             </w:r>
             <w:r>
               <w:rPr>
-                <w:rStyle w:val="Hyperlink"/>
+                <w:rStyle w:val="Collegamentoipertestuale"/>
                 <w:noProof/>
               </w:rPr>
               <w:t>Flutter</w:t>
@@ -1045,7 +1054,7 @@
         </w:p>
         <w:p>
           <w:pPr>
-            <w:pStyle w:val="TOC2"/>
+            <w:pStyle w:val="Sommario2"/>
             <w:tabs>
               <w:tab w:val="left" w:pos="880"/>
               <w:tab w:val="right" w:leader="dot" w:pos="9016"/>
@@ -1059,7 +1068,7 @@
           <w:hyperlink w:anchor="_Toc110600478" w:history="1">
             <w:r>
               <w:rPr>
-                <w:rStyle w:val="Hyperlink"/>
+                <w:rStyle w:val="Collegamentoipertestuale"/>
                 <w:noProof/>
               </w:rPr>
               <w:t>2.3</w:t>
@@ -1074,7 +1083,7 @@
             </w:r>
             <w:r>
               <w:rPr>
-                <w:rStyle w:val="Hyperlink"/>
+                <w:rStyle w:val="Collegamentoipertestuale"/>
                 <w:noProof/>
               </w:rPr>
               <w:t>Ionic</w:t>
@@ -1131,7 +1140,7 @@
         </w:p>
         <w:p>
           <w:pPr>
-            <w:pStyle w:val="TOC2"/>
+            <w:pStyle w:val="Sommario2"/>
             <w:tabs>
               <w:tab w:val="left" w:pos="880"/>
               <w:tab w:val="right" w:leader="dot" w:pos="9016"/>
@@ -1145,7 +1154,7 @@
           <w:hyperlink w:anchor="_Toc110600479" w:history="1">
             <w:r>
               <w:rPr>
-                <w:rStyle w:val="Hyperlink"/>
+                <w:rStyle w:val="Collegamentoipertestuale"/>
                 <w:noProof/>
               </w:rPr>
               <w:t>2.4</w:t>
@@ -1160,7 +1169,7 @@
             </w:r>
             <w:r>
               <w:rPr>
-                <w:rStyle w:val="Hyperlink"/>
+                <w:rStyle w:val="Collegamentoipertestuale"/>
                 <w:noProof/>
               </w:rPr>
               <w:t>Cordova</w:t>
@@ -1217,7 +1226,7 @@
         </w:p>
         <w:p>
           <w:pPr>
-            <w:pStyle w:val="TOC2"/>
+            <w:pStyle w:val="Sommario2"/>
             <w:tabs>
               <w:tab w:val="left" w:pos="880"/>
               <w:tab w:val="right" w:leader="dot" w:pos="9016"/>
@@ -1231,7 +1240,7 @@
           <w:hyperlink w:anchor="_Toc110600480" w:history="1">
             <w:r>
               <w:rPr>
-                <w:rStyle w:val="Hyperlink"/>
+                <w:rStyle w:val="Collegamentoipertestuale"/>
                 <w:noProof/>
               </w:rPr>
               <w:t>2.5</w:t>
@@ -1246,7 +1255,7 @@
             </w:r>
             <w:r>
               <w:rPr>
-                <w:rStyle w:val="Hyperlink"/>
+                <w:rStyle w:val="Collegamentoipertestuale"/>
                 <w:noProof/>
               </w:rPr>
               <w:t>React Native</w:t>
@@ -1303,7 +1312,7 @@
         </w:p>
         <w:p>
           <w:pPr>
-            <w:pStyle w:val="TOC2"/>
+            <w:pStyle w:val="Sommario2"/>
             <w:tabs>
               <w:tab w:val="left" w:pos="880"/>
               <w:tab w:val="right" w:leader="dot" w:pos="9016"/>
@@ -1317,7 +1326,7 @@
           <w:hyperlink w:anchor="_Toc110600481" w:history="1">
             <w:r>
               <w:rPr>
-                <w:rStyle w:val="Hyperlink"/>
+                <w:rStyle w:val="Collegamentoipertestuale"/>
                 <w:noProof/>
               </w:rPr>
               <w:t>2.6</w:t>
@@ -1332,7 +1341,7 @@
             </w:r>
             <w:r>
               <w:rPr>
-                <w:rStyle w:val="Hyperlink"/>
+                <w:rStyle w:val="Collegamentoipertestuale"/>
                 <w:noProof/>
               </w:rPr>
               <w:t>Comparazione</w:t>
@@ -1389,7 +1398,7 @@
         </w:p>
         <w:p>
           <w:pPr>
-            <w:pStyle w:val="TOC1"/>
+            <w:pStyle w:val="Sommario1"/>
             <w:tabs>
               <w:tab w:val="left" w:pos="440"/>
               <w:tab w:val="right" w:leader="dot" w:pos="9016"/>
@@ -1403,7 +1412,7 @@
           <w:hyperlink w:anchor="_Toc110600482" w:history="1">
             <w:r>
               <w:rPr>
-                <w:rStyle w:val="Hyperlink"/>
+                <w:rStyle w:val="Collegamentoipertestuale"/>
                 <w:noProof/>
               </w:rPr>
               <w:t>3</w:t>
@@ -1418,7 +1427,7 @@
             </w:r>
             <w:r>
               <w:rPr>
-                <w:rStyle w:val="Hyperlink"/>
+                <w:rStyle w:val="Collegamentoipertestuale"/>
                 <w:noProof/>
               </w:rPr>
               <w:t>Analisi approfondita</w:t>
@@ -1475,7 +1484,7 @@
         </w:p>
         <w:p>
           <w:pPr>
-            <w:pStyle w:val="TOC2"/>
+            <w:pStyle w:val="Sommario2"/>
             <w:tabs>
               <w:tab w:val="left" w:pos="880"/>
               <w:tab w:val="right" w:leader="dot" w:pos="9016"/>
@@ -1489,7 +1498,7 @@
           <w:hyperlink w:anchor="_Toc110600483" w:history="1">
             <w:r>
               <w:rPr>
-                <w:rStyle w:val="Hyperlink"/>
+                <w:rStyle w:val="Collegamentoipertestuale"/>
                 <w:noProof/>
               </w:rPr>
               <w:t>3.1</w:t>
@@ -1504,7 +1513,7 @@
             </w:r>
             <w:r>
               <w:rPr>
-                <w:rStyle w:val="Hyperlink"/>
+                <w:rStyle w:val="Collegamentoipertestuale"/>
                 <w:noProof/>
               </w:rPr>
               <w:t>Xamarin</w:t>
@@ -1561,7 +1570,7 @@
         </w:p>
         <w:p>
           <w:pPr>
-            <w:pStyle w:val="TOC3"/>
+            <w:pStyle w:val="Sommario3"/>
             <w:tabs>
               <w:tab w:val="left" w:pos="1100"/>
               <w:tab w:val="right" w:leader="dot" w:pos="9016"/>
@@ -1575,7 +1584,7 @@
           <w:hyperlink w:anchor="_Toc110600484" w:history="1">
             <w:r>
               <w:rPr>
-                <w:rStyle w:val="Hyperlink"/>
+                <w:rStyle w:val="Collegamentoipertestuale"/>
                 <w:noProof/>
               </w:rPr>
               <w:t>3.1.1</w:t>
@@ -1590,7 +1599,7 @@
             </w:r>
             <w:r>
               <w:rPr>
-                <w:rStyle w:val="Hyperlink"/>
+                <w:rStyle w:val="Collegamentoipertestuale"/>
                 <w:noProof/>
               </w:rPr>
               <w:t>Sviluppo</w:t>
@@ -1647,7 +1656,7 @@
         </w:p>
         <w:p>
           <w:pPr>
-            <w:pStyle w:val="TOC3"/>
+            <w:pStyle w:val="Sommario3"/>
             <w:tabs>
               <w:tab w:val="left" w:pos="1100"/>
               <w:tab w:val="right" w:leader="dot" w:pos="9016"/>
@@ -1661,7 +1670,7 @@
           <w:hyperlink w:anchor="_Toc110600485" w:history="1">
             <w:r>
               <w:rPr>
-                <w:rStyle w:val="Hyperlink"/>
+                <w:rStyle w:val="Collegamentoipertestuale"/>
                 <w:noProof/>
               </w:rPr>
               <w:t>3.1.2</w:t>
@@ -1676,7 +1685,7 @@
             </w:r>
             <w:r>
               <w:rPr>
-                <w:rStyle w:val="Hyperlink"/>
+                <w:rStyle w:val="Collegamentoipertestuale"/>
                 <w:noProof/>
               </w:rPr>
               <w:t>Performance</w:t>
@@ -1733,7 +1742,7 @@
         </w:p>
         <w:p>
           <w:pPr>
-            <w:pStyle w:val="TOC3"/>
+            <w:pStyle w:val="Sommario3"/>
             <w:tabs>
               <w:tab w:val="left" w:pos="1100"/>
               <w:tab w:val="right" w:leader="dot" w:pos="9016"/>
@@ -1747,7 +1756,7 @@
           <w:hyperlink w:anchor="_Toc110600486" w:history="1">
             <w:r>
               <w:rPr>
-                <w:rStyle w:val="Hyperlink"/>
+                <w:rStyle w:val="Collegamentoipertestuale"/>
                 <w:noProof/>
               </w:rPr>
               <w:t>3.1.3</w:t>
@@ -1762,7 +1771,7 @@
             </w:r>
             <w:r>
               <w:rPr>
-                <w:rStyle w:val="Hyperlink"/>
+                <w:rStyle w:val="Collegamentoipertestuale"/>
                 <w:noProof/>
               </w:rPr>
               <w:t>Orientamento dispositivo</w:t>
@@ -1819,7 +1828,7 @@
         </w:p>
         <w:p>
           <w:pPr>
-            <w:pStyle w:val="TOC3"/>
+            <w:pStyle w:val="Sommario3"/>
             <w:tabs>
               <w:tab w:val="left" w:pos="1100"/>
               <w:tab w:val="right" w:leader="dot" w:pos="9016"/>
@@ -1833,7 +1842,7 @@
           <w:hyperlink w:anchor="_Toc110600487" w:history="1">
             <w:r>
               <w:rPr>
-                <w:rStyle w:val="Hyperlink"/>
+                <w:rStyle w:val="Collegamentoipertestuale"/>
                 <w:noProof/>
               </w:rPr>
               <w:t>3.1.4</w:t>
@@ -1848,7 +1857,7 @@
             </w:r>
             <w:r>
               <w:rPr>
-                <w:rStyle w:val="Hyperlink"/>
+                <w:rStyle w:val="Collegamentoipertestuale"/>
                 <w:noProof/>
               </w:rPr>
               <w:t>Bluetooth</w:t>
@@ -1905,7 +1914,7 @@
         </w:p>
         <w:p>
           <w:pPr>
-            <w:pStyle w:val="TOC3"/>
+            <w:pStyle w:val="Sommario3"/>
             <w:tabs>
               <w:tab w:val="left" w:pos="1100"/>
               <w:tab w:val="right" w:leader="dot" w:pos="9016"/>
@@ -1919,7 +1928,7 @@
           <w:hyperlink w:anchor="_Toc110600488" w:history="1">
             <w:r>
               <w:rPr>
-                <w:rStyle w:val="Hyperlink"/>
+                <w:rStyle w:val="Collegamentoipertestuale"/>
                 <w:noProof/>
               </w:rPr>
               <w:t>3.1.5</w:t>
@@ -1934,7 +1943,7 @@
             </w:r>
             <w:r>
               <w:rPr>
-                <w:rStyle w:val="Hyperlink"/>
+                <w:rStyle w:val="Collegamentoipertestuale"/>
                 <w:noProof/>
               </w:rPr>
               <w:t>Emulazione</w:t>
@@ -1991,7 +2000,7 @@
         </w:p>
         <w:p>
           <w:pPr>
-            <w:pStyle w:val="TOC2"/>
+            <w:pStyle w:val="Sommario2"/>
             <w:tabs>
               <w:tab w:val="left" w:pos="880"/>
               <w:tab w:val="right" w:leader="dot" w:pos="9016"/>
@@ -2005,7 +2014,7 @@
           <w:hyperlink w:anchor="_Toc110600489" w:history="1">
             <w:r>
               <w:rPr>
-                <w:rStyle w:val="Hyperlink"/>
+                <w:rStyle w:val="Collegamentoipertestuale"/>
                 <w:noProof/>
               </w:rPr>
               <w:t>3.2</w:t>
@@ -2020,7 +2029,7 @@
             </w:r>
             <w:r>
               <w:rPr>
-                <w:rStyle w:val="Hyperlink"/>
+                <w:rStyle w:val="Collegamentoipertestuale"/>
                 <w:noProof/>
               </w:rPr>
               <w:t>React Native</w:t>
@@ -2077,7 +2086,7 @@
         </w:p>
         <w:p>
           <w:pPr>
-            <w:pStyle w:val="TOC3"/>
+            <w:pStyle w:val="Sommario3"/>
             <w:tabs>
               <w:tab w:val="left" w:pos="1100"/>
               <w:tab w:val="right" w:leader="dot" w:pos="9016"/>
@@ -2091,7 +2100,7 @@
           <w:hyperlink w:anchor="_Toc110600490" w:history="1">
             <w:r>
               <w:rPr>
-                <w:rStyle w:val="Hyperlink"/>
+                <w:rStyle w:val="Collegamentoipertestuale"/>
                 <w:noProof/>
               </w:rPr>
               <w:t>3.2.1</w:t>
@@ -2106,7 +2115,7 @@
             </w:r>
             <w:r>
               <w:rPr>
-                <w:rStyle w:val="Hyperlink"/>
+                <w:rStyle w:val="Collegamentoipertestuale"/>
                 <w:noProof/>
               </w:rPr>
               <w:t>Sviluppo</w:t>
@@ -2163,7 +2172,7 @@
         </w:p>
         <w:p>
           <w:pPr>
-            <w:pStyle w:val="TOC3"/>
+            <w:pStyle w:val="Sommario3"/>
             <w:tabs>
               <w:tab w:val="left" w:pos="1100"/>
               <w:tab w:val="right" w:leader="dot" w:pos="9016"/>
@@ -2177,7 +2186,7 @@
           <w:hyperlink w:anchor="_Toc110600491" w:history="1">
             <w:r>
               <w:rPr>
-                <w:rStyle w:val="Hyperlink"/>
+                <w:rStyle w:val="Collegamentoipertestuale"/>
                 <w:noProof/>
               </w:rPr>
               <w:t>3.2.2</w:t>
@@ -2192,7 +2201,7 @@
             </w:r>
             <w:r>
               <w:rPr>
-                <w:rStyle w:val="Hyperlink"/>
+                <w:rStyle w:val="Collegamentoipertestuale"/>
                 <w:noProof/>
               </w:rPr>
               <w:t>Orientamento dispositivo</w:t>
@@ -2249,7 +2258,7 @@
         </w:p>
         <w:p>
           <w:pPr>
-            <w:pStyle w:val="TOC3"/>
+            <w:pStyle w:val="Sommario3"/>
             <w:tabs>
               <w:tab w:val="left" w:pos="1100"/>
               <w:tab w:val="right" w:leader="dot" w:pos="9016"/>
@@ -2263,9 +2272,9 @@
           <w:hyperlink w:anchor="_Toc110600492" w:history="1">
             <w:r>
               <w:rPr>
-                <w:rStyle w:val="Hyperlink"/>
-                <w:noProof/>
-                <w:lang w:val="en-CH"/>
+                <w:rStyle w:val="Collegamentoipertestuale"/>
+                <w:noProof/>
+                <w:lang/>
               </w:rPr>
               <w:t>3.2.3</w:t>
             </w:r>
@@ -2279,9 +2288,9 @@
             </w:r>
             <w:r>
               <w:rPr>
-                <w:rStyle w:val="Hyperlink"/>
-                <w:noProof/>
-                <w:lang w:val="en-CH"/>
+                <w:rStyle w:val="Collegamentoipertestuale"/>
+                <w:noProof/>
+                <w:lang/>
               </w:rPr>
               <w:t>Bluetooth</w:t>
             </w:r>
@@ -2337,7 +2346,7 @@
         </w:p>
         <w:p>
           <w:pPr>
-            <w:pStyle w:val="TOC3"/>
+            <w:pStyle w:val="Sommario3"/>
             <w:tabs>
               <w:tab w:val="left" w:pos="1100"/>
               <w:tab w:val="right" w:leader="dot" w:pos="9016"/>
@@ -2351,7 +2360,7 @@
           <w:hyperlink w:anchor="_Toc110600493" w:history="1">
             <w:r>
               <w:rPr>
-                <w:rStyle w:val="Hyperlink"/>
+                <w:rStyle w:val="Collegamentoipertestuale"/>
                 <w:noProof/>
               </w:rPr>
               <w:t>3.2.4</w:t>
@@ -2366,7 +2375,7 @@
             </w:r>
             <w:r>
               <w:rPr>
-                <w:rStyle w:val="Hyperlink"/>
+                <w:rStyle w:val="Collegamentoipertestuale"/>
                 <w:noProof/>
               </w:rPr>
               <w:t>Emulazione</w:t>
@@ -2423,7 +2432,7 @@
         </w:p>
         <w:p>
           <w:pPr>
-            <w:pStyle w:val="TOC2"/>
+            <w:pStyle w:val="Sommario2"/>
             <w:tabs>
               <w:tab w:val="left" w:pos="880"/>
               <w:tab w:val="right" w:leader="dot" w:pos="9016"/>
@@ -2437,7 +2446,7 @@
           <w:hyperlink w:anchor="_Toc110600494" w:history="1">
             <w:r>
               <w:rPr>
-                <w:rStyle w:val="Hyperlink"/>
+                <w:rStyle w:val="Collegamentoipertestuale"/>
                 <w:noProof/>
               </w:rPr>
               <w:t>3.3</w:t>
@@ -2452,24 +2461,10 @@
             </w:r>
             <w:r>
               <w:rPr>
-                <w:rStyle w:val="Hyperlink"/>
-                <w:noProof/>
-              </w:rPr>
-              <w:t>Scelta fin</w:t>
-            </w:r>
-            <w:r>
-              <w:rPr>
-                <w:rStyle w:val="Hyperlink"/>
-                <w:noProof/>
-              </w:rPr>
-              <w:t>a</w:t>
-            </w:r>
-            <w:r>
-              <w:rPr>
-                <w:rStyle w:val="Hyperlink"/>
-                <w:noProof/>
-              </w:rPr>
-              <w:t>le: Xamarin</w:t>
+                <w:rStyle w:val="Collegamentoipertestuale"/>
+                <w:noProof/>
+              </w:rPr>
+              <w:t>Scelta finale: Xamarin</w:t>
             </w:r>
             <w:r>
               <w:rPr>
@@ -2523,7 +2518,7 @@
         </w:p>
         <w:p>
           <w:pPr>
-            <w:pStyle w:val="TOC1"/>
+            <w:pStyle w:val="Sommario1"/>
             <w:tabs>
               <w:tab w:val="left" w:pos="440"/>
               <w:tab w:val="right" w:leader="dot" w:pos="9016"/>
@@ -2537,7 +2532,7 @@
           <w:hyperlink w:anchor="_Toc110600495" w:history="1">
             <w:r>
               <w:rPr>
-                <w:rStyle w:val="Hyperlink"/>
+                <w:rStyle w:val="Collegamentoipertestuale"/>
                 <w:noProof/>
               </w:rPr>
               <w:t>4</w:t>
@@ -2552,7 +2547,7 @@
             </w:r>
             <w:r>
               <w:rPr>
-                <w:rStyle w:val="Hyperlink"/>
+                <w:rStyle w:val="Collegamentoipertestuale"/>
                 <w:noProof/>
               </w:rPr>
               <w:t>Fonti</w:t>
@@ -2636,32 +2631,30 @@
     </w:p>
     <w:p>
       <w:pPr>
-        <w:pStyle w:val="Heading1"/>
+        <w:pStyle w:val="Titolo1"/>
         <w:rPr>
-          <w:lang w:val="en-CH"/>
+          <w:lang/>
         </w:rPr>
       </w:pPr>
       <w:bookmarkStart w:id="1" w:name="_Toc110600472"/>
-      <w:proofErr w:type="spellStart"/>
       <w:r>
         <w:rPr>
-          <w:lang w:val="en-CH"/>
+          <w:lang/>
         </w:rPr>
         <w:lastRenderedPageBreak/>
         <w:t>Requisiti</w:t>
       </w:r>
-      <w:proofErr w:type="spellEnd"/>
     </w:p>
     <w:p>
       <w:pPr>
         <w:rPr>
-          <w:lang w:val="en-CH"/>
+          <w:lang/>
         </w:rPr>
       </w:pPr>
     </w:p>
     <w:p>
       <w:pPr>
-        <w:pStyle w:val="Heading1"/>
+        <w:pStyle w:val="Titolo1"/>
         <w:numPr>
           <w:ilvl w:val="0"/>
           <w:numId w:val="2"/>
@@ -2673,7 +2666,7 @@
     </w:p>
     <w:p>
       <w:pPr>
-        <w:pStyle w:val="Heading2"/>
+        <w:pStyle w:val="Titolo2"/>
       </w:pPr>
       <w:r>
         <w:t xml:space="preserve">App </w:t>
@@ -2695,7 +2688,7 @@
     </w:p>
     <w:p>
       <w:pPr>
-        <w:pStyle w:val="Heading3"/>
+        <w:pStyle w:val="Titolo3"/>
       </w:pPr>
       <w:bookmarkStart w:id="2" w:name="_Toc107333403"/>
       <w:bookmarkStart w:id="3" w:name="_Toc110600473"/>
@@ -2706,13 +2699,16 @@
       <w:bookmarkEnd w:id="3"/>
     </w:p>
     <w:p>
+      <w:r>
+        <w:t xml:space="preserve">Un app nativa </w:t>
+      </w:r>
       <w:proofErr w:type="gramStart"/>
       <w:r>
-        <w:t>Un app</w:t>
+        <w:t>è compilata</w:t>
       </w:r>
       <w:proofErr w:type="gramEnd"/>
       <w:r>
-        <w:t xml:space="preserve"> nativa è compilata in uno specifico linguaggio per una specifica piattaforma. Queste applicazioni non sono veramente native, perché questo vorrebbe dire sviluppare </w:t>
+        <w:t xml:space="preserve"> in uno specifico linguaggio per una specifica piattaforma. Queste applicazioni non sono veramente native, perché questo vorrebbe dire sviluppare </w:t>
       </w:r>
       <w:r>
         <w:t>un’applicazione</w:t>
@@ -2734,7 +2730,7 @@
     </w:p>
     <w:p>
       <w:pPr>
-        <w:pStyle w:val="Heading3"/>
+        <w:pStyle w:val="Titolo3"/>
       </w:pPr>
       <w:bookmarkStart w:id="4" w:name="_Toc107333404"/>
       <w:bookmarkStart w:id="5" w:name="_Toc110600474"/>
@@ -2745,13 +2741,8 @@
       <w:bookmarkEnd w:id="5"/>
     </w:p>
     <w:p>
-      <w:proofErr w:type="gramStart"/>
-      <w:r>
-        <w:t>Un app</w:t>
-      </w:r>
-      <w:proofErr w:type="gramEnd"/>
-      <w:r>
-        <w:t xml:space="preserve"> ibrida è usa HTML, CSS e JavaScript per creare una versione web dell’applicativo e poi viene visualizzato all’interno del dispositivo.</w:t>
+      <w:r>
+        <w:t>Un app ibrida è usa HTML, CSS e JavaScript per creare una versione web dell’applicativo e poi viene visualizzato all’interno del dispositivo.</w:t>
       </w:r>
     </w:p>
     <w:p>
@@ -2769,7 +2760,7 @@
     </w:p>
     <w:p>
       <w:pPr>
-        <w:pStyle w:val="Heading2"/>
+        <w:pStyle w:val="Titolo2"/>
       </w:pPr>
       <w:bookmarkStart w:id="6" w:name="_Toc110600475"/>
       <w:r>
@@ -2779,20 +2770,12 @@
     </w:p>
     <w:p>
       <w:r>
-        <w:t>Sono stati scelti esclusivamente frameworks che supportano lo sviluppo cross-</w:t>
-      </w:r>
-      <w:proofErr w:type="spellStart"/>
-      <w:r>
-        <w:t>platform</w:t>
-      </w:r>
-      <w:proofErr w:type="spellEnd"/>
-      <w:r>
-        <w:t>, siccome l’applicativo deve funzionare sia su dispositive Android che iOS, e la possibilità di sviluppare due sistemi distinti è stata scartata.</w:t>
+        <w:t>Sono stati scelti esclusivamente frameworks che supportano lo sviluppo cross-platform, siccome l’applicativo deve funzionare sia su dispositive Android che iOS, e la possibilità di sviluppare due sistemi distinti è stata scartata.</w:t>
       </w:r>
     </w:p>
     <w:p>
       <w:pPr>
-        <w:pStyle w:val="Heading3"/>
+        <w:pStyle w:val="Titolo3"/>
       </w:pPr>
       <w:bookmarkStart w:id="7" w:name="_Toc107333405"/>
       <w:bookmarkStart w:id="8" w:name="_Toc110600476"/>
@@ -2806,7 +2789,7 @@
     </w:p>
     <w:tbl>
       <w:tblPr>
-        <w:tblStyle w:val="GridTable3-Accent6"/>
+        <w:tblStyle w:val="Tabellagriglia3-colore6"/>
         <w:tblW w:w="0" w:type="auto"/>
         <w:tblLook w:val="04A0" w:firstRow="1" w:lastRow="0" w:firstColumn="1" w:lastColumn="0" w:noHBand="0" w:noVBand="1"/>
       </w:tblPr>
@@ -2978,7 +2961,7 @@
     </w:tbl>
     <w:p>
       <w:pPr>
-        <w:pStyle w:val="Heading3"/>
+        <w:pStyle w:val="Titolo3"/>
       </w:pPr>
       <w:bookmarkStart w:id="9" w:name="_Toc107333406"/>
       <w:bookmarkStart w:id="10" w:name="_Toc110600477"/>
@@ -2990,7 +2973,7 @@
     </w:p>
     <w:tbl>
       <w:tblPr>
-        <w:tblStyle w:val="GridTable3-Accent6"/>
+        <w:tblStyle w:val="Tabellagriglia3-colore6"/>
         <w:tblW w:w="0" w:type="auto"/>
         <w:tblLook w:val="04A0" w:firstRow="1" w:lastRow="0" w:firstColumn="1" w:lastColumn="0" w:noHBand="0" w:noVBand="1"/>
       </w:tblPr>
@@ -3203,7 +3186,7 @@
     <w:p/>
     <w:p>
       <w:pPr>
-        <w:pStyle w:val="Heading3"/>
+        <w:pStyle w:val="Titolo3"/>
       </w:pPr>
       <w:bookmarkStart w:id="11" w:name="_Toc107333407"/>
       <w:bookmarkStart w:id="12" w:name="_Toc110600478"/>
@@ -3217,7 +3200,7 @@
     </w:p>
     <w:tbl>
       <w:tblPr>
-        <w:tblStyle w:val="GridTable3-Accent6"/>
+        <w:tblStyle w:val="Tabellagriglia3-colore6"/>
         <w:tblW w:w="0" w:type="auto"/>
         <w:tblLook w:val="04A0" w:firstRow="1" w:lastRow="0" w:firstColumn="1" w:lastColumn="0" w:noHBand="0" w:noVBand="1"/>
       </w:tblPr>
@@ -3299,7 +3282,6 @@
               </w:rPr>
             </w:pPr>
             <w:r>
-              <w:lastRenderedPageBreak/>
               <w:t>Rilascio</w:t>
             </w:r>
           </w:p>
@@ -3337,6 +3319,7 @@
               </w:rPr>
             </w:pPr>
             <w:r>
+              <w:lastRenderedPageBreak/>
               <w:t>Linguaggio</w:t>
             </w:r>
           </w:p>
@@ -3453,7 +3436,7 @@
     </w:tbl>
     <w:p>
       <w:pPr>
-        <w:pStyle w:val="Heading3"/>
+        <w:pStyle w:val="Titolo3"/>
       </w:pPr>
       <w:bookmarkStart w:id="13" w:name="_Toc107333408"/>
       <w:bookmarkStart w:id="14" w:name="_Toc110600479"/>
@@ -3465,7 +3448,7 @@
     </w:p>
     <w:tbl>
       <w:tblPr>
-        <w:tblStyle w:val="GridTable3-Accent6"/>
+        <w:tblStyle w:val="Tabellagriglia3-colore6"/>
         <w:tblW w:w="0" w:type="auto"/>
         <w:tblLook w:val="04A0" w:firstRow="1" w:lastRow="0" w:firstColumn="1" w:lastColumn="0" w:noHBand="0" w:noVBand="1"/>
       </w:tblPr>
@@ -3678,7 +3661,7 @@
     <w:p/>
     <w:p>
       <w:pPr>
-        <w:pStyle w:val="Heading3"/>
+        <w:pStyle w:val="Titolo3"/>
       </w:pPr>
       <w:bookmarkStart w:id="15" w:name="_Toc107333409"/>
       <w:bookmarkStart w:id="16" w:name="_Toc110600480"/>
@@ -3695,7 +3678,7 @@
     </w:p>
     <w:tbl>
       <w:tblPr>
-        <w:tblStyle w:val="GridTable3-Accent6"/>
+        <w:tblStyle w:val="Tabellagriglia3-colore6"/>
         <w:tblW w:w="0" w:type="auto"/>
         <w:tblLook w:val="04A0" w:firstRow="1" w:lastRow="0" w:firstColumn="1" w:lastColumn="0" w:noHBand="0" w:noVBand="1"/>
       </w:tblPr>
@@ -3913,7 +3896,7 @@
     <w:p/>
     <w:p>
       <w:pPr>
-        <w:pStyle w:val="Heading2"/>
+        <w:pStyle w:val="Titolo2"/>
       </w:pPr>
       <w:bookmarkStart w:id="17" w:name="_Toc110600481"/>
       <w:r>
@@ -3928,17 +3911,17 @@
     </w:p>
     <w:tbl>
       <w:tblPr>
-        <w:tblStyle w:val="GridTable5Dark-Accent6"/>
+        <w:tblStyle w:val="Tabellagriglia5scura-colore6"/>
         <w:tblW w:w="0" w:type="auto"/>
         <w:tblLook w:val="04A0" w:firstRow="1" w:lastRow="0" w:firstColumn="1" w:lastColumn="0" w:noHBand="0" w:noVBand="1"/>
       </w:tblPr>
       <w:tblGrid>
-        <w:gridCol w:w="1679"/>
-        <w:gridCol w:w="1385"/>
-        <w:gridCol w:w="1488"/>
-        <w:gridCol w:w="1488"/>
-        <w:gridCol w:w="1488"/>
-        <w:gridCol w:w="1488"/>
+        <w:gridCol w:w="1561"/>
+        <w:gridCol w:w="1471"/>
+        <w:gridCol w:w="1496"/>
+        <w:gridCol w:w="1496"/>
+        <w:gridCol w:w="1496"/>
+        <w:gridCol w:w="1496"/>
       </w:tblGrid>
       <w:tr>
         <w:trPr>
@@ -4850,7 +4833,7 @@
     </w:p>
     <w:p>
       <w:pPr>
-        <w:pStyle w:val="Heading1"/>
+        <w:pStyle w:val="Titolo1"/>
       </w:pPr>
       <w:bookmarkStart w:id="18" w:name="_Toc110600482"/>
       <w:r>
@@ -4902,7 +4885,7 @@
     </w:p>
     <w:p>
       <w:pPr>
-        <w:pStyle w:val="Heading2"/>
+        <w:pStyle w:val="Titolo2"/>
       </w:pPr>
       <w:bookmarkStart w:id="19" w:name="_Toc107333411"/>
       <w:bookmarkStart w:id="20" w:name="_Toc110600483"/>
@@ -4917,7 +4900,7 @@
     </w:p>
     <w:p>
       <w:pPr>
-        <w:pStyle w:val="Heading3"/>
+        <w:pStyle w:val="Titolo3"/>
       </w:pPr>
       <w:bookmarkStart w:id="21" w:name="_Toc107333412"/>
       <w:bookmarkStart w:id="22" w:name="_Toc110600484"/>
@@ -4953,7 +4936,7 @@
     </w:p>
     <w:p>
       <w:pPr>
-        <w:pStyle w:val="Heading3"/>
+        <w:pStyle w:val="Titolo3"/>
       </w:pPr>
       <w:bookmarkStart w:id="23" w:name="_Toc107333413"/>
       <w:bookmarkStart w:id="24" w:name="_Toc110600485"/>
@@ -4970,7 +4953,7 @@
     </w:p>
     <w:p>
       <w:pPr>
-        <w:pStyle w:val="Heading3"/>
+        <w:pStyle w:val="Titolo3"/>
       </w:pPr>
       <w:bookmarkStart w:id="25" w:name="_Toc107333414"/>
       <w:bookmarkStart w:id="26" w:name="_Toc110600486"/>
@@ -4987,7 +4970,31 @@
     </w:p>
     <w:p>
       <w:pPr>
-        <w:pStyle w:val="Heading3"/>
+        <w:pStyle w:val="Titolo3"/>
+      </w:pPr>
+      <w:r>
+        <w:t>Dimensioni dispositivo</w:t>
+      </w:r>
+    </w:p>
+    <w:p>
+      <w:pPr>
+        <w:rPr>
+          <w:u w:val="single"/>
+        </w:rPr>
+      </w:pPr>
+      <w:r>
+        <w:t xml:space="preserve">Supporta </w:t>
+      </w:r>
+      <w:r>
+        <w:t xml:space="preserve">vari tipi di dispositivo e </w:t>
+      </w:r>
+      <w:r>
+        <w:t>si possono configurare facilmente delle viste per determinati dispositivi.</w:t>
+      </w:r>
+    </w:p>
+    <w:p>
+      <w:pPr>
+        <w:pStyle w:val="Titolo3"/>
       </w:pPr>
       <w:bookmarkStart w:id="27" w:name="_Toc110600487"/>
       <w:r>
@@ -5004,18 +5011,16 @@
       <w:r>
         <w:t xml:space="preserve"> fornisce </w:t>
       </w:r>
-      <w:proofErr w:type="gramStart"/>
-      <w:r>
-        <w:t>un implementazione</w:t>
-      </w:r>
-      <w:proofErr w:type="gramEnd"/>
+      <w:r>
+        <w:t>un’implementazione</w:t>
+      </w:r>
       <w:r>
         <w:t xml:space="preserve"> semplice per ricevere e mandare dati tramite Bluetooth direttamente integrata nel framework.</w:t>
       </w:r>
     </w:p>
     <w:p>
       <w:pPr>
-        <w:pStyle w:val="Heading3"/>
+        <w:pStyle w:val="Titolo3"/>
       </w:pPr>
       <w:bookmarkStart w:id="28" w:name="_Toc110600488"/>
       <w:r>
@@ -5032,7 +5037,7 @@
       </w:r>
       <w:r>
         <w:rPr>
-          <w:rStyle w:val="FootnoteReference"/>
+          <w:rStyle w:val="Rimandonotaapidipagina"/>
         </w:rPr>
         <w:footnoteReference w:id="1"/>
       </w:r>
@@ -5050,7 +5055,7 @@
     </w:p>
     <w:p>
       <w:pPr>
-        <w:pStyle w:val="Heading2"/>
+        <w:pStyle w:val="Titolo2"/>
       </w:pPr>
       <w:bookmarkStart w:id="29" w:name="_Toc107333415"/>
       <w:bookmarkStart w:id="30" w:name="_Toc110600489"/>
@@ -5067,7 +5072,7 @@
     </w:p>
     <w:p>
       <w:pPr>
-        <w:pStyle w:val="Heading3"/>
+        <w:pStyle w:val="Titolo3"/>
       </w:pPr>
       <w:bookmarkStart w:id="31" w:name="_Toc107333416"/>
       <w:bookmarkStart w:id="32" w:name="_Toc110600490"/>
@@ -5118,7 +5123,7 @@
     </w:p>
     <w:p>
       <w:pPr>
-        <w:pStyle w:val="Heading3"/>
+        <w:pStyle w:val="Titolo3"/>
       </w:pPr>
       <w:bookmarkStart w:id="34" w:name="_Toc107333418"/>
       <w:bookmarkStart w:id="35" w:name="_Toc110600491"/>
@@ -5130,7 +5135,13 @@
     </w:p>
     <w:p>
       <w:r>
-        <w:t>Non è predisposto ad avere la gestione dell’interfaccia a dipendenza dell’orientamento del dispositivo. Per fare ciò è necessario avvalersi di una libreria esterna</w:t>
+        <w:t>Non è predisposto ad avere la gestione</w:t>
+      </w:r>
+      <w:r>
+        <w:t xml:space="preserve"> comoda</w:t>
+      </w:r>
+      <w:r>
+        <w:t xml:space="preserve"> dell’interfaccia a dipendenza dell’orientamento del dispositivo. Per fare ciò è necessario avvalersi di una libreria esterna</w:t>
       </w:r>
       <w:r>
         <w:t xml:space="preserve"> (</w:t>
@@ -5173,15 +5184,112 @@
     </w:p>
     <w:p>
       <w:pPr>
-        <w:pStyle w:val="Heading3"/>
+        <w:pStyle w:val="Titolo3"/>
         <w:rPr>
-          <w:lang w:val="en-CH"/>
+          <w:lang w:val="it-IT"/>
         </w:rPr>
       </w:pPr>
       <w:bookmarkStart w:id="36" w:name="_Toc110600492"/>
       <w:r>
         <w:rPr>
-          <w:lang w:val="en-CH"/>
+          <w:lang w:val="it-IT"/>
+        </w:rPr>
+        <w:lastRenderedPageBreak/>
+        <w:t>Dimensioni dispositivo</w:t>
+      </w:r>
+    </w:p>
+    <w:p>
+      <w:pPr>
+        <w:rPr>
+          <w:u w:val="single"/>
+          <w:lang w:val="it-IT"/>
+        </w:rPr>
+      </w:pPr>
+      <w:proofErr w:type="spellStart"/>
+      <w:r>
+        <w:rPr>
+          <w:lang w:val="it-IT"/>
+        </w:rPr>
+        <w:t>React</w:t>
+      </w:r>
+      <w:proofErr w:type="spellEnd"/>
+      <w:r>
+        <w:rPr>
+          <w:lang w:val="it-IT"/>
+        </w:rPr>
+        <w:t xml:space="preserve"> Native usa un sistema senza unità per definire le dimensioni dei vari elementi, il quale si basa sulla densità di pixel del dispositivo. Questa è una soluzione che può creare dei problemi quando </w:t>
+      </w:r>
+      <w:r>
+        <w:rPr>
+          <w:lang w:val="it-IT"/>
+        </w:rPr>
+        <w:t>si passa su dispositivi con uno schermo e una densità di pixel molto alti. Ci sono però delle librerie che danno più flessibilità e aiutano a dare un risultato migliore (ad esempio “</w:t>
+      </w:r>
+      <w:proofErr w:type="spellStart"/>
+      <w:r>
+        <w:rPr>
+          <w:lang w:val="it-IT"/>
+        </w:rPr>
+        <w:t>react</w:t>
+      </w:r>
+      <w:proofErr w:type="spellEnd"/>
+      <w:r>
+        <w:rPr>
+          <w:lang w:val="it-IT"/>
+        </w:rPr>
+        <w:t>-native-size-</w:t>
+      </w:r>
+      <w:proofErr w:type="spellStart"/>
+      <w:r>
+        <w:rPr>
+          <w:lang w:val="it-IT"/>
+        </w:rPr>
+        <w:t>matters</w:t>
+      </w:r>
+      <w:proofErr w:type="spellEnd"/>
+      <w:r>
+        <w:rPr>
+          <w:lang w:val="it-IT"/>
+        </w:rPr>
+        <w:t>”).</w:t>
+      </w:r>
+    </w:p>
+    <w:p>
+      <w:pPr>
+        <w:rPr>
+          <w:u w:val="single"/>
+          <w:lang w:val="it-IT"/>
+        </w:rPr>
+      </w:pPr>
+      <w:r>
+        <w:rPr>
+          <w:lang w:val="it-IT"/>
+        </w:rPr>
+        <w:t>È anche possibile</w:t>
+      </w:r>
+      <w:r>
+        <w:rPr>
+          <w:lang w:val="it-IT"/>
+        </w:rPr>
+        <w:t xml:space="preserve"> </w:t>
+      </w:r>
+      <w:r>
+        <w:rPr>
+          <w:lang w:val="it-IT"/>
+        </w:rPr>
+        <w:t>implementare due schermate diverse a dipendenza della dimensione del dispositivo.</w:t>
+      </w:r>
+    </w:p>
+    <w:p>
+      <w:pPr>
+        <w:pStyle w:val="Titolo3"/>
+        <w:rPr>
+          <w:lang/>
+        </w:rPr>
+      </w:pPr>
+      <w:r>
+        <w:rPr>
+          <w:lang/>
         </w:rPr>
         <w:t>Bluetooth</w:t>
       </w:r>
@@ -5190,318 +5298,59 @@
     <w:p>
       <w:pPr>
         <w:rPr>
-          <w:lang w:val="en-CH"/>
+          <w:lang/>
         </w:rPr>
       </w:pPr>
       <w:r>
         <w:rPr>
-          <w:lang w:val="en-CH"/>
+          <w:lang/>
         </w:rPr>
-        <w:t xml:space="preserve">Al </w:t>
-      </w:r>
-      <w:proofErr w:type="spellStart"/>
-      <w:r>
-        <w:rPr>
-          <w:lang w:val="en-CH"/>
-        </w:rPr>
-        <w:t>contrario</w:t>
-      </w:r>
-      <w:proofErr w:type="spellEnd"/>
-      <w:r>
-        <w:rPr>
-          <w:lang w:val="en-CH"/>
-        </w:rPr>
-        <w:t xml:space="preserve"> di Xamarin non </w:t>
-      </w:r>
-      <w:proofErr w:type="spellStart"/>
-      <w:r>
-        <w:rPr>
-          <w:lang w:val="en-CH"/>
-        </w:rPr>
-        <w:t>c’è</w:t>
-      </w:r>
-      <w:proofErr w:type="spellEnd"/>
-      <w:r>
-        <w:rPr>
-          <w:lang w:val="en-CH"/>
-        </w:rPr>
-        <w:t xml:space="preserve"> </w:t>
-      </w:r>
-      <w:proofErr w:type="spellStart"/>
-      <w:r>
-        <w:rPr>
-          <w:lang w:val="en-CH"/>
-        </w:rPr>
-        <w:t>una</w:t>
-      </w:r>
-      <w:proofErr w:type="spellEnd"/>
-      <w:r>
-        <w:rPr>
-          <w:lang w:val="en-CH"/>
-        </w:rPr>
-        <w:t xml:space="preserve"> </w:t>
-      </w:r>
-      <w:proofErr w:type="spellStart"/>
-      <w:r>
-        <w:rPr>
-          <w:lang w:val="en-CH"/>
-        </w:rPr>
-        <w:t>soluzione</w:t>
-      </w:r>
-      <w:proofErr w:type="spellEnd"/>
-      <w:r>
-        <w:rPr>
-          <w:lang w:val="en-CH"/>
-        </w:rPr>
-        <w:t xml:space="preserve"> per la </w:t>
-      </w:r>
-      <w:proofErr w:type="spellStart"/>
-      <w:r>
-        <w:rPr>
-          <w:lang w:val="en-CH"/>
-        </w:rPr>
-        <w:t>connessione</w:t>
-      </w:r>
-      <w:proofErr w:type="spellEnd"/>
-      <w:r>
-        <w:rPr>
-          <w:lang w:val="en-CH"/>
-        </w:rPr>
-        <w:t xml:space="preserve"> Bluetooth </w:t>
-      </w:r>
-      <w:proofErr w:type="spellStart"/>
-      <w:r>
-        <w:rPr>
-          <w:lang w:val="en-CH"/>
-        </w:rPr>
-        <w:t>direttamente</w:t>
-      </w:r>
-      <w:proofErr w:type="spellEnd"/>
-      <w:r>
-        <w:rPr>
-          <w:lang w:val="en-CH"/>
-        </w:rPr>
-        <w:t xml:space="preserve"> integrate ma </w:t>
-      </w:r>
-      <w:proofErr w:type="spellStart"/>
-      <w:r>
-        <w:rPr>
-          <w:lang w:val="en-CH"/>
-        </w:rPr>
-        <w:t>esistono</w:t>
-      </w:r>
-      <w:proofErr w:type="spellEnd"/>
-      <w:r>
-        <w:rPr>
-          <w:lang w:val="en-CH"/>
-        </w:rPr>
-        <w:t xml:space="preserve"> </w:t>
-      </w:r>
-      <w:proofErr w:type="spellStart"/>
-      <w:r>
-        <w:rPr>
-          <w:lang w:val="en-CH"/>
-        </w:rPr>
-        <w:t>delle</w:t>
-      </w:r>
-      <w:proofErr w:type="spellEnd"/>
-      <w:r>
-        <w:rPr>
-          <w:lang w:val="en-CH"/>
-        </w:rPr>
-        <w:t xml:space="preserve"> </w:t>
-      </w:r>
-      <w:proofErr w:type="spellStart"/>
-      <w:r>
-        <w:rPr>
-          <w:lang w:val="en-CH"/>
-        </w:rPr>
-        <w:t>soluzioni</w:t>
-      </w:r>
-      <w:proofErr w:type="spellEnd"/>
-      <w:r>
-        <w:rPr>
-          <w:lang w:val="en-CH"/>
-        </w:rPr>
-        <w:t xml:space="preserve"> </w:t>
-      </w:r>
-      <w:proofErr w:type="spellStart"/>
-      <w:r>
-        <w:rPr>
-          <w:lang w:val="en-CH"/>
-        </w:rPr>
-        <w:t>sviluppate</w:t>
-      </w:r>
-      <w:proofErr w:type="spellEnd"/>
-      <w:r>
-        <w:rPr>
-          <w:lang w:val="en-CH"/>
-        </w:rPr>
-        <w:t xml:space="preserve"> da </w:t>
-      </w:r>
-      <w:proofErr w:type="spellStart"/>
-      <w:r>
-        <w:rPr>
-          <w:lang w:val="en-CH"/>
-        </w:rPr>
-        <w:t>terzi</w:t>
-      </w:r>
-      <w:proofErr w:type="spellEnd"/>
-      <w:r>
-        <w:rPr>
-          <w:lang w:val="en-CH"/>
-        </w:rPr>
-        <w:t>.</w:t>
+        <w:t>Al contrario di Xamarin non c’è una soluzione per la connessione Bluetooth direttamente integrate ma esistono delle soluzioni sviluppate da terzi.</w:t>
       </w:r>
     </w:p>
     <w:p>
       <w:pPr>
         <w:rPr>
-          <w:lang w:val="en-CH"/>
+          <w:lang/>
         </w:rPr>
       </w:pPr>
       <w:r>
         <w:rPr>
-          <w:lang w:val="en-CH"/>
+          <w:lang/>
         </w:rPr>
-        <w:lastRenderedPageBreak/>
-        <w:t xml:space="preserve">Un </w:t>
-      </w:r>
-      <w:proofErr w:type="spellStart"/>
+        <w:t>Un esempio è la libreria “</w:t>
+      </w:r>
       <w:r>
         <w:rPr>
-          <w:lang w:val="en-CH"/>
+          <w:lang/>
         </w:rPr>
-        <w:t>esempio</w:t>
-      </w:r>
-      <w:proofErr w:type="spellEnd"/>
+        <w:t>react-native-ble-plx</w:t>
+      </w:r>
       <w:r>
         <w:rPr>
-          <w:lang w:val="en-CH"/>
-        </w:rPr>
-        <w:t xml:space="preserve"> è la </w:t>
-      </w:r>
-      <w:proofErr w:type="spellStart"/>
-      <w:r>
-        <w:rPr>
-          <w:lang w:val="en-CH"/>
-        </w:rPr>
-        <w:t>libreria</w:t>
-      </w:r>
-      <w:proofErr w:type="spellEnd"/>
-      <w:r>
-        <w:rPr>
-          <w:lang w:val="en-CH"/>
-        </w:rPr>
-        <w:t xml:space="preserve"> “</w:t>
-      </w:r>
-      <w:r>
-        <w:rPr>
-          <w:lang w:val="en-CH"/>
-        </w:rPr>
-        <w:t>react-native-</w:t>
-      </w:r>
-      <w:proofErr w:type="spellStart"/>
-      <w:r>
-        <w:rPr>
-          <w:lang w:val="en-CH"/>
-        </w:rPr>
-        <w:t>ble</w:t>
-      </w:r>
-      <w:proofErr w:type="spellEnd"/>
-      <w:r>
-        <w:rPr>
-          <w:lang w:val="en-CH"/>
-        </w:rPr>
-        <w:t>-</w:t>
-      </w:r>
-      <w:proofErr w:type="spellStart"/>
-      <w:r>
-        <w:rPr>
-          <w:lang w:val="en-CH"/>
-        </w:rPr>
-        <w:t>plx</w:t>
-      </w:r>
-      <w:proofErr w:type="spellEnd"/>
-      <w:r>
-        <w:rPr>
-          <w:rStyle w:val="FootnoteReference"/>
-          <w:lang w:val="en-CH"/>
+          <w:rStyle w:val="Rimandonotaapidipagina"/>
+          <w:lang/>
         </w:rPr>
         <w:footnoteReference w:id="2"/>
       </w:r>
       <w:r>
         <w:rPr>
-          <w:lang w:val="en-CH"/>
+          <w:lang/>
         </w:rPr>
-        <w:t xml:space="preserve">” offer un </w:t>
-      </w:r>
-      <w:proofErr w:type="spellStart"/>
-      <w:r>
-        <w:rPr>
-          <w:lang w:val="en-CH"/>
-        </w:rPr>
-        <w:t>implementazione</w:t>
-      </w:r>
-      <w:proofErr w:type="spellEnd"/>
-      <w:r>
-        <w:rPr>
-          <w:lang w:val="en-CH"/>
-        </w:rPr>
-        <w:t xml:space="preserve"> </w:t>
-      </w:r>
-      <w:proofErr w:type="spellStart"/>
-      <w:r>
-        <w:rPr>
-          <w:lang w:val="en-CH"/>
-        </w:rPr>
-        <w:t>altrettanto</w:t>
-      </w:r>
-      <w:proofErr w:type="spellEnd"/>
-      <w:r>
-        <w:rPr>
-          <w:lang w:val="en-CH"/>
-        </w:rPr>
-        <w:t xml:space="preserve"> semplice e veloce </w:t>
-      </w:r>
-      <w:proofErr w:type="spellStart"/>
-      <w:r>
-        <w:rPr>
-          <w:lang w:val="en-CH"/>
-        </w:rPr>
-        <w:t>quanto</w:t>
-      </w:r>
-      <w:proofErr w:type="spellEnd"/>
-      <w:r>
-        <w:rPr>
-          <w:lang w:val="en-CH"/>
-        </w:rPr>
-        <w:t xml:space="preserve"> </w:t>
-      </w:r>
-      <w:proofErr w:type="spellStart"/>
-      <w:r>
-        <w:rPr>
-          <w:lang w:val="en-CH"/>
-        </w:rPr>
-        <w:t>quella</w:t>
-      </w:r>
-      <w:proofErr w:type="spellEnd"/>
-      <w:r>
-        <w:rPr>
-          <w:lang w:val="en-CH"/>
-        </w:rPr>
-        <w:t xml:space="preserve"> di Xamarin.</w:t>
-      </w:r>
+        <w:t>” offer un implementazione altrettanto semplice e veloce quanto quella di Xamarin.</w:t>
+      </w:r>
+      <w:bookmarkStart w:id="37" w:name="_GoBack"/>
+      <w:bookmarkEnd w:id="37"/>
     </w:p>
     <w:p>
       <w:pPr>
-        <w:pStyle w:val="Heading3"/>
+        <w:pStyle w:val="Titolo3"/>
       </w:pPr>
-      <w:bookmarkStart w:id="37" w:name="_Toc110600493"/>
+      <w:bookmarkStart w:id="38" w:name="_Toc110600493"/>
       <w:r>
         <w:t>Emulazione</w:t>
       </w:r>
-      <w:bookmarkEnd w:id="37"/>
+      <w:bookmarkEnd w:id="38"/>
     </w:p>
     <w:p>
       <w:proofErr w:type="spellStart"/>
@@ -5515,37 +5364,35 @@
     </w:p>
     <w:p>
       <w:pPr>
-        <w:pStyle w:val="Heading2"/>
+        <w:pStyle w:val="Titolo2"/>
         <w:numPr>
           <w:ilvl w:val="1"/>
           <w:numId w:val="2"/>
         </w:numPr>
       </w:pPr>
-      <w:bookmarkStart w:id="38" w:name="_Toc110600494"/>
+      <w:bookmarkStart w:id="39" w:name="_Toc110600494"/>
       <w:r>
         <w:t xml:space="preserve">Scelta finale: </w:t>
       </w:r>
-      <w:proofErr w:type="spellStart"/>
-      <w:r>
-        <w:t>Xamarin</w:t>
-      </w:r>
-      <w:bookmarkEnd w:id="38"/>
-      <w:proofErr w:type="spellEnd"/>
+      <w:bookmarkEnd w:id="39"/>
       <w:r>
         <w:rPr>
-          <w:lang w:val="en-CH"/>
+          <w:lang/>
         </w:rPr>
-        <w:t xml:space="preserve"> // Da </w:t>
-      </w:r>
-      <w:proofErr w:type="spellStart"/>
-      <w:r>
+        <w:t>// Da confermare</w:t>
+      </w:r>
+    </w:p>
+    <w:p>
+      <w:pPr>
         <w:rPr>
-          <w:lang w:val="en-CH"/>
+          <w:u w:val="single"/>
         </w:rPr>
-        <w:t>confermare</w:t>
-      </w:r>
-      <w:proofErr w:type="spellEnd"/>
+      </w:pPr>
+      <w:r>
+        <w:t>//</w:t>
+      </w:r>
     </w:p>
+    <w:p/>
     <w:p>
       <w:r>
         <w:t xml:space="preserve">Ho personalmente </w:t>
@@ -5607,19 +5454,19 @@
     </w:p>
     <w:p>
       <w:pPr>
-        <w:pStyle w:val="Heading1"/>
+        <w:pStyle w:val="Titolo1"/>
       </w:pPr>
-      <w:bookmarkStart w:id="39" w:name="_Toc107333421"/>
-      <w:bookmarkStart w:id="40" w:name="_Toc110600495"/>
+      <w:bookmarkStart w:id="40" w:name="_Toc107333421"/>
+      <w:bookmarkStart w:id="41" w:name="_Toc110600495"/>
       <w:r>
         <w:t>Fonti</w:t>
       </w:r>
-      <w:bookmarkEnd w:id="39"/>
       <w:bookmarkEnd w:id="40"/>
+      <w:bookmarkEnd w:id="41"/>
     </w:p>
     <w:p>
       <w:pPr>
-        <w:pStyle w:val="ListParagraph"/>
+        <w:pStyle w:val="Paragrafoelenco"/>
         <w:numPr>
           <w:ilvl w:val="0"/>
           <w:numId w:val="1"/>
@@ -5628,7 +5475,7 @@
       <w:hyperlink r:id="rId9" w:history="1">
         <w:r>
           <w:rPr>
-            <w:rStyle w:val="Hyperlink"/>
+            <w:rStyle w:val="Collegamentoipertestuale"/>
           </w:rPr>
           <w:t>https://blog.logrocket.com/react-native-vs-ionic/</w:t>
         </w:r>
@@ -5636,7 +5483,7 @@
     </w:p>
     <w:p>
       <w:pPr>
-        <w:pStyle w:val="ListParagraph"/>
+        <w:pStyle w:val="Paragrafoelenco"/>
         <w:numPr>
           <w:ilvl w:val="0"/>
           <w:numId w:val="1"/>
@@ -5645,7 +5492,7 @@
       <w:hyperlink r:id="rId10" w:history="1">
         <w:r>
           <w:rPr>
-            <w:rStyle w:val="Hyperlink"/>
+            <w:rStyle w:val="Collegamentoipertestuale"/>
           </w:rPr>
           <w:t>https://blog.back4app.com/xamarin-vs-ionic/</w:t>
         </w:r>
@@ -5653,7 +5500,7 @@
     </w:p>
     <w:p>
       <w:pPr>
-        <w:pStyle w:val="ListParagraph"/>
+        <w:pStyle w:val="Paragrafoelenco"/>
         <w:numPr>
           <w:ilvl w:val="0"/>
           <w:numId w:val="1"/>
@@ -5662,7 +5509,7 @@
       <w:hyperlink r:id="rId11" w:history="1">
         <w:r>
           <w:rPr>
-            <w:rStyle w:val="Hyperlink"/>
+            <w:rStyle w:val="Collegamentoipertestuale"/>
           </w:rPr>
           <w:t>https://devcount.com/xamarin-vs-flutter/</w:t>
         </w:r>
@@ -5670,7 +5517,7 @@
     </w:p>
     <w:p>
       <w:pPr>
-        <w:pStyle w:val="ListParagraph"/>
+        <w:pStyle w:val="Paragrafoelenco"/>
         <w:numPr>
           <w:ilvl w:val="0"/>
           <w:numId w:val="1"/>
@@ -5679,7 +5526,7 @@
       <w:hyperlink r:id="rId12" w:history="1">
         <w:r>
           <w:rPr>
-            <w:rStyle w:val="Hyperlink"/>
+            <w:rStyle w:val="Collegamentoipertestuale"/>
           </w:rPr>
           <w:t>https://www.simform.com/blog/xamarin-vs-ionic/</w:t>
         </w:r>
@@ -5687,7 +5534,7 @@
     </w:p>
     <w:p>
       <w:pPr>
-        <w:pStyle w:val="ListParagraph"/>
+        <w:pStyle w:val="Paragrafoelenco"/>
         <w:numPr>
           <w:ilvl w:val="0"/>
           <w:numId w:val="1"/>
@@ -5696,7 +5543,7 @@
       <w:hyperlink r:id="rId13" w:history="1">
         <w:r>
           <w:rPr>
-            <w:rStyle w:val="Hyperlink"/>
+            <w:rStyle w:val="Collegamentoipertestuale"/>
           </w:rPr>
           <w:t>https://blog.logrocket.com/react-native-vs-ionic/</w:t>
         </w:r>
@@ -5704,7 +5551,7 @@
     </w:p>
     <w:p>
       <w:pPr>
-        <w:pStyle w:val="ListParagraph"/>
+        <w:pStyle w:val="Paragrafoelenco"/>
         <w:numPr>
           <w:ilvl w:val="0"/>
           <w:numId w:val="1"/>
@@ -5713,7 +5560,7 @@
       <w:hyperlink r:id="rId14" w:history="1">
         <w:r>
           <w:rPr>
-            <w:rStyle w:val="Hyperlink"/>
+            <w:rStyle w:val="Collegamentoipertestuale"/>
           </w:rPr>
           <w:t>https://www.waldo.com/blog/cordova-vs-react-native</w:t>
         </w:r>
@@ -5721,13 +5568,13 @@
     </w:p>
     <w:p>
       <w:pPr>
-        <w:pStyle w:val="ListParagraph"/>
+        <w:pStyle w:val="Paragrafoelenco"/>
         <w:numPr>
           <w:ilvl w:val="0"/>
           <w:numId w:val="1"/>
         </w:numPr>
         <w:rPr>
-          <w:rStyle w:val="Hyperlink"/>
+          <w:rStyle w:val="Collegamentoipertestuale"/>
           <w:color w:val="auto"/>
           <w:u w:val="none"/>
         </w:rPr>
@@ -5735,7 +5582,7 @@
       <w:hyperlink r:id="rId15" w:history="1">
         <w:r>
           <w:rPr>
-            <w:rStyle w:val="Hyperlink"/>
+            <w:rStyle w:val="Collegamentoipertestuale"/>
           </w:rPr>
           <w:t>https://brainhub.eu/library/react-native-vs-xamarin</w:t>
         </w:r>
@@ -5743,13 +5590,13 @@
     </w:p>
     <w:p>
       <w:pPr>
-        <w:pStyle w:val="ListParagraph"/>
+        <w:pStyle w:val="Paragrafoelenco"/>
         <w:numPr>
           <w:ilvl w:val="0"/>
           <w:numId w:val="1"/>
         </w:numPr>
         <w:rPr>
-          <w:rStyle w:val="Hyperlink"/>
+          <w:rStyle w:val="Collegamentoipertestuale"/>
           <w:color w:val="auto"/>
           <w:u w:val="none"/>
         </w:rPr>
@@ -5757,7 +5604,7 @@
       <w:hyperlink r:id="rId16" w:history="1">
         <w:r>
           <w:rPr>
-            <w:rStyle w:val="Hyperlink"/>
+            <w:rStyle w:val="Collegamentoipertestuale"/>
           </w:rPr>
           <w:t>https://medium.com/@stenalferd/flutter-vs-xamarin-vs-react-native-let-the-battle-begin-d3e783bb4bf1</w:t>
         </w:r>
@@ -5765,13 +5612,13 @@
     </w:p>
     <w:p>
       <w:pPr>
-        <w:pStyle w:val="ListParagraph"/>
+        <w:pStyle w:val="Paragrafoelenco"/>
         <w:numPr>
           <w:ilvl w:val="0"/>
           <w:numId w:val="1"/>
         </w:numPr>
         <w:rPr>
-          <w:rStyle w:val="Hyperlink"/>
+          <w:rStyle w:val="Collegamentoipertestuale"/>
           <w:color w:val="auto"/>
           <w:u w:val="none"/>
         </w:rPr>
@@ -5779,7 +5626,7 @@
       <w:hyperlink r:id="rId17" w:history="1">
         <w:r>
           <w:rPr>
-            <w:rStyle w:val="Hyperlink"/>
+            <w:rStyle w:val="Collegamentoipertestuale"/>
           </w:rPr>
           <w:t>https://github.com/yamill/react-native-orientation</w:t>
         </w:r>
@@ -5787,16 +5634,21 @@
     </w:p>
     <w:p>
       <w:pPr>
-        <w:pStyle w:val="ListParagraph"/>
+        <w:pStyle w:val="Paragrafoelenco"/>
         <w:numPr>
           <w:ilvl w:val="0"/>
           <w:numId w:val="1"/>
         </w:numPr>
+        <w:rPr>
+          <w:rStyle w:val="Collegamentoipertestuale"/>
+          <w:color w:val="auto"/>
+          <w:u w:val="none"/>
+        </w:rPr>
       </w:pPr>
       <w:hyperlink r:id="rId18" w:history="1">
         <w:r>
           <w:rPr>
-            <w:rStyle w:val="Hyperlink"/>
+            <w:rStyle w:val="Collegamentoipertestuale"/>
           </w:rPr>
           <w:t>https://medium.com/enigmamx/how-to-integrate-bluetooth-le-in-xamarin-forms-2dcdf974703a</w:t>
         </w:r>
@@ -5804,27 +5656,73 @@
     </w:p>
     <w:p>
       <w:pPr>
-        <w:pStyle w:val="ListParagraph"/>
+        <w:pStyle w:val="Paragrafoelenco"/>
+        <w:numPr>
+          <w:ilvl w:val="0"/>
+          <w:numId w:val="1"/>
+        </w:numPr>
+      </w:pPr>
+      <w:hyperlink r:id="rId19" w:history="1">
+        <w:r>
+          <w:rPr>
+            <w:rStyle w:val="Collegamentoipertestuale"/>
+          </w:rPr>
+          <w:t>https://goshacmd.com/different-mobile-desktop-tablet-layouts-react/</w:t>
+        </w:r>
+      </w:hyperlink>
+    </w:p>
+    <w:p>
+      <w:pPr>
+        <w:pStyle w:val="Paragrafoelenco"/>
+        <w:numPr>
+          <w:ilvl w:val="0"/>
+          <w:numId w:val="1"/>
+        </w:numPr>
+      </w:pPr>
+      <w:hyperlink r:id="rId20" w:history="1">
+        <w:r>
+          <w:rPr>
+            <w:rStyle w:val="Collegamentoipertestuale"/>
+          </w:rPr>
+          <w:t>https://medium.com/react-native-training/scaling-react-native-apps-for-tablets-211de8399cf1</w:t>
+        </w:r>
+      </w:hyperlink>
+    </w:p>
+    <w:p>
+      <w:pPr>
+        <w:pStyle w:val="Paragrafoelenco"/>
       </w:pPr>
     </w:p>
     <w:p>
       <w:pPr>
-        <w:pStyle w:val="ListParagraph"/>
+        <w:rPr>
+          <w:u w:val="single"/>
+        </w:rPr>
       </w:pPr>
     </w:p>
     <w:p>
       <w:pPr>
-        <w:pStyle w:val="ListParagraph"/>
+        <w:pStyle w:val="Paragrafoelenco"/>
       </w:pPr>
     </w:p>
     <w:p>
       <w:pPr>
-        <w:pStyle w:val="ListParagraph"/>
+        <w:pStyle w:val="Paragrafoelenco"/>
       </w:pPr>
     </w:p>
     <w:p>
       <w:pPr>
-        <w:pStyle w:val="ListParagraph"/>
+        <w:pStyle w:val="Paragrafoelenco"/>
+      </w:pPr>
+    </w:p>
+    <w:p>
+      <w:pPr>
+        <w:pStyle w:val="Paragrafoelenco"/>
+      </w:pPr>
+    </w:p>
+    <w:p>
+      <w:pPr>
+        <w:pStyle w:val="Paragrafoelenco"/>
       </w:pPr>
     </w:p>
     <w:sectPr>
@@ -5840,7 +5738,7 @@
 </file>
 
 <file path=word/endnotes.xml><?xml version="1.0" encoding="utf-8"?>
-<w:endnotes xmlns:wpc="http://schemas.microsoft.com/office/word/2010/wordprocessingCanvas" xmlns:cx="http://schemas.microsoft.com/office/drawing/2014/chartex" xmlns:cx1="http://schemas.microsoft.com/office/drawing/2015/9/8/chartex" xmlns:cx2="http://schemas.microsoft.com/office/drawing/2015/10/21/chartex" xmlns:cx3="http://schemas.microsoft.com/office/drawing/2016/5/9/chartex" xmlns:cx4="http://schemas.microsoft.com/office/drawing/2016/5/10/chartex" xmlns:cx5="http://schemas.microsoft.com/office/drawing/2016/5/11/chartex" xmlns:cx6="http://schemas.microsoft.com/office/drawing/2016/5/12/chartex" xmlns:cx7="http://schemas.microsoft.com/office/drawing/2016/5/13/chartex" xmlns:cx8="http://schemas.microsoft.com/office/drawing/2016/5/14/chartex" xmlns:mc="http://schemas.openxmlformats.org/markup-compatibility/2006" xmlns:aink="http://schemas.microsoft.com/office/drawing/2016/ink" xmlns:am3d="http://schemas.microsoft.com/office/drawing/2017/model3d" xmlns:o="urn:schemas-microsoft-com:office:office" xmlns:oel="http://schemas.microsoft.com/office/2019/extlst" xmlns:r="http://schemas.openxmlformats.org/officeDocument/2006/relationships" xmlns:m="http://schemas.openxmlformats.org/officeDocument/2006/math" xmlns:v="urn:schemas-microsoft-com:vml" xmlns:wp14="http://schemas.microsoft.com/office/word/2010/wordprocessingDrawing" xmlns:wp="http://schemas.openxmlformats.org/drawingml/2006/wordprocessingDrawing" xmlns:w10="urn:schemas-microsoft-com:office:word" xmlns:w="http://schemas.openxmlformats.org/wordprocessingml/2006/main" xmlns:w14="http://schemas.microsoft.com/office/word/2010/wordml" xmlns:w15="http://schemas.microsoft.com/office/word/2012/wordml" xmlns:w16cex="http://schemas.microsoft.com/office/word/2018/wordml/cex" xmlns:w16cid="http://schemas.microsoft.com/office/word/2016/wordml/cid" xmlns:w16="http://schemas.microsoft.com/office/word/2018/wordml" xmlns:w16sdtdh="http://schemas.microsoft.com/office/word/2020/wordml/sdtdatahash" xmlns:w16se="http://schemas.microsoft.com/office/word/2015/wordml/symex" xmlns:wpg="http://schemas.microsoft.com/office/word/2010/wordprocessingGroup" xmlns:wpi="http://schemas.microsoft.com/office/word/2010/wordprocessingInk" xmlns:wne="http://schemas.microsoft.com/office/word/2006/wordml" xmlns:wps="http://schemas.microsoft.com/office/word/2010/wordprocessingShape" mc:Ignorable="w14 w15 w16se w16cid w16 w16cex w16sdtdh wp14">
+<w:endnotes xmlns:wpc="http://schemas.microsoft.com/office/word/2010/wordprocessingCanvas" xmlns:cx="http://schemas.microsoft.com/office/drawing/2014/chartex" xmlns:cx1="http://schemas.microsoft.com/office/drawing/2015/9/8/chartex" xmlns:cx2="http://schemas.microsoft.com/office/drawing/2015/10/21/chartex" xmlns:cx3="http://schemas.microsoft.com/office/drawing/2016/5/9/chartex" xmlns:cx4="http://schemas.microsoft.com/office/drawing/2016/5/10/chartex" xmlns:cx5="http://schemas.microsoft.com/office/drawing/2016/5/11/chartex" xmlns:cx6="http://schemas.microsoft.com/office/drawing/2016/5/12/chartex" xmlns:cx7="http://schemas.microsoft.com/office/drawing/2016/5/13/chartex" xmlns:cx8="http://schemas.microsoft.com/office/drawing/2016/5/14/chartex" xmlns:mc="http://schemas.openxmlformats.org/markup-compatibility/2006" xmlns:aink="http://schemas.microsoft.com/office/drawing/2016/ink" xmlns:am3d="http://schemas.microsoft.com/office/drawing/2017/model3d" xmlns:o="urn:schemas-microsoft-com:office:office" xmlns:r="http://schemas.openxmlformats.org/officeDocument/2006/relationships" xmlns:m="http://schemas.openxmlformats.org/officeDocument/2006/math" xmlns:v="urn:schemas-microsoft-com:vml" xmlns:wp14="http://schemas.microsoft.com/office/word/2010/wordprocessingDrawing" xmlns:wp="http://schemas.openxmlformats.org/drawingml/2006/wordprocessingDrawing" xmlns:w10="urn:schemas-microsoft-com:office:word" xmlns:w="http://schemas.openxmlformats.org/wordprocessingml/2006/main" xmlns:w14="http://schemas.microsoft.com/office/word/2010/wordml" xmlns:w15="http://schemas.microsoft.com/office/word/2012/wordml" xmlns:w16cid="http://schemas.microsoft.com/office/word/2016/wordml/cid" xmlns:w16se="http://schemas.microsoft.com/office/word/2015/wordml/symex" xmlns:wpg="http://schemas.microsoft.com/office/word/2010/wordprocessingGroup" xmlns:wpi="http://schemas.microsoft.com/office/word/2010/wordprocessingInk" xmlns:wne="http://schemas.microsoft.com/office/word/2006/wordml" xmlns:wps="http://schemas.microsoft.com/office/word/2010/wordprocessingShape" mc:Ignorable="w14 w15 w16se w16cid wp14">
   <w:endnote w:type="separator" w:id="-1">
     <w:p>
       <w:pPr>
@@ -5865,7 +5763,7 @@
 </file>
 
 <file path=word/footnotes.xml><?xml version="1.0" encoding="utf-8"?>
-<w:footnotes xmlns:wpc="http://schemas.microsoft.com/office/word/2010/wordprocessingCanvas" xmlns:cx="http://schemas.microsoft.com/office/drawing/2014/chartex" xmlns:cx1="http://schemas.microsoft.com/office/drawing/2015/9/8/chartex" xmlns:cx2="http://schemas.microsoft.com/office/drawing/2015/10/21/chartex" xmlns:cx3="http://schemas.microsoft.com/office/drawing/2016/5/9/chartex" xmlns:cx4="http://schemas.microsoft.com/office/drawing/2016/5/10/chartex" xmlns:cx5="http://schemas.microsoft.com/office/drawing/2016/5/11/chartex" xmlns:cx6="http://schemas.microsoft.com/office/drawing/2016/5/12/chartex" xmlns:cx7="http://schemas.microsoft.com/office/drawing/2016/5/13/chartex" xmlns:cx8="http://schemas.microsoft.com/office/drawing/2016/5/14/chartex" xmlns:mc="http://schemas.openxmlformats.org/markup-compatibility/2006" xmlns:aink="http://schemas.microsoft.com/office/drawing/2016/ink" xmlns:am3d="http://schemas.microsoft.com/office/drawing/2017/model3d" xmlns:o="urn:schemas-microsoft-com:office:office" xmlns:oel="http://schemas.microsoft.com/office/2019/extlst" xmlns:r="http://schemas.openxmlformats.org/officeDocument/2006/relationships" xmlns:m="http://schemas.openxmlformats.org/officeDocument/2006/math" xmlns:v="urn:schemas-microsoft-com:vml" xmlns:wp14="http://schemas.microsoft.com/office/word/2010/wordprocessingDrawing" xmlns:wp="http://schemas.openxmlformats.org/drawingml/2006/wordprocessingDrawing" xmlns:w10="urn:schemas-microsoft-com:office:word" xmlns:w="http://schemas.openxmlformats.org/wordprocessingml/2006/main" xmlns:w14="http://schemas.microsoft.com/office/word/2010/wordml" xmlns:w15="http://schemas.microsoft.com/office/word/2012/wordml" xmlns:w16cex="http://schemas.microsoft.com/office/word/2018/wordml/cex" xmlns:w16cid="http://schemas.microsoft.com/office/word/2016/wordml/cid" xmlns:w16="http://schemas.microsoft.com/office/word/2018/wordml" xmlns:w16sdtdh="http://schemas.microsoft.com/office/word/2020/wordml/sdtdatahash" xmlns:w16se="http://schemas.microsoft.com/office/word/2015/wordml/symex" xmlns:wpg="http://schemas.microsoft.com/office/word/2010/wordprocessingGroup" xmlns:wpi="http://schemas.microsoft.com/office/word/2010/wordprocessingInk" xmlns:wne="http://schemas.microsoft.com/office/word/2006/wordml" xmlns:wps="http://schemas.microsoft.com/office/word/2010/wordprocessingShape" mc:Ignorable="w14 w15 w16se w16cid w16 w16cex w16sdtdh wp14">
+<w:footnotes xmlns:wpc="http://schemas.microsoft.com/office/word/2010/wordprocessingCanvas" xmlns:cx="http://schemas.microsoft.com/office/drawing/2014/chartex" xmlns:cx1="http://schemas.microsoft.com/office/drawing/2015/9/8/chartex" xmlns:cx2="http://schemas.microsoft.com/office/drawing/2015/10/21/chartex" xmlns:cx3="http://schemas.microsoft.com/office/drawing/2016/5/9/chartex" xmlns:cx4="http://schemas.microsoft.com/office/drawing/2016/5/10/chartex" xmlns:cx5="http://schemas.microsoft.com/office/drawing/2016/5/11/chartex" xmlns:cx6="http://schemas.microsoft.com/office/drawing/2016/5/12/chartex" xmlns:cx7="http://schemas.microsoft.com/office/drawing/2016/5/13/chartex" xmlns:cx8="http://schemas.microsoft.com/office/drawing/2016/5/14/chartex" xmlns:mc="http://schemas.openxmlformats.org/markup-compatibility/2006" xmlns:aink="http://schemas.microsoft.com/office/drawing/2016/ink" xmlns:am3d="http://schemas.microsoft.com/office/drawing/2017/model3d" xmlns:o="urn:schemas-microsoft-com:office:office" xmlns:r="http://schemas.openxmlformats.org/officeDocument/2006/relationships" xmlns:m="http://schemas.openxmlformats.org/officeDocument/2006/math" xmlns:v="urn:schemas-microsoft-com:vml" xmlns:wp14="http://schemas.microsoft.com/office/word/2010/wordprocessingDrawing" xmlns:wp="http://schemas.openxmlformats.org/drawingml/2006/wordprocessingDrawing" xmlns:w10="urn:schemas-microsoft-com:office:word" xmlns:w="http://schemas.openxmlformats.org/wordprocessingml/2006/main" xmlns:w14="http://schemas.microsoft.com/office/word/2010/wordml" xmlns:w15="http://schemas.microsoft.com/office/word/2012/wordml" xmlns:w16cid="http://schemas.microsoft.com/office/word/2016/wordml/cid" xmlns:w16se="http://schemas.microsoft.com/office/word/2015/wordml/symex" xmlns:wpg="http://schemas.microsoft.com/office/word/2010/wordprocessingGroup" xmlns:wpi="http://schemas.microsoft.com/office/word/2010/wordprocessingInk" xmlns:wne="http://schemas.microsoft.com/office/word/2006/wordml" xmlns:wps="http://schemas.microsoft.com/office/word/2010/wordprocessingShape" mc:Ignorable="w14 w15 w16se w16cid wp14">
   <w:footnote w:type="separator" w:id="-1">
     <w:p>
       <w:pPr>
@@ -5889,173 +5787,39 @@
   <w:footnote w:id="1">
     <w:p>
       <w:pPr>
-        <w:pStyle w:val="FootnoteText"/>
+        <w:pStyle w:val="Testonotaapidipagina"/>
         <w:rPr>
-          <w:lang w:val="en-CH"/>
+          <w:lang/>
         </w:rPr>
       </w:pPr>
       <w:r>
         <w:rPr>
-          <w:rStyle w:val="FootnoteReference"/>
+          <w:rStyle w:val="Rimandonotaapidipagina"/>
         </w:rPr>
         <w:footnoteRef/>
       </w:r>
       <w:r>
         <w:t xml:space="preserve"> </w:t>
       </w:r>
-      <w:proofErr w:type="spellStart"/>
       <w:r>
         <w:rPr>
-          <w:lang w:val="en-CH"/>
+          <w:lang/>
         </w:rPr>
-        <w:t>Riferimento</w:t>
-      </w:r>
-      <w:proofErr w:type="spellEnd"/>
-      <w:r>
-        <w:rPr>
-          <w:lang w:val="en-CH"/>
-        </w:rPr>
-        <w:t xml:space="preserve"> </w:t>
-      </w:r>
-      <w:proofErr w:type="spellStart"/>
-      <w:r>
-        <w:rPr>
-          <w:lang w:val="en-CH"/>
-        </w:rPr>
-        <w:t>personale</w:t>
-      </w:r>
-      <w:proofErr w:type="spellEnd"/>
-      <w:r>
-        <w:rPr>
-          <w:lang w:val="en-CH"/>
-        </w:rPr>
-        <w:t xml:space="preserve"> in base alle </w:t>
-      </w:r>
-      <w:proofErr w:type="spellStart"/>
-      <w:r>
-        <w:rPr>
-          <w:lang w:val="en-CH"/>
-        </w:rPr>
-        <w:t>risorse</w:t>
-      </w:r>
-      <w:proofErr w:type="spellEnd"/>
-      <w:r>
-        <w:rPr>
-          <w:lang w:val="en-CH"/>
-        </w:rPr>
-        <w:t xml:space="preserve"> </w:t>
-      </w:r>
-      <w:proofErr w:type="spellStart"/>
-      <w:r>
-        <w:rPr>
-          <w:lang w:val="en-CH"/>
-        </w:rPr>
-        <w:t>utilizzate</w:t>
-      </w:r>
-      <w:proofErr w:type="spellEnd"/>
-      <w:r>
-        <w:rPr>
-          <w:lang w:val="en-CH"/>
-        </w:rPr>
-        <w:t xml:space="preserve"> </w:t>
-      </w:r>
-      <w:proofErr w:type="spellStart"/>
-      <w:r>
-        <w:rPr>
-          <w:lang w:val="en-CH"/>
-        </w:rPr>
-        <w:t>avendo</w:t>
-      </w:r>
-      <w:proofErr w:type="spellEnd"/>
-      <w:r>
-        <w:rPr>
-          <w:lang w:val="en-CH"/>
-        </w:rPr>
-        <w:t xml:space="preserve"> </w:t>
-      </w:r>
-      <w:proofErr w:type="spellStart"/>
-      <w:r>
-        <w:rPr>
-          <w:lang w:val="en-CH"/>
-        </w:rPr>
-        <w:t>l’ambiente</w:t>
-      </w:r>
-      <w:proofErr w:type="spellEnd"/>
-      <w:r>
-        <w:rPr>
-          <w:lang w:val="en-CH"/>
-        </w:rPr>
-        <w:t xml:space="preserve"> di </w:t>
-      </w:r>
-      <w:proofErr w:type="spellStart"/>
-      <w:r>
-        <w:rPr>
-          <w:lang w:val="en-CH"/>
-        </w:rPr>
-        <w:t>sviluppo</w:t>
-      </w:r>
-      <w:proofErr w:type="spellEnd"/>
-      <w:r>
-        <w:rPr>
-          <w:lang w:val="en-CH"/>
-        </w:rPr>
-        <w:t xml:space="preserve"> e la </w:t>
-      </w:r>
-      <w:proofErr w:type="spellStart"/>
-      <w:r>
-        <w:rPr>
-          <w:lang w:val="en-CH"/>
-        </w:rPr>
-        <w:t>macchina</w:t>
-      </w:r>
-      <w:proofErr w:type="spellEnd"/>
-      <w:r>
-        <w:rPr>
-          <w:lang w:val="en-CH"/>
-        </w:rPr>
-        <w:t xml:space="preserve"> </w:t>
-      </w:r>
-      <w:proofErr w:type="spellStart"/>
-      <w:r>
-        <w:rPr>
-          <w:lang w:val="en-CH"/>
-        </w:rPr>
-        <w:t>virtuale</w:t>
-      </w:r>
-      <w:proofErr w:type="spellEnd"/>
-      <w:r>
-        <w:rPr>
-          <w:lang w:val="en-CH"/>
-        </w:rPr>
-        <w:t xml:space="preserve"> </w:t>
-      </w:r>
-      <w:proofErr w:type="spellStart"/>
-      <w:r>
-        <w:rPr>
-          <w:lang w:val="en-CH"/>
-        </w:rPr>
-        <w:t>avviata</w:t>
-      </w:r>
-      <w:proofErr w:type="spellEnd"/>
-      <w:r>
-        <w:rPr>
-          <w:lang w:val="en-CH"/>
-        </w:rPr>
-        <w:t>.</w:t>
+        <w:t>Riferimento personale in base alle risorse utilizzate avendo l’ambiente di sviluppo e la macchina virtuale avviata.</w:t>
       </w:r>
     </w:p>
   </w:footnote>
   <w:footnote w:id="2">
     <w:p>
       <w:pPr>
-        <w:pStyle w:val="FootnoteText"/>
+        <w:pStyle w:val="Testonotaapidipagina"/>
         <w:rPr>
-          <w:lang w:val="en-CH"/>
+          <w:lang/>
         </w:rPr>
       </w:pPr>
       <w:r>
         <w:rPr>
-          <w:rStyle w:val="FootnoteReference"/>
+          <w:rStyle w:val="Rimandonotaapidipagina"/>
         </w:rPr>
         <w:footnoteRef/>
       </w:r>
@@ -6071,7 +5835,7 @@
 </file>
 
 <file path=word/numbering.xml><?xml version="1.0" encoding="utf-8"?>
-<w:numbering xmlns:wpc="http://schemas.microsoft.com/office/word/2010/wordprocessingCanvas" xmlns:cx="http://schemas.microsoft.com/office/drawing/2014/chartex" xmlns:cx1="http://schemas.microsoft.com/office/drawing/2015/9/8/chartex" xmlns:cx2="http://schemas.microsoft.com/office/drawing/2015/10/21/chartex" xmlns:cx3="http://schemas.microsoft.com/office/drawing/2016/5/9/chartex" xmlns:cx4="http://schemas.microsoft.com/office/drawing/2016/5/10/chartex" xmlns:cx5="http://schemas.microsoft.com/office/drawing/2016/5/11/chartex" xmlns:cx6="http://schemas.microsoft.com/office/drawing/2016/5/12/chartex" xmlns:cx7="http://schemas.microsoft.com/office/drawing/2016/5/13/chartex" xmlns:cx8="http://schemas.microsoft.com/office/drawing/2016/5/14/chartex" xmlns:mc="http://schemas.openxmlformats.org/markup-compatibility/2006" xmlns:aink="http://schemas.microsoft.com/office/drawing/2016/ink" xmlns:am3d="http://schemas.microsoft.com/office/drawing/2017/model3d" xmlns:o="urn:schemas-microsoft-com:office:office" xmlns:oel="http://schemas.microsoft.com/office/2019/extlst" xmlns:r="http://schemas.openxmlformats.org/officeDocument/2006/relationships" xmlns:m="http://schemas.openxmlformats.org/officeDocument/2006/math" xmlns:v="urn:schemas-microsoft-com:vml" xmlns:wp14="http://schemas.microsoft.com/office/word/2010/wordprocessingDrawing" xmlns:wp="http://schemas.openxmlformats.org/drawingml/2006/wordprocessingDrawing" xmlns:w10="urn:schemas-microsoft-com:office:word" xmlns:w="http://schemas.openxmlformats.org/wordprocessingml/2006/main" xmlns:w14="http://schemas.microsoft.com/office/word/2010/wordml" xmlns:w15="http://schemas.microsoft.com/office/word/2012/wordml" xmlns:w16cex="http://schemas.microsoft.com/office/word/2018/wordml/cex" xmlns:w16cid="http://schemas.microsoft.com/office/word/2016/wordml/cid" xmlns:w16="http://schemas.microsoft.com/office/word/2018/wordml" xmlns:w16sdtdh="http://schemas.microsoft.com/office/word/2020/wordml/sdtdatahash" xmlns:w16se="http://schemas.microsoft.com/office/word/2015/wordml/symex" xmlns:wpg="http://schemas.microsoft.com/office/word/2010/wordprocessingGroup" xmlns:wpi="http://schemas.microsoft.com/office/word/2010/wordprocessingInk" xmlns:wne="http://schemas.microsoft.com/office/word/2006/wordml" xmlns:wps="http://schemas.microsoft.com/office/word/2010/wordprocessingShape" mc:Ignorable="w14 w15 w16se w16cid w16 w16cex w16sdtdh wp14">
+<w:numbering xmlns:wpc="http://schemas.microsoft.com/office/word/2010/wordprocessingCanvas" xmlns:cx="http://schemas.microsoft.com/office/drawing/2014/chartex" xmlns:cx1="http://schemas.microsoft.com/office/drawing/2015/9/8/chartex" xmlns:cx2="http://schemas.microsoft.com/office/drawing/2015/10/21/chartex" xmlns:cx3="http://schemas.microsoft.com/office/drawing/2016/5/9/chartex" xmlns:cx4="http://schemas.microsoft.com/office/drawing/2016/5/10/chartex" xmlns:cx5="http://schemas.microsoft.com/office/drawing/2016/5/11/chartex" xmlns:cx6="http://schemas.microsoft.com/office/drawing/2016/5/12/chartex" xmlns:cx7="http://schemas.microsoft.com/office/drawing/2016/5/13/chartex" xmlns:cx8="http://schemas.microsoft.com/office/drawing/2016/5/14/chartex" xmlns:mc="http://schemas.openxmlformats.org/markup-compatibility/2006" xmlns:aink="http://schemas.microsoft.com/office/drawing/2016/ink" xmlns:am3d="http://schemas.microsoft.com/office/drawing/2017/model3d" xmlns:o="urn:schemas-microsoft-com:office:office" xmlns:r="http://schemas.openxmlformats.org/officeDocument/2006/relationships" xmlns:m="http://schemas.openxmlformats.org/officeDocument/2006/math" xmlns:v="urn:schemas-microsoft-com:vml" xmlns:wp14="http://schemas.microsoft.com/office/word/2010/wordprocessingDrawing" xmlns:wp="http://schemas.openxmlformats.org/drawingml/2006/wordprocessingDrawing" xmlns:w10="urn:schemas-microsoft-com:office:word" xmlns:w="http://schemas.openxmlformats.org/wordprocessingml/2006/main" xmlns:w14="http://schemas.microsoft.com/office/word/2010/wordml" xmlns:w15="http://schemas.microsoft.com/office/word/2012/wordml" xmlns:w16cid="http://schemas.microsoft.com/office/word/2016/wordml/cid" xmlns:w16se="http://schemas.microsoft.com/office/word/2015/wordml/symex" xmlns:wpg="http://schemas.microsoft.com/office/word/2010/wordprocessingGroup" xmlns:wpi="http://schemas.microsoft.com/office/word/2010/wordprocessingInk" xmlns:wne="http://schemas.microsoft.com/office/word/2006/wordml" xmlns:wps="http://schemas.microsoft.com/office/word/2010/wordprocessingShape" mc:Ignorable="w14 w15 w16se w16cid wp14">
   <w:abstractNum w:abstractNumId="0" w15:restartNumberingAfterBreak="0">
     <w:nsid w:val="0BA4481E"/>
     <w:multiLevelType w:val="hybridMultilevel"/>
@@ -6191,7 +5955,7 @@
     <w:lvl w:ilvl="0">
       <w:start w:val="1"/>
       <w:numFmt w:val="decimal"/>
-      <w:pStyle w:val="Heading1"/>
+      <w:pStyle w:val="Titolo1"/>
       <w:lvlText w:val="%1"/>
       <w:lvlJc w:val="left"/>
       <w:pPr>
@@ -6201,7 +5965,7 @@
     <w:lvl w:ilvl="1">
       <w:start w:val="1"/>
       <w:numFmt w:val="decimal"/>
-      <w:pStyle w:val="Heading2"/>
+      <w:pStyle w:val="Titolo2"/>
       <w:lvlText w:val="%1.%2"/>
       <w:lvlJc w:val="left"/>
       <w:pPr>
@@ -6211,7 +5975,7 @@
     <w:lvl w:ilvl="2">
       <w:start w:val="1"/>
       <w:numFmt w:val="decimal"/>
-      <w:pStyle w:val="Heading3"/>
+      <w:pStyle w:val="Titolo3"/>
       <w:lvlText w:val="%1.%2.%3"/>
       <w:lvlJc w:val="left"/>
       <w:pPr>
@@ -6221,7 +5985,7 @@
     <w:lvl w:ilvl="3">
       <w:start w:val="1"/>
       <w:numFmt w:val="decimal"/>
-      <w:pStyle w:val="Heading4"/>
+      <w:pStyle w:val="Titolo4"/>
       <w:lvlText w:val="%1.%2.%3.%4"/>
       <w:lvlJc w:val="left"/>
       <w:pPr>
@@ -6231,7 +5995,7 @@
     <w:lvl w:ilvl="4">
       <w:start w:val="1"/>
       <w:numFmt w:val="decimal"/>
-      <w:pStyle w:val="Heading5"/>
+      <w:pStyle w:val="Titolo5"/>
       <w:lvlText w:val="%1.%2.%3.%4.%5"/>
       <w:lvlJc w:val="left"/>
       <w:pPr>
@@ -6241,7 +6005,7 @@
     <w:lvl w:ilvl="5">
       <w:start w:val="1"/>
       <w:numFmt w:val="decimal"/>
-      <w:pStyle w:val="Heading6"/>
+      <w:pStyle w:val="Titolo6"/>
       <w:lvlText w:val="%1.%2.%3.%4.%5.%6"/>
       <w:lvlJc w:val="left"/>
       <w:pPr>
@@ -6251,7 +6015,7 @@
     <w:lvl w:ilvl="6">
       <w:start w:val="1"/>
       <w:numFmt w:val="decimal"/>
-      <w:pStyle w:val="Heading7"/>
+      <w:pStyle w:val="Titolo7"/>
       <w:lvlText w:val="%1.%2.%3.%4.%5.%6.%7"/>
       <w:lvlJc w:val="left"/>
       <w:pPr>
@@ -6261,7 +6025,7 @@
     <w:lvl w:ilvl="7">
       <w:start w:val="1"/>
       <w:numFmt w:val="decimal"/>
-      <w:pStyle w:val="Heading8"/>
+      <w:pStyle w:val="Titolo8"/>
       <w:lvlText w:val="%1.%2.%3.%4.%5.%6.%7.%8"/>
       <w:lvlJc w:val="left"/>
       <w:pPr>
@@ -6271,7 +6035,7 @@
     <w:lvl w:ilvl="8">
       <w:start w:val="1"/>
       <w:numFmt w:val="decimal"/>
-      <w:pStyle w:val="Heading9"/>
+      <w:pStyle w:val="Titolo9"/>
       <w:lvlText w:val="%1.%2.%3.%4.%5.%6.%7.%8.%9"/>
       <w:lvlJc w:val="left"/>
       <w:pPr>
@@ -6279,51 +6043,51 @@
       </w:pPr>
     </w:lvl>
   </w:abstractNum>
-  <w:num w:numId="1" w16cid:durableId="1852336594">
+  <w:num w:numId="1">
     <w:abstractNumId w:val="0"/>
   </w:num>
-  <w:num w:numId="2" w16cid:durableId="993995156">
+  <w:num w:numId="2">
     <w:abstractNumId w:val="1"/>
   </w:num>
-  <w:num w:numId="3" w16cid:durableId="1272470064">
+  <w:num w:numId="3">
     <w:abstractNumId w:val="1"/>
   </w:num>
-  <w:num w:numId="4" w16cid:durableId="616326761">
+  <w:num w:numId="4">
     <w:abstractNumId w:val="1"/>
   </w:num>
-  <w:num w:numId="5" w16cid:durableId="367534835">
+  <w:num w:numId="5">
     <w:abstractNumId w:val="1"/>
   </w:num>
-  <w:num w:numId="6" w16cid:durableId="107506598">
+  <w:num w:numId="6">
     <w:abstractNumId w:val="1"/>
   </w:num>
-  <w:num w:numId="7" w16cid:durableId="46732001">
+  <w:num w:numId="7">
     <w:abstractNumId w:val="1"/>
   </w:num>
-  <w:num w:numId="8" w16cid:durableId="2072002003">
+  <w:num w:numId="8">
     <w:abstractNumId w:val="1"/>
   </w:num>
-  <w:num w:numId="9" w16cid:durableId="110780351">
+  <w:num w:numId="9">
     <w:abstractNumId w:val="1"/>
   </w:num>
-  <w:num w:numId="10" w16cid:durableId="2055305015">
+  <w:num w:numId="10">
     <w:abstractNumId w:val="1"/>
   </w:num>
-  <w:num w:numId="11" w16cid:durableId="1288468544">
+  <w:num w:numId="11">
     <w:abstractNumId w:val="1"/>
   </w:num>
 </w:numbering>
 </file>
 
 <file path=word/styles.xml><?xml version="1.0" encoding="utf-8"?>
-<w:styles xmlns:mc="http://schemas.openxmlformats.org/markup-compatibility/2006" xmlns:r="http://schemas.openxmlformats.org/officeDocument/2006/relationships" xmlns:w="http://schemas.openxmlformats.org/wordprocessingml/2006/main" xmlns:w14="http://schemas.microsoft.com/office/word/2010/wordml" xmlns:w15="http://schemas.microsoft.com/office/word/2012/wordml" xmlns:w16cex="http://schemas.microsoft.com/office/word/2018/wordml/cex" xmlns:w16cid="http://schemas.microsoft.com/office/word/2016/wordml/cid" xmlns:w16="http://schemas.microsoft.com/office/word/2018/wordml" xmlns:w16sdtdh="http://schemas.microsoft.com/office/word/2020/wordml/sdtdatahash" xmlns:w16se="http://schemas.microsoft.com/office/word/2015/wordml/symex" mc:Ignorable="w14 w15 w16se w16cid w16 w16cex w16sdtdh">
+<w:styles xmlns:mc="http://schemas.openxmlformats.org/markup-compatibility/2006" xmlns:r="http://schemas.openxmlformats.org/officeDocument/2006/relationships" xmlns:w="http://schemas.openxmlformats.org/wordprocessingml/2006/main" xmlns:w14="http://schemas.microsoft.com/office/word/2010/wordml" xmlns:w15="http://schemas.microsoft.com/office/word/2012/wordml" xmlns:w16cid="http://schemas.microsoft.com/office/word/2016/wordml/cid" xmlns:w16se="http://schemas.microsoft.com/office/word/2015/wordml/symex" mc:Ignorable="w14 w15 w16se w16cid">
   <w:docDefaults>
     <w:rPrDefault>
       <w:rPr>
         <w:rFonts w:asciiTheme="minorHAnsi" w:eastAsiaTheme="minorEastAsia" w:hAnsiTheme="minorHAnsi" w:cstheme="minorBidi"/>
         <w:sz w:val="22"/>
         <w:szCs w:val="22"/>
-        <w:lang w:val="en-CH" w:eastAsia="en-US" w:bidi="ar-SA"/>
+        <w:lang w:eastAsia="en-US" w:bidi="ar-SA"/>
       </w:rPr>
     </w:rPrDefault>
     <w:pPrDefault>
@@ -6332,7 +6096,7 @@
       </w:pPr>
     </w:pPrDefault>
   </w:docDefaults>
-  <w:latentStyles w:defLockedState="0" w:defUIPriority="99" w:defSemiHidden="0" w:defUnhideWhenUsed="0" w:defQFormat="0" w:count="376">
+  <w:latentStyles w:defLockedState="0" w:defUIPriority="99" w:defSemiHidden="0" w:defUnhideWhenUsed="0" w:defQFormat="0" w:count="375">
     <w:lsdException w:name="Normal" w:uiPriority="0" w:qFormat="1"/>
     <w:lsdException w:name="heading 1" w:uiPriority="9" w:qFormat="1"/>
     <w:lsdException w:name="heading 2" w:semiHidden="1" w:uiPriority="9" w:unhideWhenUsed="1" w:qFormat="1"/>
@@ -6708,9 +6472,8 @@
     <w:lsdException w:name="Smart Hyperlink" w:semiHidden="1" w:unhideWhenUsed="1"/>
     <w:lsdException w:name="Hashtag" w:semiHidden="1" w:unhideWhenUsed="1"/>
     <w:lsdException w:name="Unresolved Mention" w:semiHidden="1" w:unhideWhenUsed="1"/>
-    <w:lsdException w:name="Smart Link" w:semiHidden="1" w:unhideWhenUsed="1"/>
   </w:latentStyles>
-  <w:style w:type="paragraph" w:default="1" w:styleId="Normal">
+  <w:style w:type="paragraph" w:default="1" w:styleId="Normale">
     <w:name w:val="Normal"/>
     <w:qFormat/>
     <w:rsid w:val="00D73FFA"/>
@@ -6719,11 +6482,11 @@
       <w:lang w:val="it-CH"/>
     </w:rPr>
   </w:style>
-  <w:style w:type="paragraph" w:styleId="Heading1">
+  <w:style w:type="paragraph" w:styleId="Titolo1">
     <w:name w:val="heading 1"/>
-    <w:basedOn w:val="Normal"/>
-    <w:next w:val="Normal"/>
-    <w:link w:val="Heading1Char"/>
+    <w:basedOn w:val="Normale"/>
+    <w:next w:val="Normale"/>
+    <w:link w:val="Titolo1Carattere"/>
     <w:uiPriority w:val="9"/>
     <w:qFormat/>
     <w:rsid w:val="00384464"/>
@@ -6748,11 +6511,11 @@
       <w:szCs w:val="36"/>
     </w:rPr>
   </w:style>
-  <w:style w:type="paragraph" w:styleId="Heading2">
+  <w:style w:type="paragraph" w:styleId="Titolo2">
     <w:name w:val="heading 2"/>
-    <w:basedOn w:val="Normal"/>
-    <w:next w:val="Normal"/>
-    <w:link w:val="Heading2Char"/>
+    <w:basedOn w:val="Normale"/>
+    <w:next w:val="Normale"/>
+    <w:link w:val="Titolo2Carattere"/>
     <w:uiPriority w:val="9"/>
     <w:unhideWhenUsed/>
     <w:qFormat/>
@@ -6777,11 +6540,11 @@
       <w:szCs w:val="28"/>
     </w:rPr>
   </w:style>
-  <w:style w:type="paragraph" w:styleId="Heading3">
+  <w:style w:type="paragraph" w:styleId="Titolo3">
     <w:name w:val="heading 3"/>
-    <w:basedOn w:val="Normal"/>
-    <w:next w:val="Normal"/>
-    <w:link w:val="Heading3Char"/>
+    <w:basedOn w:val="Normale"/>
+    <w:next w:val="Normale"/>
+    <w:link w:val="Titolo3Carattere"/>
     <w:uiPriority w:val="9"/>
     <w:unhideWhenUsed/>
     <w:qFormat/>
@@ -6803,11 +6566,11 @@
       <w:color w:val="000000" w:themeColor="text1"/>
     </w:rPr>
   </w:style>
-  <w:style w:type="paragraph" w:styleId="Heading4">
+  <w:style w:type="paragraph" w:styleId="Titolo4">
     <w:name w:val="heading 4"/>
-    <w:basedOn w:val="Normal"/>
-    <w:next w:val="Normal"/>
-    <w:link w:val="Heading4Char"/>
+    <w:basedOn w:val="Normale"/>
+    <w:next w:val="Normale"/>
+    <w:link w:val="Titolo4Carattere"/>
     <w:uiPriority w:val="9"/>
     <w:unhideWhenUsed/>
     <w:qFormat/>
@@ -6831,11 +6594,11 @@
       <w:color w:val="000000" w:themeColor="text1"/>
     </w:rPr>
   </w:style>
-  <w:style w:type="paragraph" w:styleId="Heading5">
+  <w:style w:type="paragraph" w:styleId="Titolo5">
     <w:name w:val="heading 5"/>
-    <w:basedOn w:val="Normal"/>
-    <w:next w:val="Normal"/>
-    <w:link w:val="Heading5Char"/>
+    <w:basedOn w:val="Normale"/>
+    <w:next w:val="Normale"/>
+    <w:link w:val="Titolo5Carattere"/>
     <w:uiPriority w:val="9"/>
     <w:semiHidden/>
     <w:unhideWhenUsed/>
@@ -6856,11 +6619,11 @@
       <w:color w:val="323E4F" w:themeColor="text2" w:themeShade="BF"/>
     </w:rPr>
   </w:style>
-  <w:style w:type="paragraph" w:styleId="Heading6">
+  <w:style w:type="paragraph" w:styleId="Titolo6">
     <w:name w:val="heading 6"/>
-    <w:basedOn w:val="Normal"/>
-    <w:next w:val="Normal"/>
-    <w:link w:val="Heading6Char"/>
+    <w:basedOn w:val="Normale"/>
+    <w:next w:val="Normale"/>
+    <w:link w:val="Titolo6Carattere"/>
     <w:uiPriority w:val="9"/>
     <w:semiHidden/>
     <w:unhideWhenUsed/>
@@ -6883,11 +6646,11 @@
       <w:color w:val="323E4F" w:themeColor="text2" w:themeShade="BF"/>
     </w:rPr>
   </w:style>
-  <w:style w:type="paragraph" w:styleId="Heading7">
+  <w:style w:type="paragraph" w:styleId="Titolo7">
     <w:name w:val="heading 7"/>
-    <w:basedOn w:val="Normal"/>
-    <w:next w:val="Normal"/>
-    <w:link w:val="Heading7Char"/>
+    <w:basedOn w:val="Normale"/>
+    <w:next w:val="Normale"/>
+    <w:link w:val="Titolo7Carattere"/>
     <w:uiPriority w:val="9"/>
     <w:semiHidden/>
     <w:unhideWhenUsed/>
@@ -6910,11 +6673,11 @@
       <w:color w:val="404040" w:themeColor="text1" w:themeTint="BF"/>
     </w:rPr>
   </w:style>
-  <w:style w:type="paragraph" w:styleId="Heading8">
+  <w:style w:type="paragraph" w:styleId="Titolo8">
     <w:name w:val="heading 8"/>
-    <w:basedOn w:val="Normal"/>
-    <w:next w:val="Normal"/>
-    <w:link w:val="Heading8Char"/>
+    <w:basedOn w:val="Normale"/>
+    <w:next w:val="Normale"/>
+    <w:link w:val="Titolo8Carattere"/>
     <w:uiPriority w:val="9"/>
     <w:semiHidden/>
     <w:unhideWhenUsed/>
@@ -6937,11 +6700,11 @@
       <w:szCs w:val="20"/>
     </w:rPr>
   </w:style>
-  <w:style w:type="paragraph" w:styleId="Heading9">
+  <w:style w:type="paragraph" w:styleId="Titolo9">
     <w:name w:val="heading 9"/>
-    <w:basedOn w:val="Normal"/>
-    <w:next w:val="Normal"/>
-    <w:link w:val="Heading9Char"/>
+    <w:basedOn w:val="Normale"/>
+    <w:next w:val="Normale"/>
+    <w:link w:val="Titolo9Carattere"/>
     <w:uiPriority w:val="9"/>
     <w:semiHidden/>
     <w:unhideWhenUsed/>
@@ -6966,13 +6729,13 @@
       <w:szCs w:val="20"/>
     </w:rPr>
   </w:style>
-  <w:style w:type="character" w:default="1" w:styleId="DefaultParagraphFont">
+  <w:style w:type="character" w:default="1" w:styleId="Carpredefinitoparagrafo">
     <w:name w:val="Default Paragraph Font"/>
     <w:uiPriority w:val="1"/>
     <w:semiHidden/>
     <w:unhideWhenUsed/>
   </w:style>
-  <w:style w:type="table" w:default="1" w:styleId="TableNormal">
+  <w:style w:type="table" w:default="1" w:styleId="Tabellanormale">
     <w:name w:val="Normal Table"/>
     <w:uiPriority w:val="99"/>
     <w:semiHidden/>
@@ -6987,16 +6750,16 @@
       </w:tblCellMar>
     </w:tblPr>
   </w:style>
-  <w:style w:type="numbering" w:default="1" w:styleId="NoList">
+  <w:style w:type="numbering" w:default="1" w:styleId="Nessunelenco">
     <w:name w:val="No List"/>
     <w:uiPriority w:val="99"/>
     <w:semiHidden/>
     <w:unhideWhenUsed/>
   </w:style>
-  <w:style w:type="character" w:customStyle="1" w:styleId="Heading1Char">
-    <w:name w:val="Heading 1 Char"/>
-    <w:basedOn w:val="DefaultParagraphFont"/>
-    <w:link w:val="Heading1"/>
+  <w:style w:type="character" w:customStyle="1" w:styleId="Titolo1Carattere">
+    <w:name w:val="Titolo 1 Carattere"/>
+    <w:basedOn w:val="Carpredefinitoparagrafo"/>
+    <w:link w:val="Titolo1"/>
     <w:uiPriority w:val="9"/>
     <w:rsid w:val="00384464"/>
     <w:rPr>
@@ -7009,9 +6772,9 @@
       <w:lang w:val="it-CH"/>
     </w:rPr>
   </w:style>
-  <w:style w:type="paragraph" w:styleId="ListParagraph">
+  <w:style w:type="paragraph" w:styleId="Paragrafoelenco">
     <w:name w:val="List Paragraph"/>
-    <w:basedOn w:val="Normal"/>
+    <w:basedOn w:val="Normale"/>
     <w:uiPriority w:val="34"/>
     <w:qFormat/>
     <w:rsid w:val="009C0384"/>
@@ -7020,9 +6783,9 @@
       <w:contextualSpacing/>
     </w:pPr>
   </w:style>
-  <w:style w:type="character" w:styleId="Hyperlink">
+  <w:style w:type="character" w:styleId="Collegamentoipertestuale">
     <w:name w:val="Hyperlink"/>
-    <w:basedOn w:val="DefaultParagraphFont"/>
+    <w:basedOn w:val="Carpredefinitoparagrafo"/>
     <w:uiPriority w:val="99"/>
     <w:unhideWhenUsed/>
     <w:rsid w:val="00D44CC7"/>
@@ -7031,9 +6794,9 @@
       <w:u w:val="single"/>
     </w:rPr>
   </w:style>
-  <w:style w:type="character" w:styleId="UnresolvedMention">
+  <w:style w:type="character" w:styleId="Menzionenonrisolta">
     <w:name w:val="Unresolved Mention"/>
-    <w:basedOn w:val="DefaultParagraphFont"/>
+    <w:basedOn w:val="Carpredefinitoparagrafo"/>
     <w:uiPriority w:val="99"/>
     <w:semiHidden/>
     <w:unhideWhenUsed/>
@@ -7043,10 +6806,10 @@
       <w:shd w:val="clear" w:color="auto" w:fill="E1DFDD"/>
     </w:rPr>
   </w:style>
-  <w:style w:type="character" w:customStyle="1" w:styleId="Heading2Char">
-    <w:name w:val="Heading 2 Char"/>
-    <w:basedOn w:val="DefaultParagraphFont"/>
-    <w:link w:val="Heading2"/>
+  <w:style w:type="character" w:customStyle="1" w:styleId="Titolo2Carattere">
+    <w:name w:val="Titolo 2 Carattere"/>
+    <w:basedOn w:val="Carpredefinitoparagrafo"/>
+    <w:link w:val="Titolo2"/>
     <w:uiPriority w:val="9"/>
     <w:rsid w:val="00703277"/>
     <w:rPr>
@@ -7059,10 +6822,10 @@
       <w:szCs w:val="28"/>
     </w:rPr>
   </w:style>
-  <w:style w:type="paragraph" w:styleId="TOCHeading">
+  <w:style w:type="paragraph" w:styleId="Titolosommario">
     <w:name w:val="TOC Heading"/>
-    <w:basedOn w:val="Heading1"/>
-    <w:next w:val="Normal"/>
+    <w:basedOn w:val="Titolo1"/>
+    <w:next w:val="Normale"/>
     <w:uiPriority w:val="39"/>
     <w:unhideWhenUsed/>
     <w:qFormat/>
@@ -7071,10 +6834,10 @@
       <w:outlineLvl w:val="9"/>
     </w:pPr>
   </w:style>
-  <w:style w:type="paragraph" w:styleId="TOC1">
+  <w:style w:type="paragraph" w:styleId="Sommario1">
     <w:name w:val="toc 1"/>
-    <w:basedOn w:val="Normal"/>
-    <w:next w:val="Normal"/>
+    <w:basedOn w:val="Normale"/>
+    <w:next w:val="Normale"/>
     <w:autoRedefine/>
     <w:uiPriority w:val="39"/>
     <w:unhideWhenUsed/>
@@ -7083,10 +6846,10 @@
       <w:spacing w:after="100"/>
     </w:pPr>
   </w:style>
-  <w:style w:type="paragraph" w:styleId="TOC2">
+  <w:style w:type="paragraph" w:styleId="Sommario2">
     <w:name w:val="toc 2"/>
-    <w:basedOn w:val="Normal"/>
-    <w:next w:val="Normal"/>
+    <w:basedOn w:val="Normale"/>
+    <w:next w:val="Normale"/>
     <w:autoRedefine/>
     <w:uiPriority w:val="39"/>
     <w:unhideWhenUsed/>
@@ -7096,10 +6859,10 @@
       <w:ind w:left="220"/>
     </w:pPr>
   </w:style>
-  <w:style w:type="character" w:customStyle="1" w:styleId="Heading3Char">
-    <w:name w:val="Heading 3 Char"/>
-    <w:basedOn w:val="DefaultParagraphFont"/>
-    <w:link w:val="Heading3"/>
+  <w:style w:type="character" w:customStyle="1" w:styleId="Titolo3Carattere">
+    <w:name w:val="Titolo 3 Carattere"/>
+    <w:basedOn w:val="Carpredefinitoparagrafo"/>
+    <w:link w:val="Titolo3"/>
     <w:uiPriority w:val="9"/>
     <w:rsid w:val="00703277"/>
     <w:rPr>
@@ -7109,9 +6872,9 @@
       <w:color w:val="000000" w:themeColor="text1"/>
     </w:rPr>
   </w:style>
-  <w:style w:type="table" w:styleId="TableGrid">
+  <w:style w:type="table" w:styleId="Grigliatabella">
     <w:name w:val="Table Grid"/>
-    <w:basedOn w:val="TableNormal"/>
+    <w:basedOn w:val="Tabellanormale"/>
     <w:uiPriority w:val="39"/>
     <w:rsid w:val="00E46A4A"/>
     <w:pPr>
@@ -7128,9 +6891,9 @@
       </w:tblBorders>
     </w:tblPr>
   </w:style>
-  <w:style w:type="table" w:styleId="GridTable5Dark-Accent5">
+  <w:style w:type="table" w:styleId="Tabellagriglia5scura-colore5">
     <w:name w:val="Grid Table 5 Dark Accent 5"/>
-    <w:basedOn w:val="TableNormal"/>
+    <w:basedOn w:val="Tabellanormale"/>
     <w:uiPriority w:val="50"/>
     <w:rsid w:val="00E46A4A"/>
     <w:pPr>
@@ -7234,10 +6997,10 @@
       </w:tcPr>
     </w:tblStylePr>
   </w:style>
-  <w:style w:type="character" w:customStyle="1" w:styleId="Heading4Char">
-    <w:name w:val="Heading 4 Char"/>
-    <w:basedOn w:val="DefaultParagraphFont"/>
-    <w:link w:val="Heading4"/>
+  <w:style w:type="character" w:customStyle="1" w:styleId="Titolo4Carattere">
+    <w:name w:val="Titolo 4 Carattere"/>
+    <w:basedOn w:val="Carpredefinitoparagrafo"/>
+    <w:link w:val="Titolo4"/>
     <w:uiPriority w:val="9"/>
     <w:rsid w:val="00756E05"/>
     <w:rPr>
@@ -7249,10 +7012,10 @@
       <w:color w:val="000000" w:themeColor="text1"/>
     </w:rPr>
   </w:style>
-  <w:style w:type="character" w:customStyle="1" w:styleId="Heading5Char">
-    <w:name w:val="Heading 5 Char"/>
-    <w:basedOn w:val="DefaultParagraphFont"/>
-    <w:link w:val="Heading5"/>
+  <w:style w:type="character" w:customStyle="1" w:styleId="Titolo5Carattere">
+    <w:name w:val="Titolo 5 Carattere"/>
+    <w:basedOn w:val="Carpredefinitoparagrafo"/>
+    <w:link w:val="Titolo5"/>
     <w:uiPriority w:val="9"/>
     <w:semiHidden/>
     <w:rsid w:val="00A01ED5"/>
@@ -7261,10 +7024,10 @@
       <w:color w:val="323E4F" w:themeColor="text2" w:themeShade="BF"/>
     </w:rPr>
   </w:style>
-  <w:style w:type="character" w:customStyle="1" w:styleId="Heading6Char">
-    <w:name w:val="Heading 6 Char"/>
-    <w:basedOn w:val="DefaultParagraphFont"/>
-    <w:link w:val="Heading6"/>
+  <w:style w:type="character" w:customStyle="1" w:styleId="Titolo6Carattere">
+    <w:name w:val="Titolo 6 Carattere"/>
+    <w:basedOn w:val="Carpredefinitoparagrafo"/>
+    <w:link w:val="Titolo6"/>
     <w:uiPriority w:val="9"/>
     <w:semiHidden/>
     <w:rsid w:val="00A01ED5"/>
@@ -7275,10 +7038,10 @@
       <w:color w:val="323E4F" w:themeColor="text2" w:themeShade="BF"/>
     </w:rPr>
   </w:style>
-  <w:style w:type="character" w:customStyle="1" w:styleId="Heading7Char">
-    <w:name w:val="Heading 7 Char"/>
-    <w:basedOn w:val="DefaultParagraphFont"/>
-    <w:link w:val="Heading7"/>
+  <w:style w:type="character" w:customStyle="1" w:styleId="Titolo7Carattere">
+    <w:name w:val="Titolo 7 Carattere"/>
+    <w:basedOn w:val="Carpredefinitoparagrafo"/>
+    <w:link w:val="Titolo7"/>
     <w:uiPriority w:val="9"/>
     <w:semiHidden/>
     <w:rsid w:val="00A01ED5"/>
@@ -7289,10 +7052,10 @@
       <w:color w:val="404040" w:themeColor="text1" w:themeTint="BF"/>
     </w:rPr>
   </w:style>
-  <w:style w:type="character" w:customStyle="1" w:styleId="Heading8Char">
-    <w:name w:val="Heading 8 Char"/>
-    <w:basedOn w:val="DefaultParagraphFont"/>
-    <w:link w:val="Heading8"/>
+  <w:style w:type="character" w:customStyle="1" w:styleId="Titolo8Carattere">
+    <w:name w:val="Titolo 8 Carattere"/>
+    <w:basedOn w:val="Carpredefinitoparagrafo"/>
+    <w:link w:val="Titolo8"/>
     <w:uiPriority w:val="9"/>
     <w:semiHidden/>
     <w:rsid w:val="00A01ED5"/>
@@ -7303,10 +7066,10 @@
       <w:szCs w:val="20"/>
     </w:rPr>
   </w:style>
-  <w:style w:type="character" w:customStyle="1" w:styleId="Heading9Char">
-    <w:name w:val="Heading 9 Char"/>
-    <w:basedOn w:val="DefaultParagraphFont"/>
-    <w:link w:val="Heading9"/>
+  <w:style w:type="character" w:customStyle="1" w:styleId="Titolo9Carattere">
+    <w:name w:val="Titolo 9 Carattere"/>
+    <w:basedOn w:val="Carpredefinitoparagrafo"/>
+    <w:link w:val="Titolo9"/>
     <w:uiPriority w:val="9"/>
     <w:semiHidden/>
     <w:rsid w:val="00A01ED5"/>
@@ -7319,10 +7082,10 @@
       <w:szCs w:val="20"/>
     </w:rPr>
   </w:style>
-  <w:style w:type="paragraph" w:styleId="Caption">
+  <w:style w:type="paragraph" w:styleId="Didascalia">
     <w:name w:val="caption"/>
-    <w:basedOn w:val="Normal"/>
-    <w:next w:val="Normal"/>
+    <w:basedOn w:val="Normale"/>
+    <w:next w:val="Normale"/>
     <w:uiPriority w:val="35"/>
     <w:semiHidden/>
     <w:unhideWhenUsed/>
@@ -7339,11 +7102,11 @@
       <w:szCs w:val="18"/>
     </w:rPr>
   </w:style>
-  <w:style w:type="paragraph" w:styleId="Title">
+  <w:style w:type="paragraph" w:styleId="Titolo">
     <w:name w:val="Title"/>
-    <w:basedOn w:val="Normal"/>
-    <w:next w:val="Normal"/>
-    <w:link w:val="TitleChar"/>
+    <w:basedOn w:val="Normale"/>
+    <w:next w:val="Normale"/>
+    <w:link w:val="TitoloCarattere"/>
     <w:uiPriority w:val="10"/>
     <w:qFormat/>
     <w:rsid w:val="0070669B"/>
@@ -7358,10 +7121,10 @@
       <w:szCs w:val="56"/>
     </w:rPr>
   </w:style>
-  <w:style w:type="character" w:customStyle="1" w:styleId="TitleChar">
-    <w:name w:val="Title Char"/>
-    <w:basedOn w:val="DefaultParagraphFont"/>
-    <w:link w:val="Title"/>
+  <w:style w:type="character" w:customStyle="1" w:styleId="TitoloCarattere">
+    <w:name w:val="Titolo Carattere"/>
+    <w:basedOn w:val="Carpredefinitoparagrafo"/>
+    <w:link w:val="Titolo"/>
     <w:uiPriority w:val="10"/>
     <w:rsid w:val="0070669B"/>
     <w:rPr>
@@ -7371,11 +7134,11 @@
       <w:szCs w:val="56"/>
     </w:rPr>
   </w:style>
-  <w:style w:type="paragraph" w:styleId="Subtitle">
+  <w:style w:type="paragraph" w:styleId="Sottotitolo">
     <w:name w:val="Subtitle"/>
-    <w:basedOn w:val="Normal"/>
-    <w:next w:val="Normal"/>
-    <w:link w:val="SubtitleChar"/>
+    <w:basedOn w:val="Normale"/>
+    <w:next w:val="Normale"/>
+    <w:link w:val="SottotitoloCarattere"/>
     <w:uiPriority w:val="11"/>
     <w:qFormat/>
     <w:rsid w:val="00A01ED5"/>
@@ -7389,10 +7152,10 @@
       <w:spacing w:val="10"/>
     </w:rPr>
   </w:style>
-  <w:style w:type="character" w:customStyle="1" w:styleId="SubtitleChar">
-    <w:name w:val="Subtitle Char"/>
-    <w:basedOn w:val="DefaultParagraphFont"/>
-    <w:link w:val="Subtitle"/>
+  <w:style w:type="character" w:customStyle="1" w:styleId="SottotitoloCarattere">
+    <w:name w:val="Sottotitolo Carattere"/>
+    <w:basedOn w:val="Carpredefinitoparagrafo"/>
+    <w:link w:val="Sottotitolo"/>
     <w:uiPriority w:val="11"/>
     <w:rsid w:val="00A01ED5"/>
     <w:rPr>
@@ -7400,9 +7163,9 @@
       <w:spacing w:val="10"/>
     </w:rPr>
   </w:style>
-  <w:style w:type="character" w:styleId="Strong">
+  <w:style w:type="character" w:styleId="Enfasigrassetto">
     <w:name w:val="Strong"/>
-    <w:basedOn w:val="DefaultParagraphFont"/>
+    <w:basedOn w:val="Carpredefinitoparagrafo"/>
     <w:uiPriority w:val="22"/>
     <w:qFormat/>
     <w:rsid w:val="00A01ED5"/>
@@ -7412,9 +7175,9 @@
       <w:color w:val="000000" w:themeColor="text1"/>
     </w:rPr>
   </w:style>
-  <w:style w:type="character" w:styleId="Emphasis">
+  <w:style w:type="character" w:styleId="Enfasicorsivo">
     <w:name w:val="Emphasis"/>
-    <w:basedOn w:val="DefaultParagraphFont"/>
+    <w:basedOn w:val="Carpredefinitoparagrafo"/>
     <w:uiPriority w:val="20"/>
     <w:qFormat/>
     <w:rsid w:val="00A01ED5"/>
@@ -7424,10 +7187,10 @@
       <w:color w:val="auto"/>
     </w:rPr>
   </w:style>
-  <w:style w:type="paragraph" w:styleId="NoSpacing">
+  <w:style w:type="paragraph" w:styleId="Nessunaspaziatura">
     <w:name w:val="No Spacing"/>
     <w:aliases w:val="Code"/>
-    <w:link w:val="NoSpacingChar"/>
+    <w:link w:val="NessunaspaziaturaCarattere"/>
     <w:uiPriority w:val="1"/>
     <w:qFormat/>
     <w:rsid w:val="00703277"/>
@@ -7438,11 +7201,11 @@
       <w:rFonts w:ascii="Source Code Pro" w:hAnsi="Source Code Pro"/>
     </w:rPr>
   </w:style>
-  <w:style w:type="paragraph" w:styleId="Quote">
+  <w:style w:type="paragraph" w:styleId="Citazione">
     <w:name w:val="Quote"/>
-    <w:basedOn w:val="Normal"/>
-    <w:next w:val="Normal"/>
-    <w:link w:val="QuoteChar"/>
+    <w:basedOn w:val="Normale"/>
+    <w:next w:val="Normale"/>
+    <w:link w:val="CitazioneCarattere"/>
     <w:uiPriority w:val="29"/>
     <w:qFormat/>
     <w:rsid w:val="00A01ED5"/>
@@ -7456,10 +7219,10 @@
       <w:color w:val="000000" w:themeColor="text1"/>
     </w:rPr>
   </w:style>
-  <w:style w:type="character" w:customStyle="1" w:styleId="QuoteChar">
-    <w:name w:val="Quote Char"/>
-    <w:basedOn w:val="DefaultParagraphFont"/>
-    <w:link w:val="Quote"/>
+  <w:style w:type="character" w:customStyle="1" w:styleId="CitazioneCarattere">
+    <w:name w:val="Citazione Carattere"/>
+    <w:basedOn w:val="Carpredefinitoparagrafo"/>
+    <w:link w:val="Citazione"/>
     <w:uiPriority w:val="29"/>
     <w:rsid w:val="00A01ED5"/>
     <w:rPr>
@@ -7468,11 +7231,11 @@
       <w:color w:val="000000" w:themeColor="text1"/>
     </w:rPr>
   </w:style>
-  <w:style w:type="paragraph" w:styleId="IntenseQuote">
+  <w:style w:type="paragraph" w:styleId="Citazioneintensa">
     <w:name w:val="Intense Quote"/>
-    <w:basedOn w:val="Normal"/>
-    <w:next w:val="Normal"/>
-    <w:link w:val="IntenseQuoteChar"/>
+    <w:basedOn w:val="Normale"/>
+    <w:next w:val="Normale"/>
+    <w:link w:val="CitazioneintensaCarattere"/>
     <w:uiPriority w:val="30"/>
     <w:qFormat/>
     <w:rsid w:val="00A01ED5"/>
@@ -7490,10 +7253,10 @@
       <w:color w:val="000000" w:themeColor="text1"/>
     </w:rPr>
   </w:style>
-  <w:style w:type="character" w:customStyle="1" w:styleId="IntenseQuoteChar">
-    <w:name w:val="Intense Quote Char"/>
-    <w:basedOn w:val="DefaultParagraphFont"/>
-    <w:link w:val="IntenseQuote"/>
+  <w:style w:type="character" w:customStyle="1" w:styleId="CitazioneintensaCarattere">
+    <w:name w:val="Citazione intensa Carattere"/>
+    <w:basedOn w:val="Carpredefinitoparagrafo"/>
+    <w:link w:val="Citazioneintensa"/>
     <w:uiPriority w:val="30"/>
     <w:rsid w:val="00A01ED5"/>
     <w:rPr>
@@ -7501,9 +7264,9 @@
       <w:shd w:val="clear" w:color="auto" w:fill="F2F2F2" w:themeFill="background1" w:themeFillShade="F2"/>
     </w:rPr>
   </w:style>
-  <w:style w:type="character" w:styleId="SubtleEmphasis">
+  <w:style w:type="character" w:styleId="Enfasidelicata">
     <w:name w:val="Subtle Emphasis"/>
-    <w:basedOn w:val="DefaultParagraphFont"/>
+    <w:basedOn w:val="Carpredefinitoparagrafo"/>
     <w:uiPriority w:val="19"/>
     <w:qFormat/>
     <w:rsid w:val="0070669B"/>
@@ -7514,9 +7277,9 @@
       <w:color w:val="404040" w:themeColor="text1" w:themeTint="BF"/>
     </w:rPr>
   </w:style>
-  <w:style w:type="character" w:styleId="IntenseEmphasis">
+  <w:style w:type="character" w:styleId="Enfasiintensa">
     <w:name w:val="Intense Emphasis"/>
-    <w:basedOn w:val="DefaultParagraphFont"/>
+    <w:basedOn w:val="Carpredefinitoparagrafo"/>
     <w:uiPriority w:val="21"/>
     <w:qFormat/>
     <w:rsid w:val="00A01ED5"/>
@@ -7528,9 +7291,9 @@
       <w:caps/>
     </w:rPr>
   </w:style>
-  <w:style w:type="character" w:styleId="SubtleReference">
+  <w:style w:type="character" w:styleId="Riferimentodelicato">
     <w:name w:val="Subtle Reference"/>
-    <w:basedOn w:val="DefaultParagraphFont"/>
+    <w:basedOn w:val="Carpredefinitoparagrafo"/>
     <w:uiPriority w:val="31"/>
     <w:qFormat/>
     <w:rsid w:val="00A01ED5"/>
@@ -7540,9 +7303,9 @@
       <w:u w:val="single" w:color="7F7F7F" w:themeColor="text1" w:themeTint="80"/>
     </w:rPr>
   </w:style>
-  <w:style w:type="character" w:styleId="IntenseReference">
+  <w:style w:type="character" w:styleId="Riferimentointenso">
     <w:name w:val="Intense Reference"/>
-    <w:basedOn w:val="DefaultParagraphFont"/>
+    <w:basedOn w:val="Carpredefinitoparagrafo"/>
     <w:uiPriority w:val="32"/>
     <w:qFormat/>
     <w:rsid w:val="00A01ED5"/>
@@ -7553,9 +7316,9 @@
       <w:u w:val="single"/>
     </w:rPr>
   </w:style>
-  <w:style w:type="character" w:styleId="BookTitle">
+  <w:style w:type="character" w:styleId="Titolodellibro">
     <w:name w:val="Book Title"/>
-    <w:basedOn w:val="DefaultParagraphFont"/>
+    <w:basedOn w:val="Carpredefinitoparagrafo"/>
     <w:uiPriority w:val="33"/>
     <w:qFormat/>
     <w:rsid w:val="00A01ED5"/>
@@ -7566,10 +7329,10 @@
       <w:spacing w:val="5"/>
     </w:rPr>
   </w:style>
-  <w:style w:type="paragraph" w:styleId="TOC3">
+  <w:style w:type="paragraph" w:styleId="Sommario3">
     <w:name w:val="toc 3"/>
-    <w:basedOn w:val="Normal"/>
-    <w:next w:val="Normal"/>
+    <w:basedOn w:val="Normale"/>
+    <w:next w:val="Normale"/>
     <w:autoRedefine/>
     <w:uiPriority w:val="39"/>
     <w:unhideWhenUsed/>
@@ -7579,20 +7342,20 @@
       <w:ind w:left="440"/>
     </w:pPr>
   </w:style>
-  <w:style w:type="character" w:customStyle="1" w:styleId="NoSpacingChar">
-    <w:name w:val="No Spacing Char"/>
-    <w:aliases w:val="Code Char"/>
-    <w:basedOn w:val="DefaultParagraphFont"/>
-    <w:link w:val="NoSpacing"/>
+  <w:style w:type="character" w:customStyle="1" w:styleId="NessunaspaziaturaCarattere">
+    <w:name w:val="Nessuna spaziatura Carattere"/>
+    <w:aliases w:val="Code Carattere"/>
+    <w:basedOn w:val="Carpredefinitoparagrafo"/>
+    <w:link w:val="Nessunaspaziatura"/>
     <w:uiPriority w:val="1"/>
     <w:rsid w:val="00173B23"/>
     <w:rPr>
       <w:rFonts w:ascii="Source Code Pro" w:hAnsi="Source Code Pro"/>
     </w:rPr>
   </w:style>
-  <w:style w:type="table" w:styleId="ListTable5Dark-Accent6">
+  <w:style w:type="table" w:styleId="Tabellaelenco5scura-colore6">
     <w:name w:val="List Table 5 Dark Accent 6"/>
-    <w:basedOn w:val="TableNormal"/>
+    <w:basedOn w:val="Tabellanormale"/>
     <w:uiPriority w:val="50"/>
     <w:rsid w:val="00E16574"/>
     <w:pPr>
@@ -7724,9 +7487,9 @@
       </w:tcPr>
     </w:tblStylePr>
   </w:style>
-  <w:style w:type="table" w:styleId="GridTable5Dark-Accent6">
+  <w:style w:type="table" w:styleId="Tabellagriglia5scura-colore6">
     <w:name w:val="Grid Table 5 Dark Accent 6"/>
-    <w:basedOn w:val="TableNormal"/>
+    <w:basedOn w:val="Tabellanormale"/>
     <w:uiPriority w:val="50"/>
     <w:rsid w:val="00E16574"/>
     <w:pPr>
@@ -7830,9 +7593,9 @@
       </w:tcPr>
     </w:tblStylePr>
   </w:style>
-  <w:style w:type="table" w:styleId="ListTable3-Accent6">
+  <w:style w:type="table" w:styleId="Tabellaelenco3-colore6">
     <w:name w:val="List Table 3 Accent 6"/>
-    <w:basedOn w:val="TableNormal"/>
+    <w:basedOn w:val="Tabellanormale"/>
     <w:uiPriority w:val="48"/>
     <w:rsid w:val="00BC621E"/>
     <w:pPr>
@@ -7954,9 +7717,9 @@
       </w:tcPr>
     </w:tblStylePr>
   </w:style>
-  <w:style w:type="table" w:styleId="ListTable4-Accent6">
+  <w:style w:type="table" w:styleId="Tabellaelenco4-colore6">
     <w:name w:val="List Table 4 Accent 6"/>
-    <w:basedOn w:val="TableNormal"/>
+    <w:basedOn w:val="Tabellanormale"/>
     <w:uiPriority w:val="49"/>
     <w:rsid w:val="00BC621E"/>
     <w:pPr>
@@ -8028,9 +7791,9 @@
       </w:tcPr>
     </w:tblStylePr>
   </w:style>
-  <w:style w:type="table" w:styleId="GridTable7Colorful-Accent6">
+  <w:style w:type="table" w:styleId="Tabellagriglia7acolori-colore6">
     <w:name w:val="Grid Table 7 Colorful Accent 6"/>
-    <w:basedOn w:val="PlainTable3"/>
+    <w:basedOn w:val="Tabellasemplice-3"/>
     <w:uiPriority w:val="52"/>
     <w:rsid w:val="00E43D9A"/>
     <w:rPr>
@@ -8180,9 +7943,9 @@
       </w:tcPr>
     </w:tblStylePr>
   </w:style>
-  <w:style w:type="table" w:styleId="GridTable3-Accent6">
+  <w:style w:type="table" w:styleId="Tabellagriglia3-colore6">
     <w:name w:val="Grid Table 3 Accent 6"/>
-    <w:basedOn w:val="TableNormal"/>
+    <w:basedOn w:val="Tabellanormale"/>
     <w:uiPriority w:val="48"/>
     <w:rsid w:val="00401265"/>
     <w:pPr>
@@ -8316,9 +8079,9 @@
       </w:tcPr>
     </w:tblStylePr>
   </w:style>
-  <w:style w:type="table" w:styleId="ColorfulList">
+  <w:style w:type="table" w:styleId="Elencoacolori">
     <w:name w:val="Colorful List"/>
-    <w:basedOn w:val="TableNormal"/>
+    <w:basedOn w:val="Tabellanormale"/>
     <w:uiPriority w:val="72"/>
     <w:semiHidden/>
     <w:unhideWhenUsed/>
@@ -8397,9 +8160,9 @@
       </w:tcPr>
     </w:tblStylePr>
   </w:style>
-  <w:style w:type="table" w:styleId="PlainTable3">
+  <w:style w:type="table" w:styleId="Tabellasemplice-3">
     <w:name w:val="Plain Table 3"/>
-    <w:basedOn w:val="TableNormal"/>
+    <w:basedOn w:val="Tabellanormale"/>
     <w:uiPriority w:val="43"/>
     <w:rsid w:val="00E43D9A"/>
     <w:pPr>
@@ -8490,10 +8253,10 @@
       </w:tcPr>
     </w:tblStylePr>
   </w:style>
-  <w:style w:type="paragraph" w:styleId="FootnoteText">
+  <w:style w:type="paragraph" w:styleId="Testonotaapidipagina">
     <w:name w:val="footnote text"/>
-    <w:basedOn w:val="Normal"/>
-    <w:link w:val="FootnoteTextChar"/>
+    <w:basedOn w:val="Normale"/>
+    <w:link w:val="TestonotaapidipaginaCarattere"/>
     <w:uiPriority w:val="99"/>
     <w:semiHidden/>
     <w:unhideWhenUsed/>
@@ -8506,10 +8269,10 @@
       <w:szCs w:val="20"/>
     </w:rPr>
   </w:style>
-  <w:style w:type="character" w:customStyle="1" w:styleId="FootnoteTextChar">
-    <w:name w:val="Footnote Text Char"/>
-    <w:basedOn w:val="DefaultParagraphFont"/>
-    <w:link w:val="FootnoteText"/>
+  <w:style w:type="character" w:customStyle="1" w:styleId="TestonotaapidipaginaCarattere">
+    <w:name w:val="Testo nota a piè di pagina Carattere"/>
+    <w:basedOn w:val="Carpredefinitoparagrafo"/>
+    <w:link w:val="Testonotaapidipagina"/>
     <w:uiPriority w:val="99"/>
     <w:semiHidden/>
     <w:rsid w:val="002D67EC"/>
@@ -8520,9 +8283,9 @@
       <w:lang w:val="it-CH"/>
     </w:rPr>
   </w:style>
-  <w:style w:type="character" w:styleId="FootnoteReference">
+  <w:style w:type="character" w:styleId="Rimandonotaapidipagina">
     <w:name w:val="footnote reference"/>
-    <w:basedOn w:val="DefaultParagraphFont"/>
+    <w:basedOn w:val="Carpredefinitoparagrafo"/>
     <w:uiPriority w:val="99"/>
     <w:semiHidden/>
     <w:unhideWhenUsed/>
@@ -8853,7 +8616,7 @@
 </file>
 
 <file path=customXml/itemProps2.xml><?xml version="1.0" encoding="utf-8"?>
-<ds:datastoreItem xmlns:ds="http://schemas.openxmlformats.org/officeDocument/2006/customXml" ds:itemID="{A25BECF0-732B-44C7-B061-13FDF90F587B}">
+<ds:datastoreItem xmlns:ds="http://schemas.openxmlformats.org/officeDocument/2006/customXml" ds:itemID="{1A156CF1-55F4-4C34-8C9F-701A7F747E5C}">
   <ds:schemaRefs>
     <ds:schemaRef ds:uri="http://schemas.openxmlformats.org/officeDocument/2006/bibliography"/>
   </ds:schemaRefs>

</xml_diff>

<commit_message>
Added basic class for Bluetooth
</commit_message>
<xml_diff>
--- a/Documentazione/Manuale tecnico.docx
+++ b/Documentazione/Manuale tecnico.docx
@@ -1,6 +1,6 @@
 
 <file path=word/document.xml><?xml version="1.0" encoding="utf-8"?>
-<w:document xmlns:wpc="http://schemas.microsoft.com/office/word/2010/wordprocessingCanvas" xmlns:cx="http://schemas.microsoft.com/office/drawing/2014/chartex" xmlns:cx1="http://schemas.microsoft.com/office/drawing/2015/9/8/chartex" xmlns:cx2="http://schemas.microsoft.com/office/drawing/2015/10/21/chartex" xmlns:cx3="http://schemas.microsoft.com/office/drawing/2016/5/9/chartex" xmlns:cx4="http://schemas.microsoft.com/office/drawing/2016/5/10/chartex" xmlns:cx5="http://schemas.microsoft.com/office/drawing/2016/5/11/chartex" xmlns:cx6="http://schemas.microsoft.com/office/drawing/2016/5/12/chartex" xmlns:cx7="http://schemas.microsoft.com/office/drawing/2016/5/13/chartex" xmlns:cx8="http://schemas.microsoft.com/office/drawing/2016/5/14/chartex" xmlns:mc="http://schemas.openxmlformats.org/markup-compatibility/2006" xmlns:aink="http://schemas.microsoft.com/office/drawing/2016/ink" xmlns:am3d="http://schemas.microsoft.com/office/drawing/2017/model3d" xmlns:o="urn:schemas-microsoft-com:office:office" xmlns:r="http://schemas.openxmlformats.org/officeDocument/2006/relationships" xmlns:m="http://schemas.openxmlformats.org/officeDocument/2006/math" xmlns:v="urn:schemas-microsoft-com:vml" xmlns:wp14="http://schemas.microsoft.com/office/word/2010/wordprocessingDrawing" xmlns:wp="http://schemas.openxmlformats.org/drawingml/2006/wordprocessingDrawing" xmlns:w10="urn:schemas-microsoft-com:office:word" xmlns:w="http://schemas.openxmlformats.org/wordprocessingml/2006/main" xmlns:w14="http://schemas.microsoft.com/office/word/2010/wordml" xmlns:w15="http://schemas.microsoft.com/office/word/2012/wordml" xmlns:w16cid="http://schemas.microsoft.com/office/word/2016/wordml/cid" xmlns:w16se="http://schemas.microsoft.com/office/word/2015/wordml/symex" xmlns:wpg="http://schemas.microsoft.com/office/word/2010/wordprocessingGroup" xmlns:wpi="http://schemas.microsoft.com/office/word/2010/wordprocessingInk" xmlns:wne="http://schemas.microsoft.com/office/word/2006/wordml" xmlns:wps="http://schemas.microsoft.com/office/word/2010/wordprocessingShape" mc:Ignorable="w14 w15 w16se w16cid wp14">
+<w:document xmlns:wpc="http://schemas.microsoft.com/office/word/2010/wordprocessingCanvas" xmlns:cx="http://schemas.microsoft.com/office/drawing/2014/chartex" xmlns:cx1="http://schemas.microsoft.com/office/drawing/2015/9/8/chartex" xmlns:cx2="http://schemas.microsoft.com/office/drawing/2015/10/21/chartex" xmlns:cx3="http://schemas.microsoft.com/office/drawing/2016/5/9/chartex" xmlns:cx4="http://schemas.microsoft.com/office/drawing/2016/5/10/chartex" xmlns:cx5="http://schemas.microsoft.com/office/drawing/2016/5/11/chartex" xmlns:cx6="http://schemas.microsoft.com/office/drawing/2016/5/12/chartex" xmlns:cx7="http://schemas.microsoft.com/office/drawing/2016/5/13/chartex" xmlns:cx8="http://schemas.microsoft.com/office/drawing/2016/5/14/chartex" xmlns:mc="http://schemas.openxmlformats.org/markup-compatibility/2006" xmlns:aink="http://schemas.microsoft.com/office/drawing/2016/ink" xmlns:am3d="http://schemas.microsoft.com/office/drawing/2017/model3d" xmlns:o="urn:schemas-microsoft-com:office:office" xmlns:oel="http://schemas.microsoft.com/office/2019/extlst" xmlns:r="http://schemas.openxmlformats.org/officeDocument/2006/relationships" xmlns:m="http://schemas.openxmlformats.org/officeDocument/2006/math" xmlns:v="urn:schemas-microsoft-com:vml" xmlns:wp14="http://schemas.microsoft.com/office/word/2010/wordprocessingDrawing" xmlns:wp="http://schemas.openxmlformats.org/drawingml/2006/wordprocessingDrawing" xmlns:w10="urn:schemas-microsoft-com:office:word" xmlns:w="http://schemas.openxmlformats.org/wordprocessingml/2006/main" xmlns:w14="http://schemas.microsoft.com/office/word/2010/wordml" xmlns:w15="http://schemas.microsoft.com/office/word/2012/wordml" xmlns:w16cex="http://schemas.microsoft.com/office/word/2018/wordml/cex" xmlns:w16cid="http://schemas.microsoft.com/office/word/2016/wordml/cid" xmlns:w16="http://schemas.microsoft.com/office/word/2018/wordml" xmlns:w16sdtdh="http://schemas.microsoft.com/office/word/2020/wordml/sdtdatahash" xmlns:w16se="http://schemas.microsoft.com/office/word/2015/wordml/symex" xmlns:wpg="http://schemas.microsoft.com/office/word/2010/wordprocessingGroup" xmlns:wpi="http://schemas.microsoft.com/office/word/2010/wordprocessingInk" xmlns:wne="http://schemas.microsoft.com/office/word/2006/wordml" xmlns:wps="http://schemas.microsoft.com/office/word/2010/wordprocessingShape" mc:Ignorable="w14 w15 w16se w16cid w16 w16cex w16sdtdh wp14">
   <w:body>
     <w:bookmarkStart w:id="0" w:name="_Toc107333402" w:displacedByCustomXml="next"/>
     <w:sdt>
@@ -11,7 +11,6 @@
           <w:docPartUnique/>
         </w:docPartObj>
       </w:sdtPr>
-      <w:sdtEndPr/>
       <w:sdtContent>
         <w:p>
           <w:r>
@@ -134,11 +133,10 @@
                                     <w:dataBinding w:prefixMappings="xmlns:ns0='http://purl.org/dc/elements/1.1/' xmlns:ns1='http://schemas.openxmlformats.org/package/2006/metadata/core-properties' " w:xpath="/ns1:coreProperties[1]/ns0:creator[1]" w:storeItemID="{6C3C8BC8-F283-45AE-878A-BAB7291924A1}"/>
                                     <w:text/>
                                   </w:sdtPr>
-                                  <w:sdtEndPr/>
                                   <w:sdtContent>
                                     <w:p>
                                       <w:pPr>
-                                        <w:pStyle w:val="Nessunaspaziatura"/>
+                                        <w:pStyle w:val="NoSpacing"/>
                                         <w:spacing w:before="120"/>
                                         <w:jc w:val="center"/>
                                         <w:rPr>
@@ -156,7 +154,7 @@
                                 </w:sdt>
                                 <w:p>
                                   <w:pPr>
-                                    <w:pStyle w:val="Nessunaspaziatura"/>
+                                    <w:pStyle w:val="NoSpacing"/>
                                     <w:spacing w:before="120"/>
                                     <w:jc w:val="center"/>
                                     <w:rPr>
@@ -175,7 +173,6 @@
                                       <w:dataBinding w:prefixMappings="xmlns:ns0='http://schemas.openxmlformats.org/officeDocument/2006/extended-properties' " w:xpath="/ns0:Properties[1]/ns0:Company[1]" w:storeItemID="{6668398D-A668-4E3E-A5EB-62B293D839F1}"/>
                                       <w:text/>
                                     </w:sdtPr>
-                                    <w:sdtEndPr/>
                                     <w:sdtContent>
                                       <w:r>
                                         <w:rPr>
@@ -203,7 +200,6 @@
                                       <w:dataBinding w:prefixMappings="xmlns:ns0='http://schemas.microsoft.com/office/2006/coverPageProps' " w:xpath="/ns0:CoverPageProperties[1]/ns0:CompanyAddress[1]" w:storeItemID="{55AF091B-3C7A-41E3-B477-F2FDAA23CFDA}"/>
                                       <w:text/>
                                     </w:sdtPr>
-                                    <w:sdtEndPr/>
                                     <w:sdtContent>
                                       <w:r>
                                         <w:rPr>
@@ -273,11 +269,10 @@
                                     <w:dataBinding w:prefixMappings="xmlns:ns0='http://purl.org/dc/elements/1.1/' xmlns:ns1='http://schemas.openxmlformats.org/package/2006/metadata/core-properties' " w:xpath="/ns1:coreProperties[1]/ns0:title[1]" w:storeItemID="{6C3C8BC8-F283-45AE-878A-BAB7291924A1}"/>
                                     <w:text/>
                                   </w:sdtPr>
-                                  <w:sdtEndPr/>
                                   <w:sdtContent>
                                     <w:p>
                                       <w:pPr>
-                                        <w:pStyle w:val="Nessunaspaziatura"/>
+                                        <w:pStyle w:val="NoSpacing"/>
                                         <w:jc w:val="center"/>
                                         <w:rPr>
                                           <w:rFonts w:asciiTheme="majorHAnsi" w:eastAsiaTheme="majorEastAsia" w:hAnsiTheme="majorHAnsi" w:cstheme="majorBidi"/>
@@ -529,7 +524,7 @@
         </w:p>
         <w:p>
           <w:pPr>
-            <w:pStyle w:val="Sommario1"/>
+            <w:pStyle w:val="TOC1"/>
             <w:tabs>
               <w:tab w:val="left" w:pos="440"/>
               <w:tab w:val="right" w:leader="dot" w:pos="8188"/>
@@ -552,7 +547,7 @@
           <w:hyperlink w:anchor="_Toc113624123" w:history="1">
             <w:r>
               <w:rPr>
-                <w:rStyle w:val="Collegamentoipertestuale"/>
+                <w:rStyle w:val="Hyperlink"/>
                 <w:noProof/>
               </w:rPr>
               <w:t>1</w:t>
@@ -567,7 +562,7 @@
             </w:r>
             <w:r>
               <w:rPr>
-                <w:rStyle w:val="Collegamentoipertestuale"/>
+                <w:rStyle w:val="Hyperlink"/>
                 <w:noProof/>
               </w:rPr>
               <w:t>Requisiti</w:t>
@@ -624,7 +619,7 @@
         </w:p>
         <w:p>
           <w:pPr>
-            <w:pStyle w:val="Sommario1"/>
+            <w:pStyle w:val="TOC1"/>
             <w:tabs>
               <w:tab w:val="left" w:pos="440"/>
               <w:tab w:val="right" w:leader="dot" w:pos="8188"/>
@@ -638,7 +633,7 @@
           <w:hyperlink w:anchor="_Toc113624124" w:history="1">
             <w:r>
               <w:rPr>
-                <w:rStyle w:val="Collegamentoipertestuale"/>
+                <w:rStyle w:val="Hyperlink"/>
                 <w:noProof/>
               </w:rPr>
               <w:t>2</w:t>
@@ -653,7 +648,7 @@
             </w:r>
             <w:r>
               <w:rPr>
-                <w:rStyle w:val="Collegamentoipertestuale"/>
+                <w:rStyle w:val="Hyperlink"/>
                 <w:noProof/>
               </w:rPr>
               <w:t>Bluetooth</w:t>
@@ -710,7 +705,7 @@
         </w:p>
         <w:p>
           <w:pPr>
-            <w:pStyle w:val="Sommario2"/>
+            <w:pStyle w:val="TOC2"/>
             <w:tabs>
               <w:tab w:val="left" w:pos="880"/>
               <w:tab w:val="right" w:leader="dot" w:pos="8188"/>
@@ -724,7 +719,7 @@
           <w:hyperlink w:anchor="_Toc113624125" w:history="1">
             <w:r>
               <w:rPr>
-                <w:rStyle w:val="Collegamentoipertestuale"/>
+                <w:rStyle w:val="Hyperlink"/>
                 <w:noProof/>
               </w:rPr>
               <w:t>2.1</w:t>
@@ -739,7 +734,7 @@
             </w:r>
             <w:r>
               <w:rPr>
-                <w:rStyle w:val="Collegamentoipertestuale"/>
+                <w:rStyle w:val="Hyperlink"/>
                 <w:noProof/>
               </w:rPr>
               <w:t>Bluetooth Classic</w:t>
@@ -796,7 +791,7 @@
         </w:p>
         <w:p>
           <w:pPr>
-            <w:pStyle w:val="Sommario2"/>
+            <w:pStyle w:val="TOC2"/>
             <w:tabs>
               <w:tab w:val="left" w:pos="880"/>
               <w:tab w:val="right" w:leader="dot" w:pos="8188"/>
@@ -810,7 +805,7 @@
           <w:hyperlink w:anchor="_Toc113624126" w:history="1">
             <w:r>
               <w:rPr>
-                <w:rStyle w:val="Collegamentoipertestuale"/>
+                <w:rStyle w:val="Hyperlink"/>
                 <w:noProof/>
               </w:rPr>
               <w:t>2.2</w:t>
@@ -825,7 +820,7 @@
             </w:r>
             <w:r>
               <w:rPr>
-                <w:rStyle w:val="Collegamentoipertestuale"/>
+                <w:rStyle w:val="Hyperlink"/>
                 <w:noProof/>
               </w:rPr>
               <w:t>Bluetooth Low Energy</w:t>
@@ -882,7 +877,7 @@
         </w:p>
         <w:p>
           <w:pPr>
-            <w:pStyle w:val="Sommario2"/>
+            <w:pStyle w:val="TOC2"/>
             <w:tabs>
               <w:tab w:val="left" w:pos="880"/>
               <w:tab w:val="right" w:leader="dot" w:pos="8188"/>
@@ -896,7 +891,7 @@
           <w:hyperlink w:anchor="_Toc113624127" w:history="1">
             <w:r>
               <w:rPr>
-                <w:rStyle w:val="Collegamentoipertestuale"/>
+                <w:rStyle w:val="Hyperlink"/>
                 <w:noProof/>
               </w:rPr>
               <w:t>2.3</w:t>
@@ -911,7 +906,7 @@
             </w:r>
             <w:r>
               <w:rPr>
-                <w:rStyle w:val="Collegamentoipertestuale"/>
+                <w:rStyle w:val="Hyperlink"/>
                 <w:noProof/>
               </w:rPr>
               <w:t>Bluetooth Classic ed Apple MFi</w:t>
@@ -968,7 +963,7 @@
         </w:p>
         <w:p>
           <w:pPr>
-            <w:pStyle w:val="Sommario1"/>
+            <w:pStyle w:val="TOC1"/>
             <w:tabs>
               <w:tab w:val="left" w:pos="440"/>
               <w:tab w:val="right" w:leader="dot" w:pos="8188"/>
@@ -982,7 +977,7 @@
           <w:hyperlink w:anchor="_Toc113624128" w:history="1">
             <w:r>
               <w:rPr>
-                <w:rStyle w:val="Collegamentoipertestuale"/>
+                <w:rStyle w:val="Hyperlink"/>
                 <w:noProof/>
               </w:rPr>
               <w:t>3</w:t>
@@ -997,7 +992,7 @@
             </w:r>
             <w:r>
               <w:rPr>
-                <w:rStyle w:val="Collegamentoipertestuale"/>
+                <w:rStyle w:val="Hyperlink"/>
                 <w:noProof/>
               </w:rPr>
               <w:t>Analisi tecnologie</w:t>
@@ -1054,7 +1049,7 @@
         </w:p>
         <w:p>
           <w:pPr>
-            <w:pStyle w:val="Sommario2"/>
+            <w:pStyle w:val="TOC2"/>
             <w:tabs>
               <w:tab w:val="left" w:pos="880"/>
               <w:tab w:val="right" w:leader="dot" w:pos="8188"/>
@@ -1068,7 +1063,7 @@
           <w:hyperlink w:anchor="_Toc113624129" w:history="1">
             <w:r>
               <w:rPr>
-                <w:rStyle w:val="Collegamentoipertestuale"/>
+                <w:rStyle w:val="Hyperlink"/>
                 <w:noProof/>
               </w:rPr>
               <w:t>3.1</w:t>
@@ -1083,7 +1078,7 @@
             </w:r>
             <w:r>
               <w:rPr>
-                <w:rStyle w:val="Collegamentoipertestuale"/>
+                <w:rStyle w:val="Hyperlink"/>
                 <w:noProof/>
               </w:rPr>
               <w:t>App ibrida vs nativa</w:t>
@@ -1140,7 +1135,7 @@
         </w:p>
         <w:p>
           <w:pPr>
-            <w:pStyle w:val="Sommario3"/>
+            <w:pStyle w:val="TOC3"/>
             <w:tabs>
               <w:tab w:val="left" w:pos="1320"/>
               <w:tab w:val="right" w:leader="dot" w:pos="8188"/>
@@ -1154,7 +1149,7 @@
           <w:hyperlink w:anchor="_Toc113624130" w:history="1">
             <w:r>
               <w:rPr>
-                <w:rStyle w:val="Collegamentoipertestuale"/>
+                <w:rStyle w:val="Hyperlink"/>
                 <w:noProof/>
               </w:rPr>
               <w:t>3.1.1</w:t>
@@ -1169,7 +1164,7 @@
             </w:r>
             <w:r>
               <w:rPr>
-                <w:rStyle w:val="Collegamentoipertestuale"/>
+                <w:rStyle w:val="Hyperlink"/>
                 <w:noProof/>
               </w:rPr>
               <w:t>Nativa</w:t>
@@ -1226,7 +1221,7 @@
         </w:p>
         <w:p>
           <w:pPr>
-            <w:pStyle w:val="Sommario3"/>
+            <w:pStyle w:val="TOC3"/>
             <w:tabs>
               <w:tab w:val="left" w:pos="1320"/>
               <w:tab w:val="right" w:leader="dot" w:pos="8188"/>
@@ -1240,7 +1235,7 @@
           <w:hyperlink w:anchor="_Toc113624131" w:history="1">
             <w:r>
               <w:rPr>
-                <w:rStyle w:val="Collegamentoipertestuale"/>
+                <w:rStyle w:val="Hyperlink"/>
                 <w:noProof/>
               </w:rPr>
               <w:t>3.1.2</w:t>
@@ -1255,7 +1250,7 @@
             </w:r>
             <w:r>
               <w:rPr>
-                <w:rStyle w:val="Collegamentoipertestuale"/>
+                <w:rStyle w:val="Hyperlink"/>
                 <w:noProof/>
               </w:rPr>
               <w:t>Ibrida</w:t>
@@ -1312,7 +1307,7 @@
         </w:p>
         <w:p>
           <w:pPr>
-            <w:pStyle w:val="Sommario2"/>
+            <w:pStyle w:val="TOC2"/>
             <w:tabs>
               <w:tab w:val="left" w:pos="880"/>
               <w:tab w:val="right" w:leader="dot" w:pos="8188"/>
@@ -1326,7 +1321,7 @@
           <w:hyperlink w:anchor="_Toc113624132" w:history="1">
             <w:r>
               <w:rPr>
-                <w:rStyle w:val="Collegamentoipertestuale"/>
+                <w:rStyle w:val="Hyperlink"/>
                 <w:noProof/>
               </w:rPr>
               <w:t>3.2</w:t>
@@ -1341,7 +1336,7 @@
             </w:r>
             <w:r>
               <w:rPr>
-                <w:rStyle w:val="Collegamentoipertestuale"/>
+                <w:rStyle w:val="Hyperlink"/>
                 <w:noProof/>
               </w:rPr>
               <w:t>Analisi tecnologie</w:t>
@@ -1398,7 +1393,7 @@
         </w:p>
         <w:p>
           <w:pPr>
-            <w:pStyle w:val="Sommario3"/>
+            <w:pStyle w:val="TOC3"/>
             <w:tabs>
               <w:tab w:val="left" w:pos="1320"/>
               <w:tab w:val="right" w:leader="dot" w:pos="8188"/>
@@ -1412,7 +1407,7 @@
           <w:hyperlink w:anchor="_Toc113624133" w:history="1">
             <w:r>
               <w:rPr>
-                <w:rStyle w:val="Collegamentoipertestuale"/>
+                <w:rStyle w:val="Hyperlink"/>
                 <w:noProof/>
               </w:rPr>
               <w:t>3.2.1</w:t>
@@ -1427,7 +1422,7 @@
             </w:r>
             <w:r>
               <w:rPr>
-                <w:rStyle w:val="Collegamentoipertestuale"/>
+                <w:rStyle w:val="Hyperlink"/>
                 <w:noProof/>
               </w:rPr>
               <w:t>Xamarin</w:t>
@@ -1484,7 +1479,7 @@
         </w:p>
         <w:p>
           <w:pPr>
-            <w:pStyle w:val="Sommario3"/>
+            <w:pStyle w:val="TOC3"/>
             <w:tabs>
               <w:tab w:val="left" w:pos="1320"/>
               <w:tab w:val="right" w:leader="dot" w:pos="8188"/>
@@ -1498,7 +1493,7 @@
           <w:hyperlink w:anchor="_Toc113624134" w:history="1">
             <w:r>
               <w:rPr>
-                <w:rStyle w:val="Collegamentoipertestuale"/>
+                <w:rStyle w:val="Hyperlink"/>
                 <w:noProof/>
               </w:rPr>
               <w:t>3.2.2</w:t>
@@ -1513,7 +1508,7 @@
             </w:r>
             <w:r>
               <w:rPr>
-                <w:rStyle w:val="Collegamentoipertestuale"/>
+                <w:rStyle w:val="Hyperlink"/>
                 <w:noProof/>
               </w:rPr>
               <w:t>Flutter</w:t>
@@ -1570,7 +1565,7 @@
         </w:p>
         <w:p>
           <w:pPr>
-            <w:pStyle w:val="Sommario3"/>
+            <w:pStyle w:val="TOC3"/>
             <w:tabs>
               <w:tab w:val="left" w:pos="1320"/>
               <w:tab w:val="right" w:leader="dot" w:pos="8188"/>
@@ -1584,7 +1579,7 @@
           <w:hyperlink w:anchor="_Toc113624135" w:history="1">
             <w:r>
               <w:rPr>
-                <w:rStyle w:val="Collegamentoipertestuale"/>
+                <w:rStyle w:val="Hyperlink"/>
                 <w:noProof/>
               </w:rPr>
               <w:t>3.2.3</w:t>
@@ -1599,7 +1594,7 @@
             </w:r>
             <w:r>
               <w:rPr>
-                <w:rStyle w:val="Collegamentoipertestuale"/>
+                <w:rStyle w:val="Hyperlink"/>
                 <w:noProof/>
               </w:rPr>
               <w:t>Ionic</w:t>
@@ -1656,7 +1651,7 @@
         </w:p>
         <w:p>
           <w:pPr>
-            <w:pStyle w:val="Sommario3"/>
+            <w:pStyle w:val="TOC3"/>
             <w:tabs>
               <w:tab w:val="left" w:pos="1320"/>
               <w:tab w:val="right" w:leader="dot" w:pos="8188"/>
@@ -1670,7 +1665,7 @@
           <w:hyperlink w:anchor="_Toc113624136" w:history="1">
             <w:r>
               <w:rPr>
-                <w:rStyle w:val="Collegamentoipertestuale"/>
+                <w:rStyle w:val="Hyperlink"/>
                 <w:noProof/>
               </w:rPr>
               <w:t>3.2.4</w:t>
@@ -1685,7 +1680,7 @@
             </w:r>
             <w:r>
               <w:rPr>
-                <w:rStyle w:val="Collegamentoipertestuale"/>
+                <w:rStyle w:val="Hyperlink"/>
                 <w:noProof/>
               </w:rPr>
               <w:t>Cordova</w:t>
@@ -1742,7 +1737,7 @@
         </w:p>
         <w:p>
           <w:pPr>
-            <w:pStyle w:val="Sommario3"/>
+            <w:pStyle w:val="TOC3"/>
             <w:tabs>
               <w:tab w:val="left" w:pos="1320"/>
               <w:tab w:val="right" w:leader="dot" w:pos="8188"/>
@@ -1756,7 +1751,7 @@
           <w:hyperlink w:anchor="_Toc113624137" w:history="1">
             <w:r>
               <w:rPr>
-                <w:rStyle w:val="Collegamentoipertestuale"/>
+                <w:rStyle w:val="Hyperlink"/>
                 <w:noProof/>
               </w:rPr>
               <w:t>3.2.5</w:t>
@@ -1771,7 +1766,7 @@
             </w:r>
             <w:r>
               <w:rPr>
-                <w:rStyle w:val="Collegamentoipertestuale"/>
+                <w:rStyle w:val="Hyperlink"/>
                 <w:noProof/>
               </w:rPr>
               <w:t>React Native</w:t>
@@ -1828,7 +1823,7 @@
         </w:p>
         <w:p>
           <w:pPr>
-            <w:pStyle w:val="Sommario2"/>
+            <w:pStyle w:val="TOC2"/>
             <w:tabs>
               <w:tab w:val="left" w:pos="880"/>
               <w:tab w:val="right" w:leader="dot" w:pos="8188"/>
@@ -1842,7 +1837,7 @@
           <w:hyperlink w:anchor="_Toc113624138" w:history="1">
             <w:r>
               <w:rPr>
-                <w:rStyle w:val="Collegamentoipertestuale"/>
+                <w:rStyle w:val="Hyperlink"/>
                 <w:noProof/>
               </w:rPr>
               <w:t>3.3</w:t>
@@ -1857,7 +1852,7 @@
             </w:r>
             <w:r>
               <w:rPr>
-                <w:rStyle w:val="Collegamentoipertestuale"/>
+                <w:rStyle w:val="Hyperlink"/>
                 <w:noProof/>
               </w:rPr>
               <w:t>Comparazione</w:t>
@@ -1914,7 +1909,7 @@
         </w:p>
         <w:p>
           <w:pPr>
-            <w:pStyle w:val="Sommario1"/>
+            <w:pStyle w:val="TOC1"/>
             <w:tabs>
               <w:tab w:val="left" w:pos="440"/>
               <w:tab w:val="right" w:leader="dot" w:pos="8188"/>
@@ -1928,7 +1923,7 @@
           <w:hyperlink w:anchor="_Toc113624139" w:history="1">
             <w:r>
               <w:rPr>
-                <w:rStyle w:val="Collegamentoipertestuale"/>
+                <w:rStyle w:val="Hyperlink"/>
                 <w:noProof/>
               </w:rPr>
               <w:t>4</w:t>
@@ -1943,7 +1938,7 @@
             </w:r>
             <w:r>
               <w:rPr>
-                <w:rStyle w:val="Collegamentoipertestuale"/>
+                <w:rStyle w:val="Hyperlink"/>
                 <w:noProof/>
               </w:rPr>
               <w:t>Analisi approfondita</w:t>
@@ -2000,7 +1995,7 @@
         </w:p>
         <w:p>
           <w:pPr>
-            <w:pStyle w:val="Sommario2"/>
+            <w:pStyle w:val="TOC2"/>
             <w:tabs>
               <w:tab w:val="left" w:pos="880"/>
               <w:tab w:val="right" w:leader="dot" w:pos="8188"/>
@@ -2014,7 +2009,7 @@
           <w:hyperlink w:anchor="_Toc113624140" w:history="1">
             <w:r>
               <w:rPr>
-                <w:rStyle w:val="Collegamentoipertestuale"/>
+                <w:rStyle w:val="Hyperlink"/>
                 <w:noProof/>
               </w:rPr>
               <w:t>4.1</w:t>
@@ -2029,7 +2024,7 @@
             </w:r>
             <w:r>
               <w:rPr>
-                <w:rStyle w:val="Collegamentoipertestuale"/>
+                <w:rStyle w:val="Hyperlink"/>
                 <w:noProof/>
               </w:rPr>
               <w:t>Xamarin</w:t>
@@ -2086,7 +2081,7 @@
         </w:p>
         <w:p>
           <w:pPr>
-            <w:pStyle w:val="Sommario3"/>
+            <w:pStyle w:val="TOC3"/>
             <w:tabs>
               <w:tab w:val="left" w:pos="1320"/>
               <w:tab w:val="right" w:leader="dot" w:pos="8188"/>
@@ -2100,7 +2095,7 @@
           <w:hyperlink w:anchor="_Toc113624141" w:history="1">
             <w:r>
               <w:rPr>
-                <w:rStyle w:val="Collegamentoipertestuale"/>
+                <w:rStyle w:val="Hyperlink"/>
                 <w:noProof/>
               </w:rPr>
               <w:t>4.1.1</w:t>
@@ -2115,7 +2110,7 @@
             </w:r>
             <w:r>
               <w:rPr>
-                <w:rStyle w:val="Collegamentoipertestuale"/>
+                <w:rStyle w:val="Hyperlink"/>
                 <w:noProof/>
               </w:rPr>
               <w:t>Sviluppo</w:t>
@@ -2172,7 +2167,7 @@
         </w:p>
         <w:p>
           <w:pPr>
-            <w:pStyle w:val="Sommario3"/>
+            <w:pStyle w:val="TOC3"/>
             <w:tabs>
               <w:tab w:val="left" w:pos="1320"/>
               <w:tab w:val="right" w:leader="dot" w:pos="8188"/>
@@ -2186,7 +2181,7 @@
           <w:hyperlink w:anchor="_Toc113624142" w:history="1">
             <w:r>
               <w:rPr>
-                <w:rStyle w:val="Collegamentoipertestuale"/>
+                <w:rStyle w:val="Hyperlink"/>
                 <w:noProof/>
               </w:rPr>
               <w:t>4.1.2</w:t>
@@ -2201,7 +2196,7 @@
             </w:r>
             <w:r>
               <w:rPr>
-                <w:rStyle w:val="Collegamentoipertestuale"/>
+                <w:rStyle w:val="Hyperlink"/>
                 <w:noProof/>
               </w:rPr>
               <w:t>Performance</w:t>
@@ -2258,7 +2253,7 @@
         </w:p>
         <w:p>
           <w:pPr>
-            <w:pStyle w:val="Sommario3"/>
+            <w:pStyle w:val="TOC3"/>
             <w:tabs>
               <w:tab w:val="left" w:pos="1320"/>
               <w:tab w:val="right" w:leader="dot" w:pos="8188"/>
@@ -2272,7 +2267,7 @@
           <w:hyperlink w:anchor="_Toc113624143" w:history="1">
             <w:r>
               <w:rPr>
-                <w:rStyle w:val="Collegamentoipertestuale"/>
+                <w:rStyle w:val="Hyperlink"/>
                 <w:noProof/>
               </w:rPr>
               <w:t>4.1.3</w:t>
@@ -2287,7 +2282,7 @@
             </w:r>
             <w:r>
               <w:rPr>
-                <w:rStyle w:val="Collegamentoipertestuale"/>
+                <w:rStyle w:val="Hyperlink"/>
                 <w:noProof/>
               </w:rPr>
               <w:t>Orientamento dispositivo</w:t>
@@ -2344,7 +2339,7 @@
         </w:p>
         <w:p>
           <w:pPr>
-            <w:pStyle w:val="Sommario3"/>
+            <w:pStyle w:val="TOC3"/>
             <w:tabs>
               <w:tab w:val="left" w:pos="1320"/>
               <w:tab w:val="right" w:leader="dot" w:pos="8188"/>
@@ -2358,7 +2353,7 @@
           <w:hyperlink w:anchor="_Toc113624144" w:history="1">
             <w:r>
               <w:rPr>
-                <w:rStyle w:val="Collegamentoipertestuale"/>
+                <w:rStyle w:val="Hyperlink"/>
                 <w:noProof/>
               </w:rPr>
               <w:t>4.1.4</w:t>
@@ -2373,7 +2368,7 @@
             </w:r>
             <w:r>
               <w:rPr>
-                <w:rStyle w:val="Collegamentoipertestuale"/>
+                <w:rStyle w:val="Hyperlink"/>
                 <w:noProof/>
               </w:rPr>
               <w:t>Dimensioni dispositivo</w:t>
@@ -2430,7 +2425,7 @@
         </w:p>
         <w:p>
           <w:pPr>
-            <w:pStyle w:val="Sommario3"/>
+            <w:pStyle w:val="TOC3"/>
             <w:tabs>
               <w:tab w:val="left" w:pos="1320"/>
               <w:tab w:val="right" w:leader="dot" w:pos="8188"/>
@@ -2444,7 +2439,7 @@
           <w:hyperlink w:anchor="_Toc113624145" w:history="1">
             <w:r>
               <w:rPr>
-                <w:rStyle w:val="Collegamentoipertestuale"/>
+                <w:rStyle w:val="Hyperlink"/>
                 <w:noProof/>
               </w:rPr>
               <w:t>4.1.5</w:t>
@@ -2459,7 +2454,7 @@
             </w:r>
             <w:r>
               <w:rPr>
-                <w:rStyle w:val="Collegamentoipertestuale"/>
+                <w:rStyle w:val="Hyperlink"/>
                 <w:noProof/>
               </w:rPr>
               <w:t>Bluetooth</w:t>
@@ -2516,7 +2511,7 @@
         </w:p>
         <w:p>
           <w:pPr>
-            <w:pStyle w:val="Sommario3"/>
+            <w:pStyle w:val="TOC3"/>
             <w:tabs>
               <w:tab w:val="left" w:pos="1320"/>
               <w:tab w:val="right" w:leader="dot" w:pos="8188"/>
@@ -2530,7 +2525,7 @@
           <w:hyperlink w:anchor="_Toc113624146" w:history="1">
             <w:r>
               <w:rPr>
-                <w:rStyle w:val="Collegamentoipertestuale"/>
+                <w:rStyle w:val="Hyperlink"/>
                 <w:noProof/>
               </w:rPr>
               <w:t>4.1.6</w:t>
@@ -2545,7 +2540,7 @@
             </w:r>
             <w:r>
               <w:rPr>
-                <w:rStyle w:val="Collegamentoipertestuale"/>
+                <w:rStyle w:val="Hyperlink"/>
                 <w:noProof/>
               </w:rPr>
               <w:t>Emulazione</w:t>
@@ -2602,7 +2597,7 @@
         </w:p>
         <w:p>
           <w:pPr>
-            <w:pStyle w:val="Sommario2"/>
+            <w:pStyle w:val="TOC2"/>
             <w:tabs>
               <w:tab w:val="left" w:pos="880"/>
               <w:tab w:val="right" w:leader="dot" w:pos="8188"/>
@@ -2616,7 +2611,7 @@
           <w:hyperlink w:anchor="_Toc113624147" w:history="1">
             <w:r>
               <w:rPr>
-                <w:rStyle w:val="Collegamentoipertestuale"/>
+                <w:rStyle w:val="Hyperlink"/>
                 <w:noProof/>
               </w:rPr>
               <w:t>4.2</w:t>
@@ -2631,7 +2626,7 @@
             </w:r>
             <w:r>
               <w:rPr>
-                <w:rStyle w:val="Collegamentoipertestuale"/>
+                <w:rStyle w:val="Hyperlink"/>
                 <w:noProof/>
               </w:rPr>
               <w:t>React Native</w:t>
@@ -2688,7 +2683,7 @@
         </w:p>
         <w:p>
           <w:pPr>
-            <w:pStyle w:val="Sommario3"/>
+            <w:pStyle w:val="TOC3"/>
             <w:tabs>
               <w:tab w:val="left" w:pos="1320"/>
               <w:tab w:val="right" w:leader="dot" w:pos="8188"/>
@@ -2702,7 +2697,7 @@
           <w:hyperlink w:anchor="_Toc113624148" w:history="1">
             <w:r>
               <w:rPr>
-                <w:rStyle w:val="Collegamentoipertestuale"/>
+                <w:rStyle w:val="Hyperlink"/>
                 <w:noProof/>
               </w:rPr>
               <w:t>4.2.1</w:t>
@@ -2717,7 +2712,7 @@
             </w:r>
             <w:r>
               <w:rPr>
-                <w:rStyle w:val="Collegamentoipertestuale"/>
+                <w:rStyle w:val="Hyperlink"/>
                 <w:noProof/>
               </w:rPr>
               <w:t>Sviluppo</w:t>
@@ -2774,7 +2769,7 @@
         </w:p>
         <w:p>
           <w:pPr>
-            <w:pStyle w:val="Sommario3"/>
+            <w:pStyle w:val="TOC3"/>
             <w:tabs>
               <w:tab w:val="left" w:pos="1320"/>
               <w:tab w:val="right" w:leader="dot" w:pos="8188"/>
@@ -2788,7 +2783,7 @@
           <w:hyperlink w:anchor="_Toc113624149" w:history="1">
             <w:r>
               <w:rPr>
-                <w:rStyle w:val="Collegamentoipertestuale"/>
+                <w:rStyle w:val="Hyperlink"/>
                 <w:noProof/>
               </w:rPr>
               <w:t>4.2.2</w:t>
@@ -2803,7 +2798,7 @@
             </w:r>
             <w:r>
               <w:rPr>
-                <w:rStyle w:val="Collegamentoipertestuale"/>
+                <w:rStyle w:val="Hyperlink"/>
                 <w:noProof/>
               </w:rPr>
               <w:t>Orientamento dispositivo</w:t>
@@ -2860,7 +2855,7 @@
         </w:p>
         <w:p>
           <w:pPr>
-            <w:pStyle w:val="Sommario3"/>
+            <w:pStyle w:val="TOC3"/>
             <w:tabs>
               <w:tab w:val="left" w:pos="1320"/>
               <w:tab w:val="right" w:leader="dot" w:pos="8188"/>
@@ -2874,7 +2869,7 @@
           <w:hyperlink w:anchor="_Toc113624150" w:history="1">
             <w:r>
               <w:rPr>
-                <w:rStyle w:val="Collegamentoipertestuale"/>
+                <w:rStyle w:val="Hyperlink"/>
                 <w:noProof/>
               </w:rPr>
               <w:t>4.2.3</w:t>
@@ -2889,7 +2884,7 @@
             </w:r>
             <w:r>
               <w:rPr>
-                <w:rStyle w:val="Collegamentoipertestuale"/>
+                <w:rStyle w:val="Hyperlink"/>
                 <w:noProof/>
               </w:rPr>
               <w:t>Dimensioni dispositivo</w:t>
@@ -2946,7 +2941,7 @@
         </w:p>
         <w:p>
           <w:pPr>
-            <w:pStyle w:val="Sommario3"/>
+            <w:pStyle w:val="TOC3"/>
             <w:tabs>
               <w:tab w:val="left" w:pos="1320"/>
               <w:tab w:val="right" w:leader="dot" w:pos="8188"/>
@@ -2960,7 +2955,7 @@
           <w:hyperlink w:anchor="_Toc113624151" w:history="1">
             <w:r>
               <w:rPr>
-                <w:rStyle w:val="Collegamentoipertestuale"/>
+                <w:rStyle w:val="Hyperlink"/>
                 <w:noProof/>
               </w:rPr>
               <w:t>4.2.4</w:t>
@@ -2975,7 +2970,7 @@
             </w:r>
             <w:r>
               <w:rPr>
-                <w:rStyle w:val="Collegamentoipertestuale"/>
+                <w:rStyle w:val="Hyperlink"/>
                 <w:noProof/>
               </w:rPr>
               <w:t>Bluetooth</w:t>
@@ -3032,7 +3027,7 @@
         </w:p>
         <w:p>
           <w:pPr>
-            <w:pStyle w:val="Sommario3"/>
+            <w:pStyle w:val="TOC3"/>
             <w:tabs>
               <w:tab w:val="left" w:pos="1320"/>
               <w:tab w:val="right" w:leader="dot" w:pos="8188"/>
@@ -3046,7 +3041,7 @@
           <w:hyperlink w:anchor="_Toc113624152" w:history="1">
             <w:r>
               <w:rPr>
-                <w:rStyle w:val="Collegamentoipertestuale"/>
+                <w:rStyle w:val="Hyperlink"/>
                 <w:noProof/>
               </w:rPr>
               <w:t>4.2.5</w:t>
@@ -3061,7 +3056,7 @@
             </w:r>
             <w:r>
               <w:rPr>
-                <w:rStyle w:val="Collegamentoipertestuale"/>
+                <w:rStyle w:val="Hyperlink"/>
                 <w:noProof/>
               </w:rPr>
               <w:t>Emulazione</w:t>
@@ -3118,7 +3113,7 @@
         </w:p>
         <w:p>
           <w:pPr>
-            <w:pStyle w:val="Sommario2"/>
+            <w:pStyle w:val="TOC2"/>
             <w:tabs>
               <w:tab w:val="left" w:pos="880"/>
               <w:tab w:val="right" w:leader="dot" w:pos="8188"/>
@@ -3132,7 +3127,7 @@
           <w:hyperlink w:anchor="_Toc113624153" w:history="1">
             <w:r>
               <w:rPr>
-                <w:rStyle w:val="Collegamentoipertestuale"/>
+                <w:rStyle w:val="Hyperlink"/>
                 <w:noProof/>
               </w:rPr>
               <w:t>4.3</w:t>
@@ -3147,7 +3142,7 @@
             </w:r>
             <w:r>
               <w:rPr>
-                <w:rStyle w:val="Collegamentoipertestuale"/>
+                <w:rStyle w:val="Hyperlink"/>
                 <w:noProof/>
               </w:rPr>
               <w:t>Scelta finale: // Da confermare</w:t>
@@ -3204,7 +3199,7 @@
         </w:p>
         <w:p>
           <w:pPr>
-            <w:pStyle w:val="Sommario1"/>
+            <w:pStyle w:val="TOC1"/>
             <w:tabs>
               <w:tab w:val="left" w:pos="440"/>
               <w:tab w:val="right" w:leader="dot" w:pos="8188"/>
@@ -3218,7 +3213,7 @@
           <w:hyperlink w:anchor="_Toc113624154" w:history="1">
             <w:r>
               <w:rPr>
-                <w:rStyle w:val="Collegamentoipertestuale"/>
+                <w:rStyle w:val="Hyperlink"/>
                 <w:noProof/>
               </w:rPr>
               <w:t>5</w:t>
@@ -3233,7 +3228,7 @@
             </w:r>
             <w:r>
               <w:rPr>
-                <w:rStyle w:val="Collegamentoipertestuale"/>
+                <w:rStyle w:val="Hyperlink"/>
                 <w:noProof/>
               </w:rPr>
               <w:t>Fonti</w:t>
@@ -3317,7 +3312,7 @@
     </w:p>
     <w:p>
       <w:pPr>
-        <w:pStyle w:val="Titolo1"/>
+        <w:pStyle w:val="Heading1"/>
       </w:pPr>
       <w:bookmarkStart w:id="1" w:name="_Toc113624123"/>
       <w:r>
@@ -3329,7 +3324,7 @@
     <w:p/>
     <w:p>
       <w:pPr>
-        <w:pStyle w:val="Titolo1"/>
+        <w:pStyle w:val="Heading1"/>
       </w:pPr>
       <w:bookmarkStart w:id="2" w:name="_Toc113624124"/>
       <w:r>
@@ -3350,7 +3345,7 @@
     </w:p>
     <w:p>
       <w:pPr>
-        <w:pStyle w:val="Titolo2"/>
+        <w:pStyle w:val="Heading2"/>
       </w:pPr>
       <w:bookmarkStart w:id="3" w:name="_Toc113624125"/>
       <w:r>
@@ -3383,7 +3378,7 @@
     </w:p>
     <w:p>
       <w:pPr>
-        <w:pStyle w:val="Titolo2"/>
+        <w:pStyle w:val="Heading2"/>
       </w:pPr>
       <w:bookmarkStart w:id="4" w:name="_Toc113624126"/>
       <w:r>
@@ -3431,73 +3426,206 @@
     </w:p>
     <w:p>
       <w:pPr>
-        <w:pStyle w:val="Titolo2"/>
+        <w:pStyle w:val="Heading2"/>
       </w:pPr>
       <w:r>
         <w:t xml:space="preserve"> </w:t>
       </w:r>
       <w:bookmarkStart w:id="5" w:name="_Toc113624127"/>
       <w:r>
-        <w:t xml:space="preserve">Bluetooth Classic ed Apple </w:t>
-      </w:r>
-      <w:proofErr w:type="spellStart"/>
-      <w:r>
-        <w:t>MFi</w:t>
+        <w:t>Bluetooth Classic ed Apple MFi</w:t>
       </w:r>
       <w:bookmarkEnd w:id="5"/>
-      <w:proofErr w:type="spellEnd"/>
-    </w:p>
-    <w:p>
-      <w:r>
-        <w:t xml:space="preserve">I dispositivi che utilizzano Bluetooth Classic necessitano di una certificazione </w:t>
-      </w:r>
-      <w:proofErr w:type="spellStart"/>
-      <w:r>
-        <w:t>MFi</w:t>
-      </w:r>
-      <w:proofErr w:type="spellEnd"/>
-      <w:r>
-        <w:rPr>
-          <w:rStyle w:val="Rimandonotaapidipagina"/>
-        </w:rPr>
-        <w:footnoteReference w:id="1"/>
-      </w:r>
-      <w:r>
-        <w:t xml:space="preserve"> </w:t>
-      </w:r>
-      <w:r>
-        <w:t>per poter comunicare con un dispositivo Apple.</w:t>
-      </w:r>
-      <w:r>
-        <w:t xml:space="preserve"> </w:t>
-      </w:r>
-      <w:proofErr w:type="spellStart"/>
-      <w:r>
-        <w:t>MFi</w:t>
-      </w:r>
-      <w:proofErr w:type="spellEnd"/>
-      <w:r>
-        <w:t xml:space="preserve"> certifica che il dispositivo è conforme agli standard imposti da Apple.</w:t>
-      </w:r>
-    </w:p>
-    <w:p>
-      <w:r>
-        <w:t xml:space="preserve">Per quanto a prima vista la certificazione possa sembrare solo positiva, per ottenerla bisogna pagare una tassa annuale e l’iscrizione al programma risulta assai lunga e laboriosa. </w:t>
-      </w:r>
     </w:p>
     <w:p>
       <w:pPr>
         <w:rPr>
-          <w:u w:val="single"/>
+          <w:lang w:val="en-CH"/>
         </w:rPr>
       </w:pPr>
       <w:r>
-        <w:t>Questo rende l’ottenimento della certificazione poco pratico per questo tipo di progetto.</w:t>
+        <w:t>I dispositivi che utilizzano Bluetooth Classic necessitano di una certificazione MFi</w:t>
+      </w:r>
+      <w:r>
+        <w:rPr>
+          <w:rStyle w:val="FootnoteReference"/>
+        </w:rPr>
+        <w:footnoteReference w:id="1"/>
+      </w:r>
+      <w:r>
+        <w:t xml:space="preserve"> </w:t>
+      </w:r>
+      <w:r>
+        <w:t>per poter comunicare con un dispositivo Apple.</w:t>
+      </w:r>
+      <w:r>
+        <w:t xml:space="preserve"> MFi certifica che il dispositivo è conforme agli standard imposti da Apple.</w:t>
       </w:r>
     </w:p>
     <w:p>
       <w:pPr>
-        <w:pStyle w:val="Titolo1"/>
+        <w:rPr>
+          <w:lang w:val="en-CH"/>
+        </w:rPr>
+      </w:pPr>
+      <w:r>
+        <w:rPr>
+          <w:b/>
+          <w:bCs/>
+          <w:lang w:val="en-CH"/>
+        </w:rPr>
+        <w:t>Il rover monta il modulo Bluetooth HC-05, il quale non è certificato da Apple, questo rende impossibile comunicare da un dispositivo iOS al rover.</w:t>
+      </w:r>
+      <w:r>
+        <w:rPr>
+          <w:b/>
+          <w:bCs/>
+          <w:lang w:val="en-CH"/>
+        </w:rPr>
+        <w:t xml:space="preserve"> </w:t>
+      </w:r>
+      <w:r>
+        <w:rPr>
+          <w:lang w:val="en-CH"/>
+        </w:rPr>
+        <w:t xml:space="preserve">Per </w:t>
+      </w:r>
+      <w:r>
+        <w:rPr>
+          <w:lang w:val="en-CH"/>
+        </w:rPr>
+        <w:t>questo motiv</w:t>
+      </w:r>
+      <w:r>
+        <w:rPr>
+          <w:lang w:val="en-CH"/>
+        </w:rPr>
+        <w:t>o</w:t>
+      </w:r>
+      <w:r>
+        <w:rPr>
+          <w:lang w:val="en-CH"/>
+        </w:rPr>
+        <w:t xml:space="preserve"> iOS</w:t>
+      </w:r>
+      <w:r>
+        <w:rPr>
+          <w:lang w:val="en-CH"/>
+        </w:rPr>
+        <w:t xml:space="preserve"> è stato scartato dal</w:t>
+      </w:r>
+      <w:r>
+        <w:rPr>
+          <w:lang w:val="en-CH"/>
+        </w:rPr>
+        <w:t xml:space="preserve"> target per lo sviluppo dell’app</w:t>
+      </w:r>
+      <w:r>
+        <w:rPr>
+          <w:lang w:val="en-CH"/>
+        </w:rPr>
+        <w:t>.</w:t>
+      </w:r>
+    </w:p>
+    <w:p>
+      <w:pPr>
+        <w:keepNext/>
+      </w:pPr>
+      <w:r>
+        <w:rPr>
+          <w:b/>
+          <w:bCs/>
+          <w:lang w:val="en-CH"/>
+        </w:rPr>
+        <w:lastRenderedPageBreak/>
+        <w:drawing>
+          <wp:inline distT="0" distB="0" distL="0" distR="0" wp14:anchorId="0AE92316" wp14:editId="035E2B77">
+            <wp:extent cx="3568700" cy="3857625"/>
+            <wp:effectExtent l="19050" t="19050" r="12700" b="28575"/>
+            <wp:docPr id="1" name="Picture 1" descr="Graphical user interface, text, application, email&#10;&#10;Description automatically generated"/>
+            <wp:cNvGraphicFramePr>
+              <a:graphicFrameLocks xmlns:a="http://schemas.openxmlformats.org/drawingml/2006/main" noChangeAspect="1"/>
+            </wp:cNvGraphicFramePr>
+            <a:graphic xmlns:a="http://schemas.openxmlformats.org/drawingml/2006/main">
+              <a:graphicData uri="http://schemas.openxmlformats.org/drawingml/2006/picture">
+                <pic:pic xmlns:pic="http://schemas.openxmlformats.org/drawingml/2006/picture">
+                  <pic:nvPicPr>
+                    <pic:cNvPr id="1" name="Picture 1" descr="Graphical user interface, text, application, email&#10;&#10;Description automatically generated"/>
+                    <pic:cNvPicPr/>
+                  </pic:nvPicPr>
+                  <pic:blipFill rotWithShape="1">
+                    <a:blip r:embed="rId9"/>
+                    <a:srcRect l="19018" t="8522" b="9303"/>
+                    <a:stretch/>
+                  </pic:blipFill>
+                  <pic:spPr bwMode="auto">
+                    <a:xfrm>
+                      <a:off x="0" y="0"/>
+                      <a:ext cx="3572370" cy="3861592"/>
+                    </a:xfrm>
+                    <a:prstGeom prst="rect">
+                      <a:avLst/>
+                    </a:prstGeom>
+                    <a:ln>
+                      <a:solidFill>
+                        <a:srgbClr val="00B050"/>
+                      </a:solidFill>
+                    </a:ln>
+                    <a:extLst>
+                      <a:ext uri="{53640926-AAD7-44D8-BBD7-CCE9431645EC}">
+                        <a14:shadowObscured xmlns:a14="http://schemas.microsoft.com/office/drawing/2010/main"/>
+                      </a:ext>
+                    </a:extLst>
+                  </pic:spPr>
+                </pic:pic>
+              </a:graphicData>
+            </a:graphic>
+          </wp:inline>
+        </w:drawing>
+      </w:r>
+    </w:p>
+    <w:p>
+      <w:pPr>
+        <w:pStyle w:val="Caption"/>
+        <w:rPr>
+          <w:b/>
+          <w:bCs/>
+          <w:lang w:val="en-CH"/>
+        </w:rPr>
+      </w:pPr>
+      <w:r>
+        <w:t xml:space="preserve">Immagine </w:t>
+      </w:r>
+      <w:fldSimple w:instr=" SEQ Immagine \* ARABIC ">
+        <w:r>
+          <w:rPr>
+            <w:noProof/>
+          </w:rPr>
+          <w:t>1</w:t>
+        </w:r>
+      </w:fldSimple>
+      <w:r>
+        <w:rPr>
+          <w:lang w:val="en-CH"/>
+        </w:rPr>
+        <w:t xml:space="preserve"> - Modulo HC-05 non certificato MFi</w:t>
+      </w:r>
+      <w:r>
+        <w:rPr>
+          <w:lang w:val="en-CH"/>
+        </w:rPr>
+        <w:t xml:space="preserve"> - </w:t>
+      </w:r>
+      <w:r>
+        <w:rPr>
+          <w:lang w:val="en-CH"/>
+        </w:rPr>
+        <w:t>https://electronics.stackexchange.com/a/253712</w:t>
+      </w:r>
+    </w:p>
+    <w:p>
+      <w:pPr>
+        <w:pStyle w:val="Heading1"/>
         <w:numPr>
           <w:ilvl w:val="0"/>
           <w:numId w:val="2"/>
@@ -3511,7 +3639,7 @@
     </w:p>
     <w:p>
       <w:pPr>
-        <w:pStyle w:val="Titolo2"/>
+        <w:pStyle w:val="Heading2"/>
       </w:pPr>
       <w:bookmarkStart w:id="7" w:name="_Toc113624129"/>
       <w:r>
@@ -3534,7 +3662,7 @@
     </w:p>
     <w:p>
       <w:pPr>
-        <w:pStyle w:val="Titolo3"/>
+        <w:pStyle w:val="Heading3"/>
       </w:pPr>
       <w:bookmarkStart w:id="8" w:name="_Toc107333403"/>
       <w:bookmarkStart w:id="9" w:name="_Toc113624130"/>
@@ -3549,15 +3677,7 @@
         <w:t>Un app</w:t>
       </w:r>
       <w:r>
-        <w:t xml:space="preserve"> nativa </w:t>
-      </w:r>
-      <w:proofErr w:type="gramStart"/>
-      <w:r>
-        <w:t>è compilata</w:t>
-      </w:r>
-      <w:proofErr w:type="gramEnd"/>
-      <w:r>
-        <w:t xml:space="preserve"> in uno specifico linguaggio per una specifica piattaforma. Queste applicazioni non sono veramente native, perché questo vorrebbe dire sviluppare </w:t>
+        <w:t xml:space="preserve"> nativa è compilata in uno specifico linguaggio per una specifica piattaforma. Queste applicazioni non sono veramente native, perché questo vorrebbe dire sviluppare </w:t>
       </w:r>
       <w:r>
         <w:t>un’applicazione</w:t>
@@ -3579,7 +3699,7 @@
     </w:p>
     <w:p>
       <w:pPr>
-        <w:pStyle w:val="Titolo3"/>
+        <w:pStyle w:val="Heading3"/>
       </w:pPr>
       <w:bookmarkStart w:id="10" w:name="_Toc107333404"/>
       <w:bookmarkStart w:id="11" w:name="_Toc113624131"/>
@@ -3596,29 +3716,21 @@
     </w:p>
     <w:p>
       <w:r>
-        <w:lastRenderedPageBreak/>
         <w:t>Un app ibrida è usa HTML, CSS e JavaScript per creare una versione web dell’applicativo e poi viene visualizzato all’interno del dispositivo.</w:t>
       </w:r>
     </w:p>
     <w:p>
       <w:r>
-        <w:t xml:space="preserve">Al contrario delle applicazioni native, quelle ibride non hanno accesso ad alcune funzionalità del dispositivo. Questo non vuol dire necessariamente che non sia sempre possibile accedergli: </w:t>
-      </w:r>
-      <w:proofErr w:type="spellStart"/>
-      <w:r>
-        <w:t>Ionic</w:t>
-      </w:r>
-      <w:proofErr w:type="spellEnd"/>
-      <w:r>
-        <w:t>, ad esempio, usa dei plugin di Cordova per integrare le funzionalità native richieste per il funzionamento dei componenti hardware.</w:t>
+        <w:t>Al contrario delle applicazioni native, quelle ibride non hanno accesso ad alcune funzionalità del dispositivo. Questo non vuol dire necessariamente che non sia sempre possibile accedergli: Ionic, ad esempio, usa dei plugin di Cordova per integrare le funzionalità native richieste per il funzionamento dei componenti hardware.</w:t>
       </w:r>
     </w:p>
     <w:p>
       <w:pPr>
-        <w:pStyle w:val="Titolo2"/>
+        <w:pStyle w:val="Heading2"/>
       </w:pPr>
       <w:bookmarkStart w:id="12" w:name="_Toc113624132"/>
       <w:r>
+        <w:lastRenderedPageBreak/>
         <w:t>Analisi tecnologie</w:t>
       </w:r>
       <w:bookmarkEnd w:id="12"/>
@@ -3630,27 +3742,25 @@
     </w:p>
     <w:p>
       <w:pPr>
-        <w:pStyle w:val="Titolo3"/>
+        <w:pStyle w:val="Heading3"/>
       </w:pPr>
       <w:bookmarkStart w:id="13" w:name="_Toc107333405"/>
       <w:bookmarkStart w:id="14" w:name="_Toc113624133"/>
-      <w:proofErr w:type="spellStart"/>
       <w:r>
         <w:t>Xamarin</w:t>
       </w:r>
       <w:bookmarkEnd w:id="13"/>
       <w:bookmarkEnd w:id="14"/>
-      <w:proofErr w:type="spellEnd"/>
     </w:p>
     <w:tbl>
       <w:tblPr>
-        <w:tblStyle w:val="Tabellagriglia3-colore6"/>
+        <w:tblStyle w:val="GridTable3-Accent6"/>
         <w:tblW w:w="0" w:type="auto"/>
         <w:tblLook w:val="04A0" w:firstRow="1" w:lastRow="0" w:firstColumn="1" w:lastColumn="0" w:noHBand="0" w:noVBand="1"/>
       </w:tblPr>
       <w:tblGrid>
-        <w:gridCol w:w="4116"/>
-        <w:gridCol w:w="4072"/>
+        <w:gridCol w:w="4118"/>
+        <w:gridCol w:w="4080"/>
       </w:tblGrid>
       <w:tr>
         <w:trPr>
@@ -3842,7 +3952,7 @@
     </w:tbl>
     <w:p>
       <w:pPr>
-        <w:pStyle w:val="Titolo3"/>
+        <w:pStyle w:val="Heading3"/>
       </w:pPr>
       <w:bookmarkStart w:id="15" w:name="_Toc107333406"/>
       <w:bookmarkStart w:id="16" w:name="_Toc113624134"/>
@@ -3854,13 +3964,13 @@
     </w:p>
     <w:tbl>
       <w:tblPr>
-        <w:tblStyle w:val="Tabellagriglia3-colore6"/>
+        <w:tblStyle w:val="GridTable3-Accent6"/>
         <w:tblW w:w="0" w:type="auto"/>
         <w:tblLook w:val="04A0" w:firstRow="1" w:lastRow="0" w:firstColumn="1" w:lastColumn="0" w:noHBand="0" w:noVBand="1"/>
       </w:tblPr>
       <w:tblGrid>
-        <w:gridCol w:w="4091"/>
-        <w:gridCol w:w="4097"/>
+        <w:gridCol w:w="4092"/>
+        <w:gridCol w:w="4106"/>
       </w:tblGrid>
       <w:tr>
         <w:trPr>
@@ -4093,27 +4203,25 @@
     <w:p/>
     <w:p>
       <w:pPr>
-        <w:pStyle w:val="Titolo3"/>
+        <w:pStyle w:val="Heading3"/>
       </w:pPr>
       <w:bookmarkStart w:id="17" w:name="_Toc107333407"/>
       <w:bookmarkStart w:id="18" w:name="_Toc113624135"/>
-      <w:proofErr w:type="spellStart"/>
       <w:r>
         <w:t>Ionic</w:t>
       </w:r>
       <w:bookmarkEnd w:id="17"/>
       <w:bookmarkEnd w:id="18"/>
-      <w:proofErr w:type="spellEnd"/>
     </w:p>
     <w:tbl>
       <w:tblPr>
-        <w:tblStyle w:val="Tabellagriglia3-colore6"/>
+        <w:tblStyle w:val="GridTable3-Accent6"/>
         <w:tblW w:w="0" w:type="auto"/>
         <w:tblLook w:val="04A0" w:firstRow="1" w:lastRow="0" w:firstColumn="1" w:lastColumn="0" w:noHBand="0" w:noVBand="1"/>
       </w:tblPr>
       <w:tblGrid>
-        <w:gridCol w:w="4091"/>
-        <w:gridCol w:w="4097"/>
+        <w:gridCol w:w="4092"/>
+        <w:gridCol w:w="4106"/>
       </w:tblGrid>
       <w:tr>
         <w:trPr>
@@ -4168,11 +4276,9 @@
                 <w:caps/>
               </w:rPr>
             </w:pPr>
-            <w:proofErr w:type="spellStart"/>
             <w:r>
               <w:t>Drifty</w:t>
             </w:r>
-            <w:proofErr w:type="spellEnd"/>
           </w:p>
         </w:tc>
       </w:tr>
@@ -4242,29 +4348,8 @@
               </w:rPr>
             </w:pPr>
             <w:r>
-              <w:t xml:space="preserve">JavaScript con </w:t>
-            </w:r>
-            <w:proofErr w:type="spellStart"/>
-            <w:r>
-              <w:t>Angular</w:t>
-            </w:r>
-            <w:proofErr w:type="spellEnd"/>
-            <w:r>
-              <w:t xml:space="preserve">, </w:t>
-            </w:r>
-            <w:proofErr w:type="spellStart"/>
-            <w:r>
-              <w:t>React</w:t>
-            </w:r>
-            <w:proofErr w:type="spellEnd"/>
-            <w:r>
-              <w:t xml:space="preserve"> o </w:t>
-            </w:r>
-            <w:proofErr w:type="spellStart"/>
-            <w:r>
-              <w:t>Vue</w:t>
-            </w:r>
-            <w:proofErr w:type="spellEnd"/>
+              <w:t>JavaScript con Angular, React o Vue</w:t>
+            </w:r>
           </w:p>
         </w:tc>
       </w:tr>
@@ -4368,7 +4453,7 @@
     </w:tbl>
     <w:p>
       <w:pPr>
-        <w:pStyle w:val="Titolo3"/>
+        <w:pStyle w:val="Heading3"/>
       </w:pPr>
       <w:bookmarkStart w:id="19" w:name="_Toc107333408"/>
       <w:bookmarkStart w:id="20" w:name="_Toc113624136"/>
@@ -4380,13 +4465,13 @@
     </w:p>
     <w:tbl>
       <w:tblPr>
-        <w:tblStyle w:val="Tabellagriglia3-colore6"/>
+        <w:tblStyle w:val="GridTable3-Accent6"/>
         <w:tblW w:w="0" w:type="auto"/>
         <w:tblLook w:val="04A0" w:firstRow="1" w:lastRow="0" w:firstColumn="1" w:lastColumn="0" w:noHBand="0" w:noVBand="1"/>
       </w:tblPr>
       <w:tblGrid>
-        <w:gridCol w:w="4091"/>
-        <w:gridCol w:w="4097"/>
+        <w:gridCol w:w="4092"/>
+        <w:gridCol w:w="4106"/>
       </w:tblGrid>
       <w:tr>
         <w:trPr>
@@ -4619,30 +4704,25 @@
     <w:p/>
     <w:p>
       <w:pPr>
-        <w:pStyle w:val="Titolo3"/>
+        <w:pStyle w:val="Heading3"/>
       </w:pPr>
       <w:bookmarkStart w:id="21" w:name="_Toc107333409"/>
       <w:bookmarkStart w:id="22" w:name="_Toc113624137"/>
-      <w:proofErr w:type="spellStart"/>
-      <w:r>
-        <w:t>React</w:t>
-      </w:r>
-      <w:proofErr w:type="spellEnd"/>
-      <w:r>
-        <w:t xml:space="preserve"> Native</w:t>
+      <w:r>
+        <w:t>React Native</w:t>
       </w:r>
       <w:bookmarkEnd w:id="21"/>
       <w:bookmarkEnd w:id="22"/>
     </w:p>
     <w:tbl>
       <w:tblPr>
-        <w:tblStyle w:val="Tabellagriglia3-colore6"/>
+        <w:tblStyle w:val="GridTable3-Accent6"/>
         <w:tblW w:w="0" w:type="auto"/>
         <w:tblLook w:val="04A0" w:firstRow="1" w:lastRow="0" w:firstColumn="1" w:lastColumn="0" w:noHBand="0" w:noVBand="1"/>
       </w:tblPr>
       <w:tblGrid>
-        <w:gridCol w:w="4091"/>
-        <w:gridCol w:w="4097"/>
+        <w:gridCol w:w="4092"/>
+        <w:gridCol w:w="4106"/>
       </w:tblGrid>
       <w:tr>
         <w:trPr>
@@ -4716,7 +4796,6 @@
               </w:rPr>
             </w:pPr>
             <w:r>
-              <w:lastRenderedPageBreak/>
               <w:t>Rilascio</w:t>
             </w:r>
           </w:p>
@@ -4770,13 +4849,8 @@
               </w:rPr>
             </w:pPr>
             <w:r>
-              <w:t xml:space="preserve">JavaScript con </w:t>
-            </w:r>
-            <w:proofErr w:type="spellStart"/>
-            <w:r>
-              <w:t>React</w:t>
-            </w:r>
-            <w:proofErr w:type="spellEnd"/>
+              <w:t>JavaScript con React</w:t>
+            </w:r>
           </w:p>
         </w:tc>
       </w:tr>
@@ -4884,10 +4958,11 @@
     <w:p/>
     <w:p>
       <w:pPr>
-        <w:pStyle w:val="Titolo2"/>
+        <w:pStyle w:val="Heading2"/>
       </w:pPr>
       <w:bookmarkStart w:id="23" w:name="_Toc113624138"/>
       <w:r>
+        <w:lastRenderedPageBreak/>
         <w:t>Comparazione</w:t>
       </w:r>
       <w:bookmarkEnd w:id="23"/>
@@ -4899,7 +4974,7 @@
     </w:p>
     <w:tbl>
       <w:tblPr>
-        <w:tblStyle w:val="Tabellagriglia5scura-colore6"/>
+        <w:tblStyle w:val="GridTable5Dark-Accent6"/>
         <w:tblW w:w="0" w:type="auto"/>
         <w:tblLayout w:type="fixed"/>
         <w:tblLook w:val="04A0" w:firstRow="1" w:lastRow="0" w:firstColumn="1" w:lastColumn="0" w:noHBand="0" w:noVBand="1"/>
@@ -4938,14 +5013,12 @@
               <w:jc w:val="both"/>
               <w:cnfStyle w:val="100000000000" w:firstRow="1" w:lastRow="0" w:firstColumn="0" w:lastColumn="0" w:oddVBand="0" w:evenVBand="0" w:oddHBand="0" w:evenHBand="0" w:firstRowFirstColumn="0" w:firstRowLastColumn="0" w:lastRowFirstColumn="0" w:lastRowLastColumn="0"/>
             </w:pPr>
-            <w:proofErr w:type="spellStart"/>
             <w:r>
               <w:rPr>
                 <w:u w:val="single"/>
               </w:rPr>
               <w:t>Xamarin</w:t>
             </w:r>
-            <w:proofErr w:type="spellEnd"/>
           </w:p>
         </w:tc>
         <w:tc>
@@ -4971,11 +5044,9 @@
               <w:jc w:val="both"/>
               <w:cnfStyle w:val="100000000000" w:firstRow="1" w:lastRow="0" w:firstColumn="0" w:lastColumn="0" w:oddVBand="0" w:evenVBand="0" w:oddHBand="0" w:evenHBand="0" w:firstRowFirstColumn="0" w:firstRowLastColumn="0" w:lastRowFirstColumn="0" w:lastRowLastColumn="0"/>
             </w:pPr>
-            <w:proofErr w:type="spellStart"/>
             <w:r>
               <w:t>Ionic</w:t>
             </w:r>
-            <w:proofErr w:type="spellEnd"/>
           </w:p>
         </w:tc>
         <w:tc>
@@ -5001,13 +5072,8 @@
               <w:jc w:val="both"/>
               <w:cnfStyle w:val="100000000000" w:firstRow="1" w:lastRow="0" w:firstColumn="0" w:lastColumn="0" w:oddVBand="0" w:evenVBand="0" w:oddHBand="0" w:evenHBand="0" w:firstRowFirstColumn="0" w:firstRowLastColumn="0" w:lastRowFirstColumn="0" w:lastRowLastColumn="0"/>
             </w:pPr>
-            <w:proofErr w:type="spellStart"/>
-            <w:r>
-              <w:t>React</w:t>
-            </w:r>
-            <w:proofErr w:type="spellEnd"/>
-            <w:r>
-              <w:t xml:space="preserve"> Native</w:t>
+            <w:r>
+              <w:t>React Native</w:t>
             </w:r>
           </w:p>
         </w:tc>
@@ -5085,7 +5151,6 @@
                 <w:szCs w:val="20"/>
               </w:rPr>
             </w:pPr>
-            <w:proofErr w:type="spellStart"/>
             <w:r>
               <w:rPr>
                 <w:sz w:val="20"/>
@@ -5093,7 +5158,6 @@
               </w:rPr>
               <w:t>Drifty</w:t>
             </w:r>
-            <w:proofErr w:type="spellEnd"/>
           </w:p>
         </w:tc>
         <w:tc>
@@ -5339,114 +5403,64 @@
                 <w:sz w:val="20"/>
                 <w:szCs w:val="20"/>
               </w:rPr>
-              <w:t xml:space="preserve">JavaScript con </w:t>
-            </w:r>
-            <w:proofErr w:type="spellStart"/>
-            <w:r>
+              <w:t>JavaScript con Angular, React o Vue</w:t>
+            </w:r>
+          </w:p>
+        </w:tc>
+        <w:tc>
+          <w:tcPr>
+            <w:tcW w:w="1394" w:type="dxa"/>
+          </w:tcPr>
+          <w:p>
+            <w:pPr>
+              <w:cnfStyle w:val="000000100000" w:firstRow="0" w:lastRow="0" w:firstColumn="0" w:lastColumn="0" w:oddVBand="0" w:evenVBand="0" w:oddHBand="1" w:evenHBand="0" w:firstRowFirstColumn="0" w:firstRowLastColumn="0" w:lastRowFirstColumn="0" w:lastRowLastColumn="0"/>
               <w:rPr>
                 <w:sz w:val="20"/>
                 <w:szCs w:val="20"/>
               </w:rPr>
-              <w:t>Angular</w:t>
-            </w:r>
-            <w:proofErr w:type="spellEnd"/>
+            </w:pPr>
             <w:r>
               <w:rPr>
                 <w:sz w:val="20"/>
                 <w:szCs w:val="20"/>
               </w:rPr>
-              <w:t xml:space="preserve">, </w:t>
-            </w:r>
-            <w:proofErr w:type="spellStart"/>
+              <w:t>HTML5, CSS3,</w:t>
+            </w:r>
             <w:r>
               <w:rPr>
                 <w:sz w:val="20"/>
                 <w:szCs w:val="20"/>
               </w:rPr>
-              <w:t>React</w:t>
-            </w:r>
-            <w:proofErr w:type="spellEnd"/>
+              <w:t xml:space="preserve"> </w:t>
+            </w:r>
             <w:r>
               <w:rPr>
                 <w:sz w:val="20"/>
                 <w:szCs w:val="20"/>
               </w:rPr>
-              <w:t xml:space="preserve"> o </w:t>
-            </w:r>
-            <w:proofErr w:type="spellStart"/>
-            <w:r>
+              <w:t>and JavaScript</w:t>
+            </w:r>
+          </w:p>
+        </w:tc>
+        <w:tc>
+          <w:tcPr>
+            <w:tcW w:w="1394" w:type="dxa"/>
+          </w:tcPr>
+          <w:p>
+            <w:pPr>
+              <w:cnfStyle w:val="000000100000" w:firstRow="0" w:lastRow="0" w:firstColumn="0" w:lastColumn="0" w:oddVBand="0" w:evenVBand="0" w:oddHBand="1" w:evenHBand="0" w:firstRowFirstColumn="0" w:firstRowLastColumn="0" w:lastRowFirstColumn="0" w:lastRowLastColumn="0"/>
               <w:rPr>
                 <w:sz w:val="20"/>
                 <w:szCs w:val="20"/>
               </w:rPr>
-              <w:t>Vue</w:t>
-            </w:r>
-            <w:proofErr w:type="spellEnd"/>
-          </w:p>
-        </w:tc>
-        <w:tc>
-          <w:tcPr>
-            <w:tcW w:w="1394" w:type="dxa"/>
-          </w:tcPr>
-          <w:p>
-            <w:pPr>
-              <w:cnfStyle w:val="000000100000" w:firstRow="0" w:lastRow="0" w:firstColumn="0" w:lastColumn="0" w:oddVBand="0" w:evenVBand="0" w:oddHBand="1" w:evenHBand="0" w:firstRowFirstColumn="0" w:firstRowLastColumn="0" w:lastRowFirstColumn="0" w:lastRowLastColumn="0"/>
+            </w:pPr>
+            <w:r>
               <w:rPr>
                 <w:sz w:val="20"/>
                 <w:szCs w:val="20"/>
               </w:rPr>
-            </w:pPr>
-            <w:r>
-              <w:rPr>
-                <w:sz w:val="20"/>
-                <w:szCs w:val="20"/>
-              </w:rPr>
-              <w:t>HTML5, CSS3,</w:t>
-            </w:r>
-            <w:r>
-              <w:rPr>
-                <w:sz w:val="20"/>
-                <w:szCs w:val="20"/>
-              </w:rPr>
-              <w:t xml:space="preserve"> </w:t>
-            </w:r>
-            <w:r>
-              <w:rPr>
-                <w:sz w:val="20"/>
-                <w:szCs w:val="20"/>
-              </w:rPr>
-              <w:t>and JavaScript</w:t>
-            </w:r>
-          </w:p>
-        </w:tc>
-        <w:tc>
-          <w:tcPr>
-            <w:tcW w:w="1394" w:type="dxa"/>
-          </w:tcPr>
-          <w:p>
-            <w:pPr>
-              <w:cnfStyle w:val="000000100000" w:firstRow="0" w:lastRow="0" w:firstColumn="0" w:lastColumn="0" w:oddVBand="0" w:evenVBand="0" w:oddHBand="1" w:evenHBand="0" w:firstRowFirstColumn="0" w:firstRowLastColumn="0" w:lastRowFirstColumn="0" w:lastRowLastColumn="0"/>
-              <w:rPr>
-                <w:sz w:val="20"/>
-                <w:szCs w:val="20"/>
-              </w:rPr>
-            </w:pPr>
-            <w:r>
-              <w:rPr>
-                <w:sz w:val="20"/>
-                <w:szCs w:val="20"/>
-              </w:rPr>
-              <w:t xml:space="preserve">JavaScript con </w:t>
-            </w:r>
-            <w:proofErr w:type="spellStart"/>
-            <w:r>
-              <w:rPr>
-                <w:sz w:val="20"/>
-                <w:szCs w:val="20"/>
-              </w:rPr>
-              <w:t>React</w:t>
-            </w:r>
-            <w:proofErr w:type="spellEnd"/>
+              <w:t>JavaScript con React</w:t>
+            </w:r>
           </w:p>
         </w:tc>
       </w:tr>
@@ -5833,7 +5847,7 @@
     </w:p>
     <w:p>
       <w:pPr>
-        <w:pStyle w:val="Titolo1"/>
+        <w:pStyle w:val="Heading1"/>
       </w:pPr>
       <w:bookmarkStart w:id="24" w:name="_Toc113624139"/>
       <w:r>
@@ -5856,21 +5870,19 @@
     </w:p>
     <w:p>
       <w:pPr>
-        <w:pStyle w:val="Titolo2"/>
+        <w:pStyle w:val="Heading2"/>
       </w:pPr>
       <w:bookmarkStart w:id="25" w:name="_Toc107333411"/>
       <w:bookmarkStart w:id="26" w:name="_Toc113624140"/>
-      <w:proofErr w:type="spellStart"/>
       <w:r>
         <w:t>Xamarin</w:t>
       </w:r>
       <w:bookmarkEnd w:id="25"/>
       <w:bookmarkEnd w:id="26"/>
-      <w:proofErr w:type="spellEnd"/>
     </w:p>
     <w:p>
       <w:pPr>
-        <w:pStyle w:val="Titolo3"/>
+        <w:pStyle w:val="Heading3"/>
       </w:pPr>
       <w:bookmarkStart w:id="27" w:name="_Toc107333412"/>
       <w:bookmarkStart w:id="28" w:name="_Toc113624141"/>
@@ -5891,13 +5903,8 @@
         <w:t>“</w:t>
       </w:r>
       <w:r>
-        <w:t xml:space="preserve">Hot </w:t>
-      </w:r>
-      <w:proofErr w:type="spellStart"/>
-      <w:r>
-        <w:t>Reloading</w:t>
-      </w:r>
-      <w:proofErr w:type="spellEnd"/>
+        <w:t>Hot Reloading</w:t>
+      </w:r>
       <w:r>
         <w:t>”</w:t>
       </w:r>
@@ -5913,7 +5920,7 @@
     </w:p>
     <w:p>
       <w:pPr>
-        <w:pStyle w:val="Titolo3"/>
+        <w:pStyle w:val="Heading3"/>
       </w:pPr>
       <w:bookmarkStart w:id="29" w:name="_Toc107333413"/>
       <w:bookmarkStart w:id="30" w:name="_Toc113624142"/>
@@ -5930,7 +5937,7 @@
     </w:p>
     <w:p>
       <w:pPr>
-        <w:pStyle w:val="Titolo3"/>
+        <w:pStyle w:val="Heading3"/>
       </w:pPr>
       <w:bookmarkStart w:id="31" w:name="_Toc107333414"/>
       <w:bookmarkStart w:id="32" w:name="_Toc113624143"/>
@@ -5947,7 +5954,7 @@
     </w:p>
     <w:p>
       <w:pPr>
-        <w:pStyle w:val="Titolo3"/>
+        <w:pStyle w:val="Heading3"/>
       </w:pPr>
       <w:bookmarkStart w:id="33" w:name="_Toc113624144"/>
       <w:r>
@@ -5970,11 +5977,10 @@
     </w:p>
     <w:p>
       <w:pPr>
-        <w:pStyle w:val="Titolo3"/>
+        <w:pStyle w:val="Heading3"/>
       </w:pPr>
       <w:bookmarkStart w:id="34" w:name="_Toc113624145"/>
       <w:r>
-        <w:lastRenderedPageBreak/>
         <w:t>Bluetooth</w:t>
       </w:r>
       <w:bookmarkEnd w:id="34"/>
@@ -5989,14 +5995,12 @@
       <w:r>
         <w:t>“</w:t>
       </w:r>
-      <w:proofErr w:type="spellStart"/>
       <w:r>
         <w:t>Plugin.BluetoothClassic</w:t>
       </w:r>
-      <w:proofErr w:type="spellEnd"/>
       <w:r>
         <w:rPr>
-          <w:rStyle w:val="Rimandonotaapidipagina"/>
+          <w:rStyle w:val="FootnoteReference"/>
         </w:rPr>
         <w:footnoteReference w:id="2"/>
       </w:r>
@@ -6009,10 +6013,11 @@
     </w:p>
     <w:p>
       <w:pPr>
-        <w:pStyle w:val="Titolo3"/>
+        <w:pStyle w:val="Heading3"/>
       </w:pPr>
       <w:bookmarkStart w:id="35" w:name="_Toc113624146"/>
       <w:r>
+        <w:lastRenderedPageBreak/>
         <w:t>Emulazione</w:t>
       </w:r>
       <w:bookmarkEnd w:id="35"/>
@@ -6026,20 +6031,12 @@
       </w:r>
       <w:r>
         <w:rPr>
-          <w:rStyle w:val="Rimandonotaapidipagina"/>
+          <w:rStyle w:val="FootnoteReference"/>
         </w:rPr>
         <w:footnoteReference w:id="3"/>
       </w:r>
       <w:r>
-        <w:t xml:space="preserve"> e con installato </w:t>
-      </w:r>
-      <w:proofErr w:type="spellStart"/>
-      <w:r>
-        <w:t>Hyper</w:t>
-      </w:r>
-      <w:proofErr w:type="spellEnd"/>
-      <w:r>
-        <w:t xml:space="preserve">-V o altri software che assistono alla virtualizzazione, come Intel </w:t>
+        <w:t xml:space="preserve"> e con installato Hyper-V o altri software che assistono alla virtualizzazione, come Intel </w:t>
       </w:r>
       <w:r>
         <w:rPr>
@@ -6053,24 +6050,19 @@
     </w:p>
     <w:p>
       <w:pPr>
-        <w:pStyle w:val="Titolo2"/>
+        <w:pStyle w:val="Heading2"/>
       </w:pPr>
       <w:bookmarkStart w:id="36" w:name="_Toc107333415"/>
       <w:bookmarkStart w:id="37" w:name="_Toc113624147"/>
-      <w:proofErr w:type="spellStart"/>
-      <w:r>
-        <w:t>React</w:t>
-      </w:r>
-      <w:proofErr w:type="spellEnd"/>
-      <w:r>
-        <w:t xml:space="preserve"> Native</w:t>
+      <w:r>
+        <w:t>React Native</w:t>
       </w:r>
       <w:bookmarkEnd w:id="36"/>
       <w:bookmarkEnd w:id="37"/>
     </w:p>
     <w:p>
       <w:pPr>
-        <w:pStyle w:val="Titolo3"/>
+        <w:pStyle w:val="Heading3"/>
       </w:pPr>
       <w:bookmarkStart w:id="38" w:name="_Toc107333416"/>
       <w:bookmarkStart w:id="39" w:name="_Toc113624148"/>
@@ -6082,31 +6074,7 @@
     </w:p>
     <w:p>
       <w:r>
-        <w:t xml:space="preserve">Come per </w:t>
-      </w:r>
-      <w:proofErr w:type="spellStart"/>
-      <w:r>
-        <w:t>Xamarin</w:t>
-      </w:r>
-      <w:proofErr w:type="spellEnd"/>
-      <w:r>
-        <w:t xml:space="preserve">, anche </w:t>
-      </w:r>
-      <w:proofErr w:type="spellStart"/>
-      <w:r>
-        <w:t>React</w:t>
-      </w:r>
-      <w:proofErr w:type="spellEnd"/>
-      <w:r>
-        <w:t xml:space="preserve"> Native supporta la funzione di ‘Hot </w:t>
-      </w:r>
-      <w:proofErr w:type="spellStart"/>
-      <w:r>
-        <w:t>Reloading</w:t>
-      </w:r>
-      <w:proofErr w:type="spellEnd"/>
-      <w:r>
-        <w:t xml:space="preserve">’. </w:t>
+        <w:t xml:space="preserve">Come per Xamarin, anche React Native supporta la funzione di ‘Hot Reloading’. </w:t>
       </w:r>
       <w:bookmarkStart w:id="40" w:name="_Toc107333417"/>
       <w:r>
@@ -6121,7 +6089,7 @@
     </w:p>
     <w:p>
       <w:pPr>
-        <w:pStyle w:val="Titolo3"/>
+        <w:pStyle w:val="Heading3"/>
       </w:pPr>
       <w:bookmarkStart w:id="41" w:name="_Toc107333418"/>
       <w:bookmarkStart w:id="42" w:name="_Toc113624149"/>
@@ -6142,31 +6110,7 @@
         <w:t xml:space="preserve"> dell’interfaccia a dipendenza dell’orientamento del dispositivo. Per fare ciò è necessario avvalersi di una libreria esterna</w:t>
       </w:r>
       <w:r>
-        <w:t xml:space="preserve"> (</w:t>
-      </w:r>
-      <w:proofErr w:type="spellStart"/>
-      <w:r>
-        <w:t>react</w:t>
-      </w:r>
-      <w:proofErr w:type="spellEnd"/>
-      <w:r>
-        <w:t>-native-</w:t>
-      </w:r>
-      <w:proofErr w:type="spellStart"/>
-      <w:r>
-        <w:t>orientation</w:t>
-      </w:r>
-      <w:proofErr w:type="spellEnd"/>
-      <w:r>
-        <w:t>), la quale richiede una configurazione manuale scritta nel linguaggio nativo per il dispositivo (</w:t>
-      </w:r>
-      <w:proofErr w:type="spellStart"/>
-      <w:r>
-        <w:t>Objective</w:t>
-      </w:r>
-      <w:proofErr w:type="spellEnd"/>
-      <w:r>
-        <w:t xml:space="preserve"> C per iOS o Java per Android). </w:t>
+        <w:t xml:space="preserve"> (react-native-orientation), la quale richiede una configurazione manuale scritta nel linguaggio nativo per il dispositivo (Objective C per iOS o Java per Android). </w:t>
       </w:r>
     </w:p>
     <w:p>
@@ -6182,7 +6126,7 @@
     </w:p>
     <w:p>
       <w:pPr>
-        <w:pStyle w:val="Titolo3"/>
+        <w:pStyle w:val="Heading3"/>
       </w:pPr>
       <w:bookmarkStart w:id="43" w:name="_Toc113624150"/>
       <w:r>
@@ -6196,32 +6140,11 @@
           <w:u w:val="single"/>
         </w:rPr>
       </w:pPr>
-      <w:proofErr w:type="spellStart"/>
-      <w:r>
-        <w:t>React</w:t>
-      </w:r>
-      <w:proofErr w:type="spellEnd"/>
-      <w:r>
-        <w:t xml:space="preserve"> Native usa un sistema senza unità per definire le dimensioni dei vari elementi, il quale si basa sulla densità di pixel del dispositivo. Questa è una soluzione che può creare dei problemi quando </w:t>
-      </w:r>
-      <w:r>
-        <w:t>si passa su dispositivi con uno schermo e una densità di pixel molto alti. Ci sono però delle librerie che danno più flessibilità e aiutano a dare un risultato migliore (ad esempio “</w:t>
-      </w:r>
-      <w:proofErr w:type="spellStart"/>
-      <w:r>
-        <w:t>react</w:t>
-      </w:r>
-      <w:proofErr w:type="spellEnd"/>
-      <w:r>
-        <w:t>-native-size-</w:t>
-      </w:r>
-      <w:proofErr w:type="spellStart"/>
-      <w:r>
-        <w:t>matters</w:t>
-      </w:r>
-      <w:proofErr w:type="spellEnd"/>
-      <w:r>
-        <w:t>”).</w:t>
+      <w:r>
+        <w:t xml:space="preserve">React Native usa un sistema senza unità per definire le dimensioni dei vari elementi, il quale si basa sulla densità di pixel del dispositivo. Questa è una soluzione che può creare dei problemi quando </w:t>
+      </w:r>
+      <w:r>
+        <w:t>si passa su dispositivi con uno schermo e una densità di pixel molto alti. Ci sono però delle librerie che danno più flessibilità e aiutano a dare un risultato migliore (ad esempio “react-native-size-matters”).</w:t>
       </w:r>
     </w:p>
     <w:p>
@@ -6242,7 +6165,7 @@
     </w:p>
     <w:p>
       <w:pPr>
-        <w:pStyle w:val="Titolo3"/>
+        <w:pStyle w:val="Heading3"/>
       </w:pPr>
       <w:bookmarkStart w:id="44" w:name="_Toc113624151"/>
       <w:r>
@@ -6252,45 +6175,19 @@
     </w:p>
     <w:p>
       <w:r>
-        <w:t xml:space="preserve">Al contrario di </w:t>
-      </w:r>
-      <w:proofErr w:type="spellStart"/>
-      <w:r>
-        <w:t>Xamarin</w:t>
-      </w:r>
-      <w:proofErr w:type="spellEnd"/>
-      <w:r>
-        <w:t xml:space="preserve"> non c’è una soluzione per la connessione Bluetooth direttamente integrate ma esistono delle soluzioni sviluppate da terzi.</w:t>
+        <w:t>Al contrario di Xamarin non c’è una soluzione per la connessione Bluetooth direttamente integrate ma esistono delle soluzioni sviluppate da terzi.</w:t>
       </w:r>
     </w:p>
     <w:p>
       <w:r>
         <w:t>Un esempio è la libreria “</w:t>
       </w:r>
-      <w:proofErr w:type="spellStart"/>
-      <w:r>
-        <w:t>react</w:t>
-      </w:r>
-      <w:proofErr w:type="spellEnd"/>
-      <w:r>
-        <w:t>-native-</w:t>
-      </w:r>
-      <w:proofErr w:type="spellStart"/>
-      <w:r>
-        <w:t>bluetooth</w:t>
-      </w:r>
-      <w:proofErr w:type="spellEnd"/>
-      <w:r>
-        <w:t>-</w:t>
-      </w:r>
-      <w:proofErr w:type="spellStart"/>
-      <w:r>
-        <w:t>classic</w:t>
-      </w:r>
-      <w:proofErr w:type="spellEnd"/>
+      <w:r>
+        <w:t>react-native-bluetooth-classic</w:t>
+      </w:r>
       <w:r>
         <w:rPr>
-          <w:rStyle w:val="Rimandonotaapidipagina"/>
+          <w:rStyle w:val="FootnoteReference"/>
         </w:rPr>
         <w:footnoteReference w:id="4"/>
       </w:r>
@@ -6307,20 +6204,12 @@
         <w:t>un’implementazione</w:t>
       </w:r>
       <w:r>
-        <w:t xml:space="preserve"> altrettanto semplice e veloce quanto quella di </w:t>
-      </w:r>
-      <w:proofErr w:type="spellStart"/>
-      <w:r>
-        <w:t>Xamarin</w:t>
-      </w:r>
-      <w:proofErr w:type="spellEnd"/>
-      <w:r>
-        <w:t>.</w:t>
+        <w:t xml:space="preserve"> altrettanto semplice e veloce quanto quella di Xamarin.</w:t>
       </w:r>
     </w:p>
     <w:p>
       <w:pPr>
-        <w:pStyle w:val="Titolo3"/>
+        <w:pStyle w:val="Heading3"/>
       </w:pPr>
       <w:bookmarkStart w:id="45" w:name="_Toc113624152"/>
       <w:r>
@@ -6329,18 +6218,13 @@
       <w:bookmarkEnd w:id="45"/>
     </w:p>
     <w:p>
-      <w:proofErr w:type="spellStart"/>
-      <w:r>
-        <w:t>React</w:t>
-      </w:r>
-      <w:proofErr w:type="spellEnd"/>
-      <w:r>
-        <w:t xml:space="preserve"> Native non necessita però di un emulatore ma l’applicativo può essere visualizzato su un qualsiasi browser moderno.</w:t>
+      <w:r>
+        <w:t>React Native non necessita però di un emulatore ma l’applicativo può essere visualizzato su un qualsiasi browser moderno.</w:t>
       </w:r>
     </w:p>
     <w:p>
       <w:pPr>
-        <w:pStyle w:val="Titolo2"/>
+        <w:pStyle w:val="Heading2"/>
         <w:numPr>
           <w:ilvl w:val="1"/>
           <w:numId w:val="2"/>
@@ -6351,7 +6235,6 @@
       </w:pPr>
       <w:bookmarkStart w:id="46" w:name="_Toc113624153"/>
       <w:r>
-        <w:lastRenderedPageBreak/>
         <w:t xml:space="preserve">Scelta finale: </w:t>
       </w:r>
       <w:bookmarkEnd w:id="46"/>
@@ -6371,8 +6254,6 @@
       <w:r>
         <w:t>https://docs.microsoft.com/en-us/xamarin/get-started/what-is-xamarin-forms</w:t>
       </w:r>
-      <w:bookmarkStart w:id="47" w:name="_GoBack"/>
-      <w:bookmarkEnd w:id="47"/>
     </w:p>
     <w:p>
       <w:pPr>
@@ -6398,36 +6279,19 @@
     </w:p>
     <w:p>
       <w:pPr>
-        <w:pStyle w:val="Titolo1"/>
+        <w:pStyle w:val="Heading1"/>
       </w:pPr>
-      <w:bookmarkStart w:id="48" w:name="_Toc107333421"/>
-      <w:bookmarkStart w:id="49" w:name="_Toc113624154"/>
+      <w:bookmarkStart w:id="47" w:name="_Toc107333421"/>
+      <w:bookmarkStart w:id="48" w:name="_Toc113624154"/>
       <w:r>
         <w:t>Fonti</w:t>
       </w:r>
+      <w:bookmarkEnd w:id="47"/>
       <w:bookmarkEnd w:id="48"/>
-      <w:bookmarkEnd w:id="49"/>
     </w:p>
     <w:p>
       <w:pPr>
-        <w:pStyle w:val="Paragrafoelenco"/>
-        <w:numPr>
-          <w:ilvl w:val="0"/>
-          <w:numId w:val="1"/>
-        </w:numPr>
-      </w:pPr>
-      <w:hyperlink r:id="rId9" w:history="1">
-        <w:r>
-          <w:rPr>
-            <w:rStyle w:val="Collegamentoipertestuale"/>
-          </w:rPr>
-          <w:t>https://blog.logrocket.com/react-native-vs-ionic/</w:t>
-        </w:r>
-      </w:hyperlink>
-    </w:p>
-    <w:p>
-      <w:pPr>
-        <w:pStyle w:val="Paragrafoelenco"/>
+        <w:pStyle w:val="ListParagraph"/>
         <w:numPr>
           <w:ilvl w:val="0"/>
           <w:numId w:val="1"/>
@@ -6436,15 +6300,15 @@
       <w:hyperlink r:id="rId10" w:history="1">
         <w:r>
           <w:rPr>
-            <w:rStyle w:val="Collegamentoipertestuale"/>
+            <w:rStyle w:val="Hyperlink"/>
           </w:rPr>
-          <w:t>https://blog.back4app.com/xamarin-vs-ionic/</w:t>
+          <w:t>https://blog.logrocket.com/react-native-vs-ionic/</w:t>
         </w:r>
       </w:hyperlink>
     </w:p>
     <w:p>
       <w:pPr>
-        <w:pStyle w:val="Paragrafoelenco"/>
+        <w:pStyle w:val="ListParagraph"/>
         <w:numPr>
           <w:ilvl w:val="0"/>
           <w:numId w:val="1"/>
@@ -6453,15 +6317,15 @@
       <w:hyperlink r:id="rId11" w:history="1">
         <w:r>
           <w:rPr>
-            <w:rStyle w:val="Collegamentoipertestuale"/>
+            <w:rStyle w:val="Hyperlink"/>
           </w:rPr>
-          <w:t>https://devcount.com/xamarin-vs-flutter/</w:t>
+          <w:t>https://blog.back4app.com/xamarin-vs-ionic/</w:t>
         </w:r>
       </w:hyperlink>
     </w:p>
     <w:p>
       <w:pPr>
-        <w:pStyle w:val="Paragrafoelenco"/>
+        <w:pStyle w:val="ListParagraph"/>
         <w:numPr>
           <w:ilvl w:val="0"/>
           <w:numId w:val="1"/>
@@ -6470,15 +6334,15 @@
       <w:hyperlink r:id="rId12" w:history="1">
         <w:r>
           <w:rPr>
-            <w:rStyle w:val="Collegamentoipertestuale"/>
+            <w:rStyle w:val="Hyperlink"/>
           </w:rPr>
-          <w:t>https://www.simform.com/blog/xamarin-vs-ionic/</w:t>
+          <w:t>https://devcount.com/xamarin-vs-flutter/</w:t>
         </w:r>
       </w:hyperlink>
     </w:p>
     <w:p>
       <w:pPr>
-        <w:pStyle w:val="Paragrafoelenco"/>
+        <w:pStyle w:val="ListParagraph"/>
         <w:numPr>
           <w:ilvl w:val="0"/>
           <w:numId w:val="1"/>
@@ -6487,15 +6351,15 @@
       <w:hyperlink r:id="rId13" w:history="1">
         <w:r>
           <w:rPr>
-            <w:rStyle w:val="Collegamentoipertestuale"/>
+            <w:rStyle w:val="Hyperlink"/>
           </w:rPr>
-          <w:t>https://blog.logrocket.com/react-native-vs-ionic/</w:t>
+          <w:t>https://www.simform.com/blog/xamarin-vs-ionic/</w:t>
         </w:r>
       </w:hyperlink>
     </w:p>
     <w:p>
       <w:pPr>
-        <w:pStyle w:val="Paragrafoelenco"/>
+        <w:pStyle w:val="ListParagraph"/>
         <w:numPr>
           <w:ilvl w:val="0"/>
           <w:numId w:val="1"/>
@@ -6504,7 +6368,24 @@
       <w:hyperlink r:id="rId14" w:history="1">
         <w:r>
           <w:rPr>
-            <w:rStyle w:val="Collegamentoipertestuale"/>
+            <w:rStyle w:val="Hyperlink"/>
+          </w:rPr>
+          <w:t>https://blog.logrocket.com/react-native-vs-ionic/</w:t>
+        </w:r>
+      </w:hyperlink>
+    </w:p>
+    <w:p>
+      <w:pPr>
+        <w:pStyle w:val="ListParagraph"/>
+        <w:numPr>
+          <w:ilvl w:val="0"/>
+          <w:numId w:val="1"/>
+        </w:numPr>
+      </w:pPr>
+      <w:hyperlink r:id="rId15" w:history="1">
+        <w:r>
+          <w:rPr>
+            <w:rStyle w:val="Hyperlink"/>
           </w:rPr>
           <w:t>https://www.waldo.com/blog/cordova-vs-react-native</w:t>
         </w:r>
@@ -6512,21 +6393,21 @@
     </w:p>
     <w:p>
       <w:pPr>
-        <w:pStyle w:val="Paragrafoelenco"/>
+        <w:pStyle w:val="ListParagraph"/>
         <w:numPr>
           <w:ilvl w:val="0"/>
           <w:numId w:val="1"/>
         </w:numPr>
         <w:rPr>
-          <w:rStyle w:val="Collegamentoipertestuale"/>
+          <w:rStyle w:val="Hyperlink"/>
           <w:color w:val="auto"/>
           <w:u w:val="none"/>
         </w:rPr>
       </w:pPr>
-      <w:hyperlink r:id="rId15" w:history="1">
+      <w:hyperlink r:id="rId16" w:history="1">
         <w:r>
           <w:rPr>
-            <w:rStyle w:val="Collegamentoipertestuale"/>
+            <w:rStyle w:val="Hyperlink"/>
           </w:rPr>
           <w:t>https://brainhub.eu/library/react-native-vs-xamarin</w:t>
         </w:r>
@@ -6534,21 +6415,21 @@
     </w:p>
     <w:p>
       <w:pPr>
-        <w:pStyle w:val="Paragrafoelenco"/>
+        <w:pStyle w:val="ListParagraph"/>
         <w:numPr>
           <w:ilvl w:val="0"/>
           <w:numId w:val="1"/>
         </w:numPr>
         <w:rPr>
-          <w:rStyle w:val="Collegamentoipertestuale"/>
+          <w:rStyle w:val="Hyperlink"/>
           <w:color w:val="auto"/>
           <w:u w:val="none"/>
         </w:rPr>
       </w:pPr>
-      <w:hyperlink r:id="rId16" w:history="1">
+      <w:hyperlink r:id="rId17" w:history="1">
         <w:r>
           <w:rPr>
-            <w:rStyle w:val="Collegamentoipertestuale"/>
+            <w:rStyle w:val="Hyperlink"/>
           </w:rPr>
           <w:t>https://medium.com/@stenalferd/flutter-vs-xamarin-vs-react-native-let-the-battle-begin-d3e783bb4bf1</w:t>
         </w:r>
@@ -6556,21 +6437,21 @@
     </w:p>
     <w:p>
       <w:pPr>
-        <w:pStyle w:val="Paragrafoelenco"/>
+        <w:pStyle w:val="ListParagraph"/>
         <w:numPr>
           <w:ilvl w:val="0"/>
           <w:numId w:val="1"/>
         </w:numPr>
         <w:rPr>
-          <w:rStyle w:val="Collegamentoipertestuale"/>
+          <w:rStyle w:val="Hyperlink"/>
           <w:color w:val="auto"/>
           <w:u w:val="none"/>
         </w:rPr>
       </w:pPr>
-      <w:hyperlink r:id="rId17" w:history="1">
+      <w:hyperlink r:id="rId18" w:history="1">
         <w:r>
           <w:rPr>
-            <w:rStyle w:val="Collegamentoipertestuale"/>
+            <w:rStyle w:val="Hyperlink"/>
           </w:rPr>
           <w:t>https://github.com/yamill/react-native-orientation</w:t>
         </w:r>
@@ -6578,21 +6459,21 @@
     </w:p>
     <w:p>
       <w:pPr>
-        <w:pStyle w:val="Paragrafoelenco"/>
+        <w:pStyle w:val="ListParagraph"/>
         <w:numPr>
           <w:ilvl w:val="0"/>
           <w:numId w:val="1"/>
         </w:numPr>
         <w:rPr>
-          <w:rStyle w:val="Collegamentoipertestuale"/>
+          <w:rStyle w:val="Hyperlink"/>
           <w:color w:val="auto"/>
           <w:u w:val="none"/>
         </w:rPr>
       </w:pPr>
-      <w:hyperlink r:id="rId18" w:history="1">
+      <w:hyperlink r:id="rId19" w:history="1">
         <w:r>
           <w:rPr>
-            <w:rStyle w:val="Collegamentoipertestuale"/>
+            <w:rStyle w:val="Hyperlink"/>
           </w:rPr>
           <w:t>https://medium.com/enigmamx/how-to-integrate-bluetooth-le-in-xamarin-forms-2dcdf974703a</w:t>
         </w:r>
@@ -6600,16 +6481,16 @@
     </w:p>
     <w:p>
       <w:pPr>
-        <w:pStyle w:val="Paragrafoelenco"/>
+        <w:pStyle w:val="ListParagraph"/>
         <w:numPr>
           <w:ilvl w:val="0"/>
           <w:numId w:val="1"/>
         </w:numPr>
       </w:pPr>
-      <w:hyperlink r:id="rId19" w:history="1">
+      <w:hyperlink r:id="rId20" w:history="1">
         <w:r>
           <w:rPr>
-            <w:rStyle w:val="Collegamentoipertestuale"/>
+            <w:rStyle w:val="Hyperlink"/>
           </w:rPr>
           <w:t>https://goshacmd.com/different-mobile-desktop-tablet-layouts-react/</w:t>
         </w:r>
@@ -6617,21 +6498,21 @@
     </w:p>
     <w:p>
       <w:pPr>
-        <w:pStyle w:val="Paragrafoelenco"/>
+        <w:pStyle w:val="ListParagraph"/>
         <w:numPr>
           <w:ilvl w:val="0"/>
           <w:numId w:val="1"/>
         </w:numPr>
         <w:rPr>
-          <w:rStyle w:val="Collegamentoipertestuale"/>
+          <w:rStyle w:val="Hyperlink"/>
           <w:color w:val="auto"/>
           <w:u w:val="none"/>
         </w:rPr>
       </w:pPr>
-      <w:hyperlink r:id="rId20" w:history="1">
+      <w:hyperlink r:id="rId21" w:history="1">
         <w:r>
           <w:rPr>
-            <w:rStyle w:val="Collegamentoipertestuale"/>
+            <w:rStyle w:val="Hyperlink"/>
           </w:rPr>
           <w:t>https://medium.com/react-native-training/scaling-react-native-apps-for-tablets-211de8399cf1</w:t>
         </w:r>
@@ -6639,24 +6520,7 @@
     </w:p>
     <w:p>
       <w:pPr>
-        <w:pStyle w:val="Paragrafoelenco"/>
-        <w:numPr>
-          <w:ilvl w:val="0"/>
-          <w:numId w:val="1"/>
-        </w:numPr>
-      </w:pPr>
-      <w:hyperlink r:id="rId21" w:history="1">
-        <w:r>
-          <w:rPr>
-            <w:rStyle w:val="Collegamentoipertestuale"/>
-          </w:rPr>
-          <w:t>https://stackoverflow.com/a/12201785/1685157</w:t>
-        </w:r>
-      </w:hyperlink>
-    </w:p>
-    <w:p>
-      <w:pPr>
-        <w:pStyle w:val="Paragrafoelenco"/>
+        <w:pStyle w:val="ListParagraph"/>
         <w:numPr>
           <w:ilvl w:val="0"/>
           <w:numId w:val="1"/>
@@ -6665,7 +6529,24 @@
       <w:hyperlink r:id="rId22" w:history="1">
         <w:r>
           <w:rPr>
-            <w:rStyle w:val="Collegamentoipertestuale"/>
+            <w:rStyle w:val="Hyperlink"/>
+          </w:rPr>
+          <w:t>https://stackoverflow.com/a/12201785/1685157</w:t>
+        </w:r>
+      </w:hyperlink>
+    </w:p>
+    <w:p>
+      <w:pPr>
+        <w:pStyle w:val="ListParagraph"/>
+        <w:numPr>
+          <w:ilvl w:val="0"/>
+          <w:numId w:val="1"/>
+        </w:numPr>
+      </w:pPr>
+      <w:hyperlink r:id="rId23" w:history="1">
+        <w:r>
+          <w:rPr>
+            <w:rStyle w:val="Hyperlink"/>
           </w:rPr>
           <w:t>https://support.apple.com/en-us/HT204387</w:t>
         </w:r>
@@ -6673,21 +6554,21 @@
     </w:p>
     <w:p>
       <w:pPr>
-        <w:pStyle w:val="Paragrafoelenco"/>
+        <w:pStyle w:val="ListParagraph"/>
         <w:numPr>
           <w:ilvl w:val="0"/>
           <w:numId w:val="1"/>
         </w:numPr>
         <w:rPr>
-          <w:rStyle w:val="Collegamentoipertestuale"/>
+          <w:rStyle w:val="Hyperlink"/>
           <w:color w:val="auto"/>
           <w:u w:val="none"/>
         </w:rPr>
       </w:pPr>
-      <w:hyperlink r:id="rId23" w:history="1">
+      <w:hyperlink r:id="rId24" w:history="1">
         <w:r>
           <w:rPr>
-            <w:rStyle w:val="Collegamentoipertestuale"/>
+            <w:rStyle w:val="Hyperlink"/>
           </w:rPr>
           <w:t>https://mfi.apple.com/en/who-should-join.html</w:t>
         </w:r>
@@ -6695,16 +6576,16 @@
     </w:p>
     <w:p>
       <w:pPr>
-        <w:pStyle w:val="Paragrafoelenco"/>
+        <w:pStyle w:val="ListParagraph"/>
         <w:numPr>
           <w:ilvl w:val="0"/>
           <w:numId w:val="1"/>
         </w:numPr>
       </w:pPr>
-      <w:hyperlink r:id="rId24" w:history="1">
+      <w:hyperlink r:id="rId25" w:history="1">
         <w:r>
           <w:rPr>
-            <w:rStyle w:val="Collegamentoipertestuale"/>
+            <w:rStyle w:val="Hyperlink"/>
           </w:rPr>
           <w:t>https://blog.nordicsemi.com/getconnected/the-difference-between-classic-bluetooth-and-bluetooth-low-energy</w:t>
         </w:r>
@@ -6723,7 +6604,7 @@
 </file>
 
 <file path=word/endnotes.xml><?xml version="1.0" encoding="utf-8"?>
-<w:endnotes xmlns:wpc="http://schemas.microsoft.com/office/word/2010/wordprocessingCanvas" xmlns:cx="http://schemas.microsoft.com/office/drawing/2014/chartex" xmlns:cx1="http://schemas.microsoft.com/office/drawing/2015/9/8/chartex" xmlns:cx2="http://schemas.microsoft.com/office/drawing/2015/10/21/chartex" xmlns:cx3="http://schemas.microsoft.com/office/drawing/2016/5/9/chartex" xmlns:cx4="http://schemas.microsoft.com/office/drawing/2016/5/10/chartex" xmlns:cx5="http://schemas.microsoft.com/office/drawing/2016/5/11/chartex" xmlns:cx6="http://schemas.microsoft.com/office/drawing/2016/5/12/chartex" xmlns:cx7="http://schemas.microsoft.com/office/drawing/2016/5/13/chartex" xmlns:cx8="http://schemas.microsoft.com/office/drawing/2016/5/14/chartex" xmlns:mc="http://schemas.openxmlformats.org/markup-compatibility/2006" xmlns:aink="http://schemas.microsoft.com/office/drawing/2016/ink" xmlns:am3d="http://schemas.microsoft.com/office/drawing/2017/model3d" xmlns:o="urn:schemas-microsoft-com:office:office" xmlns:r="http://schemas.openxmlformats.org/officeDocument/2006/relationships" xmlns:m="http://schemas.openxmlformats.org/officeDocument/2006/math" xmlns:v="urn:schemas-microsoft-com:vml" xmlns:wp14="http://schemas.microsoft.com/office/word/2010/wordprocessingDrawing" xmlns:wp="http://schemas.openxmlformats.org/drawingml/2006/wordprocessingDrawing" xmlns:w10="urn:schemas-microsoft-com:office:word" xmlns:w="http://schemas.openxmlformats.org/wordprocessingml/2006/main" xmlns:w14="http://schemas.microsoft.com/office/word/2010/wordml" xmlns:w15="http://schemas.microsoft.com/office/word/2012/wordml" xmlns:w16cid="http://schemas.microsoft.com/office/word/2016/wordml/cid" xmlns:w16se="http://schemas.microsoft.com/office/word/2015/wordml/symex" xmlns:wpg="http://schemas.microsoft.com/office/word/2010/wordprocessingGroup" xmlns:wpi="http://schemas.microsoft.com/office/word/2010/wordprocessingInk" xmlns:wne="http://schemas.microsoft.com/office/word/2006/wordml" xmlns:wps="http://schemas.microsoft.com/office/word/2010/wordprocessingShape" mc:Ignorable="w14 w15 w16se w16cid wp14">
+<w:endnotes xmlns:wpc="http://schemas.microsoft.com/office/word/2010/wordprocessingCanvas" xmlns:cx="http://schemas.microsoft.com/office/drawing/2014/chartex" xmlns:cx1="http://schemas.microsoft.com/office/drawing/2015/9/8/chartex" xmlns:cx2="http://schemas.microsoft.com/office/drawing/2015/10/21/chartex" xmlns:cx3="http://schemas.microsoft.com/office/drawing/2016/5/9/chartex" xmlns:cx4="http://schemas.microsoft.com/office/drawing/2016/5/10/chartex" xmlns:cx5="http://schemas.microsoft.com/office/drawing/2016/5/11/chartex" xmlns:cx6="http://schemas.microsoft.com/office/drawing/2016/5/12/chartex" xmlns:cx7="http://schemas.microsoft.com/office/drawing/2016/5/13/chartex" xmlns:cx8="http://schemas.microsoft.com/office/drawing/2016/5/14/chartex" xmlns:mc="http://schemas.openxmlformats.org/markup-compatibility/2006" xmlns:aink="http://schemas.microsoft.com/office/drawing/2016/ink" xmlns:am3d="http://schemas.microsoft.com/office/drawing/2017/model3d" xmlns:o="urn:schemas-microsoft-com:office:office" xmlns:oel="http://schemas.microsoft.com/office/2019/extlst" xmlns:r="http://schemas.openxmlformats.org/officeDocument/2006/relationships" xmlns:m="http://schemas.openxmlformats.org/officeDocument/2006/math" xmlns:v="urn:schemas-microsoft-com:vml" xmlns:wp14="http://schemas.microsoft.com/office/word/2010/wordprocessingDrawing" xmlns:wp="http://schemas.openxmlformats.org/drawingml/2006/wordprocessingDrawing" xmlns:w10="urn:schemas-microsoft-com:office:word" xmlns:w="http://schemas.openxmlformats.org/wordprocessingml/2006/main" xmlns:w14="http://schemas.microsoft.com/office/word/2010/wordml" xmlns:w15="http://schemas.microsoft.com/office/word/2012/wordml" xmlns:w16cex="http://schemas.microsoft.com/office/word/2018/wordml/cex" xmlns:w16cid="http://schemas.microsoft.com/office/word/2016/wordml/cid" xmlns:w16="http://schemas.microsoft.com/office/word/2018/wordml" xmlns:w16sdtdh="http://schemas.microsoft.com/office/word/2020/wordml/sdtdatahash" xmlns:w16se="http://schemas.microsoft.com/office/word/2015/wordml/symex" xmlns:wpg="http://schemas.microsoft.com/office/word/2010/wordprocessingGroup" xmlns:wpi="http://schemas.microsoft.com/office/word/2010/wordprocessingInk" xmlns:wne="http://schemas.microsoft.com/office/word/2006/wordml" xmlns:wps="http://schemas.microsoft.com/office/word/2010/wordprocessingShape" mc:Ignorable="w14 w15 w16se w16cid w16 w16cex w16sdtdh wp14">
   <w:endnote w:type="separator" w:id="-1">
     <w:p>
       <w:pPr>
@@ -6748,7 +6629,7 @@
 </file>
 
 <file path=word/footnotes.xml><?xml version="1.0" encoding="utf-8"?>
-<w:footnotes xmlns:wpc="http://schemas.microsoft.com/office/word/2010/wordprocessingCanvas" xmlns:cx="http://schemas.microsoft.com/office/drawing/2014/chartex" xmlns:cx1="http://schemas.microsoft.com/office/drawing/2015/9/8/chartex" xmlns:cx2="http://schemas.microsoft.com/office/drawing/2015/10/21/chartex" xmlns:cx3="http://schemas.microsoft.com/office/drawing/2016/5/9/chartex" xmlns:cx4="http://schemas.microsoft.com/office/drawing/2016/5/10/chartex" xmlns:cx5="http://schemas.microsoft.com/office/drawing/2016/5/11/chartex" xmlns:cx6="http://schemas.microsoft.com/office/drawing/2016/5/12/chartex" xmlns:cx7="http://schemas.microsoft.com/office/drawing/2016/5/13/chartex" xmlns:cx8="http://schemas.microsoft.com/office/drawing/2016/5/14/chartex" xmlns:mc="http://schemas.openxmlformats.org/markup-compatibility/2006" xmlns:aink="http://schemas.microsoft.com/office/drawing/2016/ink" xmlns:am3d="http://schemas.microsoft.com/office/drawing/2017/model3d" xmlns:o="urn:schemas-microsoft-com:office:office" xmlns:r="http://schemas.openxmlformats.org/officeDocument/2006/relationships" xmlns:m="http://schemas.openxmlformats.org/officeDocument/2006/math" xmlns:v="urn:schemas-microsoft-com:vml" xmlns:wp14="http://schemas.microsoft.com/office/word/2010/wordprocessingDrawing" xmlns:wp="http://schemas.openxmlformats.org/drawingml/2006/wordprocessingDrawing" xmlns:w10="urn:schemas-microsoft-com:office:word" xmlns:w="http://schemas.openxmlformats.org/wordprocessingml/2006/main" xmlns:w14="http://schemas.microsoft.com/office/word/2010/wordml" xmlns:w15="http://schemas.microsoft.com/office/word/2012/wordml" xmlns:w16cid="http://schemas.microsoft.com/office/word/2016/wordml/cid" xmlns:w16se="http://schemas.microsoft.com/office/word/2015/wordml/symex" xmlns:wpg="http://schemas.microsoft.com/office/word/2010/wordprocessingGroup" xmlns:wpi="http://schemas.microsoft.com/office/word/2010/wordprocessingInk" xmlns:wne="http://schemas.microsoft.com/office/word/2006/wordml" xmlns:wps="http://schemas.microsoft.com/office/word/2010/wordprocessingShape" mc:Ignorable="w14 w15 w16se w16cid wp14">
+<w:footnotes xmlns:wpc="http://schemas.microsoft.com/office/word/2010/wordprocessingCanvas" xmlns:cx="http://schemas.microsoft.com/office/drawing/2014/chartex" xmlns:cx1="http://schemas.microsoft.com/office/drawing/2015/9/8/chartex" xmlns:cx2="http://schemas.microsoft.com/office/drawing/2015/10/21/chartex" xmlns:cx3="http://schemas.microsoft.com/office/drawing/2016/5/9/chartex" xmlns:cx4="http://schemas.microsoft.com/office/drawing/2016/5/10/chartex" xmlns:cx5="http://schemas.microsoft.com/office/drawing/2016/5/11/chartex" xmlns:cx6="http://schemas.microsoft.com/office/drawing/2016/5/12/chartex" xmlns:cx7="http://schemas.microsoft.com/office/drawing/2016/5/13/chartex" xmlns:cx8="http://schemas.microsoft.com/office/drawing/2016/5/14/chartex" xmlns:mc="http://schemas.openxmlformats.org/markup-compatibility/2006" xmlns:aink="http://schemas.microsoft.com/office/drawing/2016/ink" xmlns:am3d="http://schemas.microsoft.com/office/drawing/2017/model3d" xmlns:o="urn:schemas-microsoft-com:office:office" xmlns:oel="http://schemas.microsoft.com/office/2019/extlst" xmlns:r="http://schemas.openxmlformats.org/officeDocument/2006/relationships" xmlns:m="http://schemas.openxmlformats.org/officeDocument/2006/math" xmlns:v="urn:schemas-microsoft-com:vml" xmlns:wp14="http://schemas.microsoft.com/office/word/2010/wordprocessingDrawing" xmlns:wp="http://schemas.openxmlformats.org/drawingml/2006/wordprocessingDrawing" xmlns:w10="urn:schemas-microsoft-com:office:word" xmlns:w="http://schemas.openxmlformats.org/wordprocessingml/2006/main" xmlns:w14="http://schemas.microsoft.com/office/word/2010/wordml" xmlns:w15="http://schemas.microsoft.com/office/word/2012/wordml" xmlns:w16cex="http://schemas.microsoft.com/office/word/2018/wordml/cex" xmlns:w16cid="http://schemas.microsoft.com/office/word/2016/wordml/cid" xmlns:w16="http://schemas.microsoft.com/office/word/2018/wordml" xmlns:w16sdtdh="http://schemas.microsoft.com/office/word/2020/wordml/sdtdatahash" xmlns:w16se="http://schemas.microsoft.com/office/word/2015/wordml/symex" xmlns:wpg="http://schemas.microsoft.com/office/word/2010/wordprocessingGroup" xmlns:wpi="http://schemas.microsoft.com/office/word/2010/wordprocessingInk" xmlns:wne="http://schemas.microsoft.com/office/word/2006/wordml" xmlns:wps="http://schemas.microsoft.com/office/word/2010/wordprocessingShape" mc:Ignorable="w14 w15 w16se w16cid w16 w16cex w16sdtdh wp14">
   <w:footnote w:type="separator" w:id="-1">
     <w:p>
       <w:pPr>
@@ -6772,11 +6653,11 @@
   <w:footnote w:id="1">
     <w:p>
       <w:pPr>
-        <w:pStyle w:val="Testonotaapidipagina"/>
+        <w:pStyle w:val="FootnoteText"/>
       </w:pPr>
       <w:r>
         <w:rPr>
-          <w:rStyle w:val="Rimandonotaapidipagina"/>
+          <w:rStyle w:val="FootnoteReference"/>
         </w:rPr>
         <w:footnoteRef/>
       </w:r>
@@ -6788,11 +6669,11 @@
   <w:footnote w:id="2">
     <w:p>
       <w:pPr>
-        <w:pStyle w:val="Testonotaapidipagina"/>
+        <w:pStyle w:val="FootnoteText"/>
       </w:pPr>
       <w:r>
         <w:rPr>
-          <w:rStyle w:val="Rimandonotaapidipagina"/>
+          <w:rStyle w:val="FootnoteReference"/>
         </w:rPr>
         <w:footnoteRef/>
       </w:r>
@@ -6807,11 +6688,11 @@
   <w:footnote w:id="3">
     <w:p>
       <w:pPr>
-        <w:pStyle w:val="Testonotaapidipagina"/>
+        <w:pStyle w:val="FootnoteText"/>
       </w:pPr>
       <w:r>
         <w:rPr>
-          <w:rStyle w:val="Rimandonotaapidipagina"/>
+          <w:rStyle w:val="FootnoteReference"/>
         </w:rPr>
         <w:footnoteRef/>
       </w:r>
@@ -6823,11 +6704,11 @@
   <w:footnote w:id="4">
     <w:p>
       <w:pPr>
-        <w:pStyle w:val="Testonotaapidipagina"/>
+        <w:pStyle w:val="FootnoteText"/>
       </w:pPr>
       <w:r>
         <w:rPr>
-          <w:rStyle w:val="Rimandonotaapidipagina"/>
+          <w:rStyle w:val="FootnoteReference"/>
         </w:rPr>
         <w:footnoteRef/>
       </w:r>
@@ -6843,7 +6724,7 @@
 </file>
 
 <file path=word/numbering.xml><?xml version="1.0" encoding="utf-8"?>
-<w:numbering xmlns:wpc="http://schemas.microsoft.com/office/word/2010/wordprocessingCanvas" xmlns:cx="http://schemas.microsoft.com/office/drawing/2014/chartex" xmlns:cx1="http://schemas.microsoft.com/office/drawing/2015/9/8/chartex" xmlns:cx2="http://schemas.microsoft.com/office/drawing/2015/10/21/chartex" xmlns:cx3="http://schemas.microsoft.com/office/drawing/2016/5/9/chartex" xmlns:cx4="http://schemas.microsoft.com/office/drawing/2016/5/10/chartex" xmlns:cx5="http://schemas.microsoft.com/office/drawing/2016/5/11/chartex" xmlns:cx6="http://schemas.microsoft.com/office/drawing/2016/5/12/chartex" xmlns:cx7="http://schemas.microsoft.com/office/drawing/2016/5/13/chartex" xmlns:cx8="http://schemas.microsoft.com/office/drawing/2016/5/14/chartex" xmlns:mc="http://schemas.openxmlformats.org/markup-compatibility/2006" xmlns:aink="http://schemas.microsoft.com/office/drawing/2016/ink" xmlns:am3d="http://schemas.microsoft.com/office/drawing/2017/model3d" xmlns:o="urn:schemas-microsoft-com:office:office" xmlns:r="http://schemas.openxmlformats.org/officeDocument/2006/relationships" xmlns:m="http://schemas.openxmlformats.org/officeDocument/2006/math" xmlns:v="urn:schemas-microsoft-com:vml" xmlns:wp14="http://schemas.microsoft.com/office/word/2010/wordprocessingDrawing" xmlns:wp="http://schemas.openxmlformats.org/drawingml/2006/wordprocessingDrawing" xmlns:w10="urn:schemas-microsoft-com:office:word" xmlns:w="http://schemas.openxmlformats.org/wordprocessingml/2006/main" xmlns:w14="http://schemas.microsoft.com/office/word/2010/wordml" xmlns:w15="http://schemas.microsoft.com/office/word/2012/wordml" xmlns:w16cid="http://schemas.microsoft.com/office/word/2016/wordml/cid" xmlns:w16se="http://schemas.microsoft.com/office/word/2015/wordml/symex" xmlns:wpg="http://schemas.microsoft.com/office/word/2010/wordprocessingGroup" xmlns:wpi="http://schemas.microsoft.com/office/word/2010/wordprocessingInk" xmlns:wne="http://schemas.microsoft.com/office/word/2006/wordml" xmlns:wps="http://schemas.microsoft.com/office/word/2010/wordprocessingShape" mc:Ignorable="w14 w15 w16se w16cid wp14">
+<w:numbering xmlns:wpc="http://schemas.microsoft.com/office/word/2010/wordprocessingCanvas" xmlns:cx="http://schemas.microsoft.com/office/drawing/2014/chartex" xmlns:cx1="http://schemas.microsoft.com/office/drawing/2015/9/8/chartex" xmlns:cx2="http://schemas.microsoft.com/office/drawing/2015/10/21/chartex" xmlns:cx3="http://schemas.microsoft.com/office/drawing/2016/5/9/chartex" xmlns:cx4="http://schemas.microsoft.com/office/drawing/2016/5/10/chartex" xmlns:cx5="http://schemas.microsoft.com/office/drawing/2016/5/11/chartex" xmlns:cx6="http://schemas.microsoft.com/office/drawing/2016/5/12/chartex" xmlns:cx7="http://schemas.microsoft.com/office/drawing/2016/5/13/chartex" xmlns:cx8="http://schemas.microsoft.com/office/drawing/2016/5/14/chartex" xmlns:mc="http://schemas.openxmlformats.org/markup-compatibility/2006" xmlns:aink="http://schemas.microsoft.com/office/drawing/2016/ink" xmlns:am3d="http://schemas.microsoft.com/office/drawing/2017/model3d" xmlns:o="urn:schemas-microsoft-com:office:office" xmlns:oel="http://schemas.microsoft.com/office/2019/extlst" xmlns:r="http://schemas.openxmlformats.org/officeDocument/2006/relationships" xmlns:m="http://schemas.openxmlformats.org/officeDocument/2006/math" xmlns:v="urn:schemas-microsoft-com:vml" xmlns:wp14="http://schemas.microsoft.com/office/word/2010/wordprocessingDrawing" xmlns:wp="http://schemas.openxmlformats.org/drawingml/2006/wordprocessingDrawing" xmlns:w10="urn:schemas-microsoft-com:office:word" xmlns:w="http://schemas.openxmlformats.org/wordprocessingml/2006/main" xmlns:w14="http://schemas.microsoft.com/office/word/2010/wordml" xmlns:w15="http://schemas.microsoft.com/office/word/2012/wordml" xmlns:w16cex="http://schemas.microsoft.com/office/word/2018/wordml/cex" xmlns:w16cid="http://schemas.microsoft.com/office/word/2016/wordml/cid" xmlns:w16="http://schemas.microsoft.com/office/word/2018/wordml" xmlns:w16sdtdh="http://schemas.microsoft.com/office/word/2020/wordml/sdtdatahash" xmlns:w16se="http://schemas.microsoft.com/office/word/2015/wordml/symex" xmlns:wpg="http://schemas.microsoft.com/office/word/2010/wordprocessingGroup" xmlns:wpi="http://schemas.microsoft.com/office/word/2010/wordprocessingInk" xmlns:wne="http://schemas.microsoft.com/office/word/2006/wordml" xmlns:wps="http://schemas.microsoft.com/office/word/2010/wordprocessingShape" mc:Ignorable="w14 w15 w16se w16cid w16 w16cex w16sdtdh wp14">
   <w:abstractNum w:abstractNumId="0" w15:restartNumberingAfterBreak="0">
     <w:nsid w:val="0BA4481E"/>
     <w:multiLevelType w:val="hybridMultilevel"/>
@@ -6963,7 +6844,7 @@
     <w:lvl w:ilvl="0">
       <w:start w:val="1"/>
       <w:numFmt w:val="decimal"/>
-      <w:pStyle w:val="Titolo1"/>
+      <w:pStyle w:val="Heading1"/>
       <w:lvlText w:val="%1"/>
       <w:lvlJc w:val="left"/>
       <w:pPr>
@@ -6973,7 +6854,7 @@
     <w:lvl w:ilvl="1">
       <w:start w:val="1"/>
       <w:numFmt w:val="decimal"/>
-      <w:pStyle w:val="Titolo2"/>
+      <w:pStyle w:val="Heading2"/>
       <w:lvlText w:val="%1.%2"/>
       <w:lvlJc w:val="left"/>
       <w:pPr>
@@ -6983,7 +6864,7 @@
     <w:lvl w:ilvl="2">
       <w:start w:val="1"/>
       <w:numFmt w:val="decimal"/>
-      <w:pStyle w:val="Titolo3"/>
+      <w:pStyle w:val="Heading3"/>
       <w:lvlText w:val="%1.%2.%3"/>
       <w:lvlJc w:val="left"/>
       <w:pPr>
@@ -6993,7 +6874,7 @@
     <w:lvl w:ilvl="3">
       <w:start w:val="1"/>
       <w:numFmt w:val="decimal"/>
-      <w:pStyle w:val="Titolo4"/>
+      <w:pStyle w:val="Heading4"/>
       <w:lvlText w:val="%1.%2.%3.%4"/>
       <w:lvlJc w:val="left"/>
       <w:pPr>
@@ -7003,7 +6884,7 @@
     <w:lvl w:ilvl="4">
       <w:start w:val="1"/>
       <w:numFmt w:val="decimal"/>
-      <w:pStyle w:val="Titolo5"/>
+      <w:pStyle w:val="Heading5"/>
       <w:lvlText w:val="%1.%2.%3.%4.%5"/>
       <w:lvlJc w:val="left"/>
       <w:pPr>
@@ -7013,7 +6894,7 @@
     <w:lvl w:ilvl="5">
       <w:start w:val="1"/>
       <w:numFmt w:val="decimal"/>
-      <w:pStyle w:val="Titolo6"/>
+      <w:pStyle w:val="Heading6"/>
       <w:lvlText w:val="%1.%2.%3.%4.%5.%6"/>
       <w:lvlJc w:val="left"/>
       <w:pPr>
@@ -7023,7 +6904,7 @@
     <w:lvl w:ilvl="6">
       <w:start w:val="1"/>
       <w:numFmt w:val="decimal"/>
-      <w:pStyle w:val="Titolo7"/>
+      <w:pStyle w:val="Heading7"/>
       <w:lvlText w:val="%1.%2.%3.%4.%5.%6.%7"/>
       <w:lvlJc w:val="left"/>
       <w:pPr>
@@ -7033,7 +6914,7 @@
     <w:lvl w:ilvl="7">
       <w:start w:val="1"/>
       <w:numFmt w:val="decimal"/>
-      <w:pStyle w:val="Titolo8"/>
+      <w:pStyle w:val="Heading8"/>
       <w:lvlText w:val="%1.%2.%3.%4.%5.%6.%7.%8"/>
       <w:lvlJc w:val="left"/>
       <w:pPr>
@@ -7043,7 +6924,7 @@
     <w:lvl w:ilvl="8">
       <w:start w:val="1"/>
       <w:numFmt w:val="decimal"/>
-      <w:pStyle w:val="Titolo9"/>
+      <w:pStyle w:val="Heading9"/>
       <w:lvlText w:val="%1.%2.%3.%4.%5.%6.%7.%8.%9"/>
       <w:lvlJc w:val="left"/>
       <w:pPr>
@@ -7051,44 +6932,44 @@
       </w:pPr>
     </w:lvl>
   </w:abstractNum>
-  <w:num w:numId="1">
+  <w:num w:numId="1" w16cid:durableId="61831582">
     <w:abstractNumId w:val="0"/>
   </w:num>
-  <w:num w:numId="2">
+  <w:num w:numId="2" w16cid:durableId="780103699">
     <w:abstractNumId w:val="1"/>
   </w:num>
-  <w:num w:numId="3">
+  <w:num w:numId="3" w16cid:durableId="384328766">
     <w:abstractNumId w:val="1"/>
   </w:num>
-  <w:num w:numId="4">
+  <w:num w:numId="4" w16cid:durableId="1777358903">
     <w:abstractNumId w:val="1"/>
   </w:num>
-  <w:num w:numId="5">
+  <w:num w:numId="5" w16cid:durableId="34158753">
     <w:abstractNumId w:val="1"/>
   </w:num>
-  <w:num w:numId="6">
+  <w:num w:numId="6" w16cid:durableId="736900442">
     <w:abstractNumId w:val="1"/>
   </w:num>
-  <w:num w:numId="7">
+  <w:num w:numId="7" w16cid:durableId="134640912">
     <w:abstractNumId w:val="1"/>
   </w:num>
-  <w:num w:numId="8">
+  <w:num w:numId="8" w16cid:durableId="813762919">
     <w:abstractNumId w:val="1"/>
   </w:num>
-  <w:num w:numId="9">
+  <w:num w:numId="9" w16cid:durableId="402141001">
     <w:abstractNumId w:val="1"/>
   </w:num>
-  <w:num w:numId="10">
+  <w:num w:numId="10" w16cid:durableId="559171247">
     <w:abstractNumId w:val="1"/>
   </w:num>
-  <w:num w:numId="11">
+  <w:num w:numId="11" w16cid:durableId="1929383802">
     <w:abstractNumId w:val="1"/>
   </w:num>
 </w:numbering>
 </file>
 
 <file path=word/styles.xml><?xml version="1.0" encoding="utf-8"?>
-<w:styles xmlns:mc="http://schemas.openxmlformats.org/markup-compatibility/2006" xmlns:r="http://schemas.openxmlformats.org/officeDocument/2006/relationships" xmlns:w="http://schemas.openxmlformats.org/wordprocessingml/2006/main" xmlns:w14="http://schemas.microsoft.com/office/word/2010/wordml" xmlns:w15="http://schemas.microsoft.com/office/word/2012/wordml" xmlns:w16cid="http://schemas.microsoft.com/office/word/2016/wordml/cid" xmlns:w16se="http://schemas.microsoft.com/office/word/2015/wordml/symex" mc:Ignorable="w14 w15 w16se w16cid">
+<w:styles xmlns:mc="http://schemas.openxmlformats.org/markup-compatibility/2006" xmlns:r="http://schemas.openxmlformats.org/officeDocument/2006/relationships" xmlns:w="http://schemas.openxmlformats.org/wordprocessingml/2006/main" xmlns:w14="http://schemas.microsoft.com/office/word/2010/wordml" xmlns:w15="http://schemas.microsoft.com/office/word/2012/wordml" xmlns:w16cex="http://schemas.microsoft.com/office/word/2018/wordml/cex" xmlns:w16cid="http://schemas.microsoft.com/office/word/2016/wordml/cid" xmlns:w16="http://schemas.microsoft.com/office/word/2018/wordml" xmlns:w16sdtdh="http://schemas.microsoft.com/office/word/2020/wordml/sdtdatahash" xmlns:w16se="http://schemas.microsoft.com/office/word/2015/wordml/symex" mc:Ignorable="w14 w15 w16se w16cid w16 w16cex w16sdtdh">
   <w:docDefaults>
     <w:rPrDefault>
       <w:rPr>
@@ -7104,7 +6985,7 @@
       </w:pPr>
     </w:pPrDefault>
   </w:docDefaults>
-  <w:latentStyles w:defLockedState="0" w:defUIPriority="99" w:defSemiHidden="0" w:defUnhideWhenUsed="0" w:defQFormat="0" w:count="375">
+  <w:latentStyles w:defLockedState="0" w:defUIPriority="99" w:defSemiHidden="0" w:defUnhideWhenUsed="0" w:defQFormat="0" w:count="376">
     <w:lsdException w:name="Normal" w:uiPriority="0" w:qFormat="1"/>
     <w:lsdException w:name="heading 1" w:uiPriority="9" w:qFormat="1"/>
     <w:lsdException w:name="heading 2" w:semiHidden="1" w:uiPriority="9" w:unhideWhenUsed="1" w:qFormat="1"/>
@@ -7210,7 +7091,6 @@
     <w:lsdException w:name="HTML Sample" w:semiHidden="1" w:unhideWhenUsed="1"/>
     <w:lsdException w:name="HTML Typewriter" w:semiHidden="1" w:unhideWhenUsed="1"/>
     <w:lsdException w:name="HTML Variable" w:semiHidden="1" w:unhideWhenUsed="1"/>
-    <w:lsdException w:name="Normal Table" w:semiHidden="1" w:unhideWhenUsed="1"/>
     <w:lsdException w:name="annotation subject" w:semiHidden="1" w:unhideWhenUsed="1"/>
     <w:lsdException w:name="No List" w:semiHidden="1" w:unhideWhenUsed="1"/>
     <w:lsdException w:name="Outline List 1" w:semiHidden="1" w:unhideWhenUsed="1"/>
@@ -7257,10 +7137,8 @@
     <w:lsdException w:name="Table Subtle 2" w:semiHidden="1" w:unhideWhenUsed="1"/>
     <w:lsdException w:name="Table Web 1" w:semiHidden="1" w:unhideWhenUsed="1"/>
     <w:lsdException w:name="Table Web 2" w:semiHidden="1" w:unhideWhenUsed="1"/>
-    <w:lsdException w:name="Table Web 3" w:semiHidden="1" w:unhideWhenUsed="1"/>
     <w:lsdException w:name="Balloon Text" w:semiHidden="1" w:unhideWhenUsed="1"/>
     <w:lsdException w:name="Table Grid" w:uiPriority="39"/>
-    <w:lsdException w:name="Table Theme" w:semiHidden="1" w:unhideWhenUsed="1"/>
     <w:lsdException w:name="Placeholder Text" w:semiHidden="1"/>
     <w:lsdException w:name="No Spacing" w:uiPriority="1" w:qFormat="1"/>
     <w:lsdException w:name="Light Shading" w:uiPriority="60"/>
@@ -7480,8 +7358,9 @@
     <w:lsdException w:name="Smart Hyperlink" w:semiHidden="1" w:unhideWhenUsed="1"/>
     <w:lsdException w:name="Hashtag" w:semiHidden="1" w:unhideWhenUsed="1"/>
     <w:lsdException w:name="Unresolved Mention" w:semiHidden="1" w:unhideWhenUsed="1"/>
+    <w:lsdException w:name="Smart Link" w:semiHidden="1" w:unhideWhenUsed="1"/>
   </w:latentStyles>
-  <w:style w:type="paragraph" w:default="1" w:styleId="Normale">
+  <w:style w:type="paragraph" w:default="1" w:styleId="Normal">
     <w:name w:val="Normal"/>
     <w:qFormat/>
     <w:rsid w:val="00D73FFA"/>
@@ -7489,11 +7368,11 @@
       <w:rFonts w:ascii="Raleway" w:hAnsi="Raleway"/>
     </w:rPr>
   </w:style>
-  <w:style w:type="paragraph" w:styleId="Titolo1">
+  <w:style w:type="paragraph" w:styleId="Heading1">
     <w:name w:val="heading 1"/>
-    <w:basedOn w:val="Normale"/>
-    <w:next w:val="Normale"/>
-    <w:link w:val="Titolo1Carattere"/>
+    <w:basedOn w:val="Normal"/>
+    <w:next w:val="Normal"/>
+    <w:link w:val="Heading1Char"/>
     <w:uiPriority w:val="9"/>
     <w:qFormat/>
     <w:rsid w:val="00384464"/>
@@ -7518,11 +7397,11 @@
       <w:szCs w:val="36"/>
     </w:rPr>
   </w:style>
-  <w:style w:type="paragraph" w:styleId="Titolo2">
+  <w:style w:type="paragraph" w:styleId="Heading2">
     <w:name w:val="heading 2"/>
-    <w:basedOn w:val="Normale"/>
-    <w:next w:val="Normale"/>
-    <w:link w:val="Titolo2Carattere"/>
+    <w:basedOn w:val="Normal"/>
+    <w:next w:val="Normal"/>
+    <w:link w:val="Heading2Char"/>
     <w:uiPriority w:val="9"/>
     <w:unhideWhenUsed/>
     <w:qFormat/>
@@ -7547,11 +7426,11 @@
       <w:szCs w:val="28"/>
     </w:rPr>
   </w:style>
-  <w:style w:type="paragraph" w:styleId="Titolo3">
+  <w:style w:type="paragraph" w:styleId="Heading3">
     <w:name w:val="heading 3"/>
-    <w:basedOn w:val="Normale"/>
-    <w:next w:val="Normale"/>
-    <w:link w:val="Titolo3Carattere"/>
+    <w:basedOn w:val="Normal"/>
+    <w:next w:val="Normal"/>
+    <w:link w:val="Heading3Char"/>
     <w:uiPriority w:val="9"/>
     <w:unhideWhenUsed/>
     <w:qFormat/>
@@ -7573,11 +7452,11 @@
       <w:color w:val="000000" w:themeColor="text1"/>
     </w:rPr>
   </w:style>
-  <w:style w:type="paragraph" w:styleId="Titolo4">
+  <w:style w:type="paragraph" w:styleId="Heading4">
     <w:name w:val="heading 4"/>
-    <w:basedOn w:val="Normale"/>
-    <w:next w:val="Normale"/>
-    <w:link w:val="Titolo4Carattere"/>
+    <w:basedOn w:val="Normal"/>
+    <w:next w:val="Normal"/>
+    <w:link w:val="Heading4Char"/>
     <w:uiPriority w:val="9"/>
     <w:unhideWhenUsed/>
     <w:qFormat/>
@@ -7601,11 +7480,11 @@
       <w:color w:val="000000" w:themeColor="text1"/>
     </w:rPr>
   </w:style>
-  <w:style w:type="paragraph" w:styleId="Titolo5">
+  <w:style w:type="paragraph" w:styleId="Heading5">
     <w:name w:val="heading 5"/>
-    <w:basedOn w:val="Normale"/>
-    <w:next w:val="Normale"/>
-    <w:link w:val="Titolo5Carattere"/>
+    <w:basedOn w:val="Normal"/>
+    <w:next w:val="Normal"/>
+    <w:link w:val="Heading5Char"/>
     <w:uiPriority w:val="9"/>
     <w:semiHidden/>
     <w:unhideWhenUsed/>
@@ -7626,11 +7505,11 @@
       <w:color w:val="323E4F" w:themeColor="text2" w:themeShade="BF"/>
     </w:rPr>
   </w:style>
-  <w:style w:type="paragraph" w:styleId="Titolo6">
+  <w:style w:type="paragraph" w:styleId="Heading6">
     <w:name w:val="heading 6"/>
-    <w:basedOn w:val="Normale"/>
-    <w:next w:val="Normale"/>
-    <w:link w:val="Titolo6Carattere"/>
+    <w:basedOn w:val="Normal"/>
+    <w:next w:val="Normal"/>
+    <w:link w:val="Heading6Char"/>
     <w:uiPriority w:val="9"/>
     <w:semiHidden/>
     <w:unhideWhenUsed/>
@@ -7653,11 +7532,11 @@
       <w:color w:val="323E4F" w:themeColor="text2" w:themeShade="BF"/>
     </w:rPr>
   </w:style>
-  <w:style w:type="paragraph" w:styleId="Titolo7">
+  <w:style w:type="paragraph" w:styleId="Heading7">
     <w:name w:val="heading 7"/>
-    <w:basedOn w:val="Normale"/>
-    <w:next w:val="Normale"/>
-    <w:link w:val="Titolo7Carattere"/>
+    <w:basedOn w:val="Normal"/>
+    <w:next w:val="Normal"/>
+    <w:link w:val="Heading7Char"/>
     <w:uiPriority w:val="9"/>
     <w:semiHidden/>
     <w:unhideWhenUsed/>
@@ -7680,11 +7559,11 @@
       <w:color w:val="404040" w:themeColor="text1" w:themeTint="BF"/>
     </w:rPr>
   </w:style>
-  <w:style w:type="paragraph" w:styleId="Titolo8">
+  <w:style w:type="paragraph" w:styleId="Heading8">
     <w:name w:val="heading 8"/>
-    <w:basedOn w:val="Normale"/>
-    <w:next w:val="Normale"/>
-    <w:link w:val="Titolo8Carattere"/>
+    <w:basedOn w:val="Normal"/>
+    <w:next w:val="Normal"/>
+    <w:link w:val="Heading8Char"/>
     <w:uiPriority w:val="9"/>
     <w:semiHidden/>
     <w:unhideWhenUsed/>
@@ -7707,11 +7586,11 @@
       <w:szCs w:val="20"/>
     </w:rPr>
   </w:style>
-  <w:style w:type="paragraph" w:styleId="Titolo9">
+  <w:style w:type="paragraph" w:styleId="Heading9">
     <w:name w:val="heading 9"/>
-    <w:basedOn w:val="Normale"/>
-    <w:next w:val="Normale"/>
-    <w:link w:val="Titolo9Carattere"/>
+    <w:basedOn w:val="Normal"/>
+    <w:next w:val="Normal"/>
+    <w:link w:val="Heading9Char"/>
     <w:uiPriority w:val="9"/>
     <w:semiHidden/>
     <w:unhideWhenUsed/>
@@ -7736,13 +7615,13 @@
       <w:szCs w:val="20"/>
     </w:rPr>
   </w:style>
-  <w:style w:type="character" w:default="1" w:styleId="Carpredefinitoparagrafo">
+  <w:style w:type="character" w:default="1" w:styleId="DefaultParagraphFont">
     <w:name w:val="Default Paragraph Font"/>
     <w:uiPriority w:val="1"/>
     <w:semiHidden/>
     <w:unhideWhenUsed/>
   </w:style>
-  <w:style w:type="table" w:default="1" w:styleId="Tabellanormale">
+  <w:style w:type="table" w:default="1" w:styleId="TableNormal">
     <w:name w:val="Normal Table"/>
     <w:uiPriority w:val="99"/>
     <w:semiHidden/>
@@ -7757,16 +7636,16 @@
       </w:tblCellMar>
     </w:tblPr>
   </w:style>
-  <w:style w:type="numbering" w:default="1" w:styleId="Nessunelenco">
+  <w:style w:type="numbering" w:default="1" w:styleId="NoList">
     <w:name w:val="No List"/>
     <w:uiPriority w:val="99"/>
     <w:semiHidden/>
     <w:unhideWhenUsed/>
   </w:style>
-  <w:style w:type="character" w:customStyle="1" w:styleId="Titolo1Carattere">
-    <w:name w:val="Titolo 1 Carattere"/>
-    <w:basedOn w:val="Carpredefinitoparagrafo"/>
-    <w:link w:val="Titolo1"/>
+  <w:style w:type="character" w:customStyle="1" w:styleId="Heading1Char">
+    <w:name w:val="Heading 1 Char"/>
+    <w:basedOn w:val="DefaultParagraphFont"/>
+    <w:link w:val="Heading1"/>
     <w:uiPriority w:val="9"/>
     <w:rsid w:val="00384464"/>
     <w:rPr>
@@ -7779,9 +7658,9 @@
       <w:lang w:val="it-CH"/>
     </w:rPr>
   </w:style>
-  <w:style w:type="paragraph" w:styleId="Paragrafoelenco">
+  <w:style w:type="paragraph" w:styleId="ListParagraph">
     <w:name w:val="List Paragraph"/>
-    <w:basedOn w:val="Normale"/>
+    <w:basedOn w:val="Normal"/>
     <w:uiPriority w:val="34"/>
     <w:qFormat/>
     <w:rsid w:val="009C0384"/>
@@ -7790,9 +7669,9 @@
       <w:contextualSpacing/>
     </w:pPr>
   </w:style>
-  <w:style w:type="character" w:styleId="Collegamentoipertestuale">
+  <w:style w:type="character" w:styleId="Hyperlink">
     <w:name w:val="Hyperlink"/>
-    <w:basedOn w:val="Carpredefinitoparagrafo"/>
+    <w:basedOn w:val="DefaultParagraphFont"/>
     <w:uiPriority w:val="99"/>
     <w:unhideWhenUsed/>
     <w:rsid w:val="00D44CC7"/>
@@ -7801,9 +7680,9 @@
       <w:u w:val="single"/>
     </w:rPr>
   </w:style>
-  <w:style w:type="character" w:styleId="Menzionenonrisolta">
+  <w:style w:type="character" w:styleId="UnresolvedMention">
     <w:name w:val="Unresolved Mention"/>
-    <w:basedOn w:val="Carpredefinitoparagrafo"/>
+    <w:basedOn w:val="DefaultParagraphFont"/>
     <w:uiPriority w:val="99"/>
     <w:semiHidden/>
     <w:unhideWhenUsed/>
@@ -7813,10 +7692,10 @@
       <w:shd w:val="clear" w:color="auto" w:fill="E1DFDD"/>
     </w:rPr>
   </w:style>
-  <w:style w:type="character" w:customStyle="1" w:styleId="Titolo2Carattere">
-    <w:name w:val="Titolo 2 Carattere"/>
-    <w:basedOn w:val="Carpredefinitoparagrafo"/>
-    <w:link w:val="Titolo2"/>
+  <w:style w:type="character" w:customStyle="1" w:styleId="Heading2Char">
+    <w:name w:val="Heading 2 Char"/>
+    <w:basedOn w:val="DefaultParagraphFont"/>
+    <w:link w:val="Heading2"/>
     <w:uiPriority w:val="9"/>
     <w:rsid w:val="00703277"/>
     <w:rPr>
@@ -7829,10 +7708,10 @@
       <w:szCs w:val="28"/>
     </w:rPr>
   </w:style>
-  <w:style w:type="paragraph" w:styleId="Titolosommario">
+  <w:style w:type="paragraph" w:styleId="TOCHeading">
     <w:name w:val="TOC Heading"/>
-    <w:basedOn w:val="Titolo1"/>
-    <w:next w:val="Normale"/>
+    <w:basedOn w:val="Heading1"/>
+    <w:next w:val="Normal"/>
     <w:uiPriority w:val="39"/>
     <w:unhideWhenUsed/>
     <w:qFormat/>
@@ -7841,10 +7720,10 @@
       <w:outlineLvl w:val="9"/>
     </w:pPr>
   </w:style>
-  <w:style w:type="paragraph" w:styleId="Sommario1">
+  <w:style w:type="paragraph" w:styleId="TOC1">
     <w:name w:val="toc 1"/>
-    <w:basedOn w:val="Normale"/>
-    <w:next w:val="Normale"/>
+    <w:basedOn w:val="Normal"/>
+    <w:next w:val="Normal"/>
     <w:autoRedefine/>
     <w:uiPriority w:val="39"/>
     <w:unhideWhenUsed/>
@@ -7853,10 +7732,10 @@
       <w:spacing w:after="100"/>
     </w:pPr>
   </w:style>
-  <w:style w:type="paragraph" w:styleId="Sommario2">
+  <w:style w:type="paragraph" w:styleId="TOC2">
     <w:name w:val="toc 2"/>
-    <w:basedOn w:val="Normale"/>
-    <w:next w:val="Normale"/>
+    <w:basedOn w:val="Normal"/>
+    <w:next w:val="Normal"/>
     <w:autoRedefine/>
     <w:uiPriority w:val="39"/>
     <w:unhideWhenUsed/>
@@ -7866,10 +7745,10 @@
       <w:ind w:left="220"/>
     </w:pPr>
   </w:style>
-  <w:style w:type="character" w:customStyle="1" w:styleId="Titolo3Carattere">
-    <w:name w:val="Titolo 3 Carattere"/>
-    <w:basedOn w:val="Carpredefinitoparagrafo"/>
-    <w:link w:val="Titolo3"/>
+  <w:style w:type="character" w:customStyle="1" w:styleId="Heading3Char">
+    <w:name w:val="Heading 3 Char"/>
+    <w:basedOn w:val="DefaultParagraphFont"/>
+    <w:link w:val="Heading3"/>
     <w:uiPriority w:val="9"/>
     <w:rsid w:val="00703277"/>
     <w:rPr>
@@ -7879,9 +7758,9 @@
       <w:color w:val="000000" w:themeColor="text1"/>
     </w:rPr>
   </w:style>
-  <w:style w:type="table" w:styleId="Grigliatabella">
+  <w:style w:type="table" w:styleId="TableGrid">
     <w:name w:val="Table Grid"/>
-    <w:basedOn w:val="Tabellanormale"/>
+    <w:basedOn w:val="TableNormal"/>
     <w:uiPriority w:val="39"/>
     <w:rsid w:val="00E46A4A"/>
     <w:pPr>
@@ -7898,9 +7777,9 @@
       </w:tblBorders>
     </w:tblPr>
   </w:style>
-  <w:style w:type="table" w:styleId="Tabellagriglia5scura-colore5">
+  <w:style w:type="table" w:styleId="GridTable5Dark-Accent5">
     <w:name w:val="Grid Table 5 Dark Accent 5"/>
-    <w:basedOn w:val="Tabellanormale"/>
+    <w:basedOn w:val="TableNormal"/>
     <w:uiPriority w:val="50"/>
     <w:rsid w:val="00E46A4A"/>
     <w:pPr>
@@ -8004,10 +7883,10 @@
       </w:tcPr>
     </w:tblStylePr>
   </w:style>
-  <w:style w:type="character" w:customStyle="1" w:styleId="Titolo4Carattere">
-    <w:name w:val="Titolo 4 Carattere"/>
-    <w:basedOn w:val="Carpredefinitoparagrafo"/>
-    <w:link w:val="Titolo4"/>
+  <w:style w:type="character" w:customStyle="1" w:styleId="Heading4Char">
+    <w:name w:val="Heading 4 Char"/>
+    <w:basedOn w:val="DefaultParagraphFont"/>
+    <w:link w:val="Heading4"/>
     <w:uiPriority w:val="9"/>
     <w:rsid w:val="00756E05"/>
     <w:rPr>
@@ -8019,10 +7898,10 @@
       <w:color w:val="000000" w:themeColor="text1"/>
     </w:rPr>
   </w:style>
-  <w:style w:type="character" w:customStyle="1" w:styleId="Titolo5Carattere">
-    <w:name w:val="Titolo 5 Carattere"/>
-    <w:basedOn w:val="Carpredefinitoparagrafo"/>
-    <w:link w:val="Titolo5"/>
+  <w:style w:type="character" w:customStyle="1" w:styleId="Heading5Char">
+    <w:name w:val="Heading 5 Char"/>
+    <w:basedOn w:val="DefaultParagraphFont"/>
+    <w:link w:val="Heading5"/>
     <w:uiPriority w:val="9"/>
     <w:semiHidden/>
     <w:rsid w:val="00A01ED5"/>
@@ -8031,10 +7910,10 @@
       <w:color w:val="323E4F" w:themeColor="text2" w:themeShade="BF"/>
     </w:rPr>
   </w:style>
-  <w:style w:type="character" w:customStyle="1" w:styleId="Titolo6Carattere">
-    <w:name w:val="Titolo 6 Carattere"/>
-    <w:basedOn w:val="Carpredefinitoparagrafo"/>
-    <w:link w:val="Titolo6"/>
+  <w:style w:type="character" w:customStyle="1" w:styleId="Heading6Char">
+    <w:name w:val="Heading 6 Char"/>
+    <w:basedOn w:val="DefaultParagraphFont"/>
+    <w:link w:val="Heading6"/>
     <w:uiPriority w:val="9"/>
     <w:semiHidden/>
     <w:rsid w:val="00A01ED5"/>
@@ -8045,10 +7924,10 @@
       <w:color w:val="323E4F" w:themeColor="text2" w:themeShade="BF"/>
     </w:rPr>
   </w:style>
-  <w:style w:type="character" w:customStyle="1" w:styleId="Titolo7Carattere">
-    <w:name w:val="Titolo 7 Carattere"/>
-    <w:basedOn w:val="Carpredefinitoparagrafo"/>
-    <w:link w:val="Titolo7"/>
+  <w:style w:type="character" w:customStyle="1" w:styleId="Heading7Char">
+    <w:name w:val="Heading 7 Char"/>
+    <w:basedOn w:val="DefaultParagraphFont"/>
+    <w:link w:val="Heading7"/>
     <w:uiPriority w:val="9"/>
     <w:semiHidden/>
     <w:rsid w:val="00A01ED5"/>
@@ -8059,10 +7938,10 @@
       <w:color w:val="404040" w:themeColor="text1" w:themeTint="BF"/>
     </w:rPr>
   </w:style>
-  <w:style w:type="character" w:customStyle="1" w:styleId="Titolo8Carattere">
-    <w:name w:val="Titolo 8 Carattere"/>
-    <w:basedOn w:val="Carpredefinitoparagrafo"/>
-    <w:link w:val="Titolo8"/>
+  <w:style w:type="character" w:customStyle="1" w:styleId="Heading8Char">
+    <w:name w:val="Heading 8 Char"/>
+    <w:basedOn w:val="DefaultParagraphFont"/>
+    <w:link w:val="Heading8"/>
     <w:uiPriority w:val="9"/>
     <w:semiHidden/>
     <w:rsid w:val="00A01ED5"/>
@@ -8073,10 +7952,10 @@
       <w:szCs w:val="20"/>
     </w:rPr>
   </w:style>
-  <w:style w:type="character" w:customStyle="1" w:styleId="Titolo9Carattere">
-    <w:name w:val="Titolo 9 Carattere"/>
-    <w:basedOn w:val="Carpredefinitoparagrafo"/>
-    <w:link w:val="Titolo9"/>
+  <w:style w:type="character" w:customStyle="1" w:styleId="Heading9Char">
+    <w:name w:val="Heading 9 Char"/>
+    <w:basedOn w:val="DefaultParagraphFont"/>
+    <w:link w:val="Heading9"/>
     <w:uiPriority w:val="9"/>
     <w:semiHidden/>
     <w:rsid w:val="00A01ED5"/>
@@ -8089,12 +7968,11 @@
       <w:szCs w:val="20"/>
     </w:rPr>
   </w:style>
-  <w:style w:type="paragraph" w:styleId="Didascalia">
+  <w:style w:type="paragraph" w:styleId="Caption">
     <w:name w:val="caption"/>
-    <w:basedOn w:val="Normale"/>
-    <w:next w:val="Normale"/>
+    <w:basedOn w:val="Normal"/>
+    <w:next w:val="Normal"/>
     <w:uiPriority w:val="35"/>
-    <w:semiHidden/>
     <w:unhideWhenUsed/>
     <w:qFormat/>
     <w:rsid w:val="00A01ED5"/>
@@ -8109,11 +7987,11 @@
       <w:szCs w:val="18"/>
     </w:rPr>
   </w:style>
-  <w:style w:type="paragraph" w:styleId="Titolo">
+  <w:style w:type="paragraph" w:styleId="Title">
     <w:name w:val="Title"/>
-    <w:basedOn w:val="Normale"/>
-    <w:next w:val="Normale"/>
-    <w:link w:val="TitoloCarattere"/>
+    <w:basedOn w:val="Normal"/>
+    <w:next w:val="Normal"/>
+    <w:link w:val="TitleChar"/>
     <w:uiPriority w:val="10"/>
     <w:qFormat/>
     <w:rsid w:val="0070669B"/>
@@ -8128,10 +8006,10 @@
       <w:szCs w:val="56"/>
     </w:rPr>
   </w:style>
-  <w:style w:type="character" w:customStyle="1" w:styleId="TitoloCarattere">
-    <w:name w:val="Titolo Carattere"/>
-    <w:basedOn w:val="Carpredefinitoparagrafo"/>
-    <w:link w:val="Titolo"/>
+  <w:style w:type="character" w:customStyle="1" w:styleId="TitleChar">
+    <w:name w:val="Title Char"/>
+    <w:basedOn w:val="DefaultParagraphFont"/>
+    <w:link w:val="Title"/>
     <w:uiPriority w:val="10"/>
     <w:rsid w:val="0070669B"/>
     <w:rPr>
@@ -8141,11 +8019,11 @@
       <w:szCs w:val="56"/>
     </w:rPr>
   </w:style>
-  <w:style w:type="paragraph" w:styleId="Sottotitolo">
+  <w:style w:type="paragraph" w:styleId="Subtitle">
     <w:name w:val="Subtitle"/>
-    <w:basedOn w:val="Normale"/>
-    <w:next w:val="Normale"/>
-    <w:link w:val="SottotitoloCarattere"/>
+    <w:basedOn w:val="Normal"/>
+    <w:next w:val="Normal"/>
+    <w:link w:val="SubtitleChar"/>
     <w:uiPriority w:val="11"/>
     <w:qFormat/>
     <w:rsid w:val="00A01ED5"/>
@@ -8159,10 +8037,10 @@
       <w:spacing w:val="10"/>
     </w:rPr>
   </w:style>
-  <w:style w:type="character" w:customStyle="1" w:styleId="SottotitoloCarattere">
-    <w:name w:val="Sottotitolo Carattere"/>
-    <w:basedOn w:val="Carpredefinitoparagrafo"/>
-    <w:link w:val="Sottotitolo"/>
+  <w:style w:type="character" w:customStyle="1" w:styleId="SubtitleChar">
+    <w:name w:val="Subtitle Char"/>
+    <w:basedOn w:val="DefaultParagraphFont"/>
+    <w:link w:val="Subtitle"/>
     <w:uiPriority w:val="11"/>
     <w:rsid w:val="00A01ED5"/>
     <w:rPr>
@@ -8170,9 +8048,9 @@
       <w:spacing w:val="10"/>
     </w:rPr>
   </w:style>
-  <w:style w:type="character" w:styleId="Enfasigrassetto">
+  <w:style w:type="character" w:styleId="Strong">
     <w:name w:val="Strong"/>
-    <w:basedOn w:val="Carpredefinitoparagrafo"/>
+    <w:basedOn w:val="DefaultParagraphFont"/>
     <w:uiPriority w:val="22"/>
     <w:qFormat/>
     <w:rsid w:val="00A01ED5"/>
@@ -8182,9 +8060,9 @@
       <w:color w:val="000000" w:themeColor="text1"/>
     </w:rPr>
   </w:style>
-  <w:style w:type="character" w:styleId="Enfasicorsivo">
+  <w:style w:type="character" w:styleId="Emphasis">
     <w:name w:val="Emphasis"/>
-    <w:basedOn w:val="Carpredefinitoparagrafo"/>
+    <w:basedOn w:val="DefaultParagraphFont"/>
     <w:uiPriority w:val="20"/>
     <w:qFormat/>
     <w:rsid w:val="00A01ED5"/>
@@ -8194,10 +8072,10 @@
       <w:color w:val="auto"/>
     </w:rPr>
   </w:style>
-  <w:style w:type="paragraph" w:styleId="Nessunaspaziatura">
+  <w:style w:type="paragraph" w:styleId="NoSpacing">
     <w:name w:val="No Spacing"/>
     <w:aliases w:val="Code"/>
-    <w:link w:val="NessunaspaziaturaCarattere"/>
+    <w:link w:val="NoSpacingChar"/>
     <w:uiPriority w:val="1"/>
     <w:qFormat/>
     <w:rsid w:val="00703277"/>
@@ -8208,11 +8086,11 @@
       <w:rFonts w:ascii="Source Code Pro" w:hAnsi="Source Code Pro"/>
     </w:rPr>
   </w:style>
-  <w:style w:type="paragraph" w:styleId="Citazione">
+  <w:style w:type="paragraph" w:styleId="Quote">
     <w:name w:val="Quote"/>
-    <w:basedOn w:val="Normale"/>
-    <w:next w:val="Normale"/>
-    <w:link w:val="CitazioneCarattere"/>
+    <w:basedOn w:val="Normal"/>
+    <w:next w:val="Normal"/>
+    <w:link w:val="QuoteChar"/>
     <w:uiPriority w:val="29"/>
     <w:qFormat/>
     <w:rsid w:val="00A01ED5"/>
@@ -8226,10 +8104,10 @@
       <w:color w:val="000000" w:themeColor="text1"/>
     </w:rPr>
   </w:style>
-  <w:style w:type="character" w:customStyle="1" w:styleId="CitazioneCarattere">
-    <w:name w:val="Citazione Carattere"/>
-    <w:basedOn w:val="Carpredefinitoparagrafo"/>
-    <w:link w:val="Citazione"/>
+  <w:style w:type="character" w:customStyle="1" w:styleId="QuoteChar">
+    <w:name w:val="Quote Char"/>
+    <w:basedOn w:val="DefaultParagraphFont"/>
+    <w:link w:val="Quote"/>
     <w:uiPriority w:val="29"/>
     <w:rsid w:val="00A01ED5"/>
     <w:rPr>
@@ -8238,11 +8116,11 @@
       <w:color w:val="000000" w:themeColor="text1"/>
     </w:rPr>
   </w:style>
-  <w:style w:type="paragraph" w:styleId="Citazioneintensa">
+  <w:style w:type="paragraph" w:styleId="IntenseQuote">
     <w:name w:val="Intense Quote"/>
-    <w:basedOn w:val="Normale"/>
-    <w:next w:val="Normale"/>
-    <w:link w:val="CitazioneintensaCarattere"/>
+    <w:basedOn w:val="Normal"/>
+    <w:next w:val="Normal"/>
+    <w:link w:val="IntenseQuoteChar"/>
     <w:uiPriority w:val="30"/>
     <w:qFormat/>
     <w:rsid w:val="00A01ED5"/>
@@ -8260,10 +8138,10 @@
       <w:color w:val="000000" w:themeColor="text1"/>
     </w:rPr>
   </w:style>
-  <w:style w:type="character" w:customStyle="1" w:styleId="CitazioneintensaCarattere">
-    <w:name w:val="Citazione intensa Carattere"/>
-    <w:basedOn w:val="Carpredefinitoparagrafo"/>
-    <w:link w:val="Citazioneintensa"/>
+  <w:style w:type="character" w:customStyle="1" w:styleId="IntenseQuoteChar">
+    <w:name w:val="Intense Quote Char"/>
+    <w:basedOn w:val="DefaultParagraphFont"/>
+    <w:link w:val="IntenseQuote"/>
     <w:uiPriority w:val="30"/>
     <w:rsid w:val="00A01ED5"/>
     <w:rPr>
@@ -8271,9 +8149,9 @@
       <w:shd w:val="clear" w:color="auto" w:fill="F2F2F2" w:themeFill="background1" w:themeFillShade="F2"/>
     </w:rPr>
   </w:style>
-  <w:style w:type="character" w:styleId="Enfasidelicata">
+  <w:style w:type="character" w:styleId="SubtleEmphasis">
     <w:name w:val="Subtle Emphasis"/>
-    <w:basedOn w:val="Carpredefinitoparagrafo"/>
+    <w:basedOn w:val="DefaultParagraphFont"/>
     <w:uiPriority w:val="19"/>
     <w:qFormat/>
     <w:rsid w:val="0070669B"/>
@@ -8284,9 +8162,9 @@
       <w:color w:val="404040" w:themeColor="text1" w:themeTint="BF"/>
     </w:rPr>
   </w:style>
-  <w:style w:type="character" w:styleId="Enfasiintensa">
+  <w:style w:type="character" w:styleId="IntenseEmphasis">
     <w:name w:val="Intense Emphasis"/>
-    <w:basedOn w:val="Carpredefinitoparagrafo"/>
+    <w:basedOn w:val="DefaultParagraphFont"/>
     <w:uiPriority w:val="21"/>
     <w:qFormat/>
     <w:rsid w:val="00A01ED5"/>
@@ -8298,9 +8176,9 @@
       <w:caps/>
     </w:rPr>
   </w:style>
-  <w:style w:type="character" w:styleId="Riferimentodelicato">
+  <w:style w:type="character" w:styleId="SubtleReference">
     <w:name w:val="Subtle Reference"/>
-    <w:basedOn w:val="Carpredefinitoparagrafo"/>
+    <w:basedOn w:val="DefaultParagraphFont"/>
     <w:uiPriority w:val="31"/>
     <w:qFormat/>
     <w:rsid w:val="00A01ED5"/>
@@ -8310,9 +8188,9 @@
       <w:u w:val="single" w:color="7F7F7F" w:themeColor="text1" w:themeTint="80"/>
     </w:rPr>
   </w:style>
-  <w:style w:type="character" w:styleId="Riferimentointenso">
+  <w:style w:type="character" w:styleId="IntenseReference">
     <w:name w:val="Intense Reference"/>
-    <w:basedOn w:val="Carpredefinitoparagrafo"/>
+    <w:basedOn w:val="DefaultParagraphFont"/>
     <w:uiPriority w:val="32"/>
     <w:qFormat/>
     <w:rsid w:val="00A01ED5"/>
@@ -8323,9 +8201,9 @@
       <w:u w:val="single"/>
     </w:rPr>
   </w:style>
-  <w:style w:type="character" w:styleId="Titolodellibro">
+  <w:style w:type="character" w:styleId="BookTitle">
     <w:name w:val="Book Title"/>
-    <w:basedOn w:val="Carpredefinitoparagrafo"/>
+    <w:basedOn w:val="DefaultParagraphFont"/>
     <w:uiPriority w:val="33"/>
     <w:qFormat/>
     <w:rsid w:val="00A01ED5"/>
@@ -8336,10 +8214,10 @@
       <w:spacing w:val="5"/>
     </w:rPr>
   </w:style>
-  <w:style w:type="paragraph" w:styleId="Sommario3">
+  <w:style w:type="paragraph" w:styleId="TOC3">
     <w:name w:val="toc 3"/>
-    <w:basedOn w:val="Normale"/>
-    <w:next w:val="Normale"/>
+    <w:basedOn w:val="Normal"/>
+    <w:next w:val="Normal"/>
     <w:autoRedefine/>
     <w:uiPriority w:val="39"/>
     <w:unhideWhenUsed/>
@@ -8349,20 +8227,20 @@
       <w:ind w:left="440"/>
     </w:pPr>
   </w:style>
-  <w:style w:type="character" w:customStyle="1" w:styleId="NessunaspaziaturaCarattere">
-    <w:name w:val="Nessuna spaziatura Carattere"/>
-    <w:aliases w:val="Code Carattere"/>
-    <w:basedOn w:val="Carpredefinitoparagrafo"/>
-    <w:link w:val="Nessunaspaziatura"/>
+  <w:style w:type="character" w:customStyle="1" w:styleId="NoSpacingChar">
+    <w:name w:val="No Spacing Char"/>
+    <w:aliases w:val="Code Char"/>
+    <w:basedOn w:val="DefaultParagraphFont"/>
+    <w:link w:val="NoSpacing"/>
     <w:uiPriority w:val="1"/>
     <w:rsid w:val="00173B23"/>
     <w:rPr>
       <w:rFonts w:ascii="Source Code Pro" w:hAnsi="Source Code Pro"/>
     </w:rPr>
   </w:style>
-  <w:style w:type="table" w:styleId="Tabellaelenco5scura-colore6">
+  <w:style w:type="table" w:styleId="ListTable5Dark-Accent6">
     <w:name w:val="List Table 5 Dark Accent 6"/>
-    <w:basedOn w:val="Tabellanormale"/>
+    <w:basedOn w:val="TableNormal"/>
     <w:uiPriority w:val="50"/>
     <w:rsid w:val="00E16574"/>
     <w:pPr>
@@ -8494,9 +8372,9 @@
       </w:tcPr>
     </w:tblStylePr>
   </w:style>
-  <w:style w:type="table" w:styleId="Tabellagriglia5scura-colore6">
+  <w:style w:type="table" w:styleId="GridTable5Dark-Accent6">
     <w:name w:val="Grid Table 5 Dark Accent 6"/>
-    <w:basedOn w:val="Tabellanormale"/>
+    <w:basedOn w:val="TableNormal"/>
     <w:uiPriority w:val="50"/>
     <w:rsid w:val="00E16574"/>
     <w:pPr>
@@ -8600,9 +8478,9 @@
       </w:tcPr>
     </w:tblStylePr>
   </w:style>
-  <w:style w:type="table" w:styleId="Tabellaelenco3-colore6">
+  <w:style w:type="table" w:styleId="ListTable3-Accent6">
     <w:name w:val="List Table 3 Accent 6"/>
-    <w:basedOn w:val="Tabellanormale"/>
+    <w:basedOn w:val="TableNormal"/>
     <w:uiPriority w:val="48"/>
     <w:rsid w:val="00BC621E"/>
     <w:pPr>
@@ -8724,9 +8602,9 @@
       </w:tcPr>
     </w:tblStylePr>
   </w:style>
-  <w:style w:type="table" w:styleId="Tabellaelenco4-colore6">
+  <w:style w:type="table" w:styleId="ListTable4-Accent6">
     <w:name w:val="List Table 4 Accent 6"/>
-    <w:basedOn w:val="Tabellanormale"/>
+    <w:basedOn w:val="TableNormal"/>
     <w:uiPriority w:val="49"/>
     <w:rsid w:val="00BC621E"/>
     <w:pPr>
@@ -8798,9 +8676,9 @@
       </w:tcPr>
     </w:tblStylePr>
   </w:style>
-  <w:style w:type="table" w:styleId="Tabellagriglia7acolori-colore6">
+  <w:style w:type="table" w:styleId="GridTable7Colorful-Accent6">
     <w:name w:val="Grid Table 7 Colorful Accent 6"/>
-    <w:basedOn w:val="Tabellasemplice-3"/>
+    <w:basedOn w:val="PlainTable3"/>
     <w:uiPriority w:val="52"/>
     <w:rsid w:val="00E43D9A"/>
     <w:rPr>
@@ -8950,9 +8828,9 @@
       </w:tcPr>
     </w:tblStylePr>
   </w:style>
-  <w:style w:type="table" w:styleId="Tabellagriglia3-colore6">
+  <w:style w:type="table" w:styleId="GridTable3-Accent6">
     <w:name w:val="Grid Table 3 Accent 6"/>
-    <w:basedOn w:val="Tabellanormale"/>
+    <w:basedOn w:val="TableNormal"/>
     <w:uiPriority w:val="48"/>
     <w:rsid w:val="00401265"/>
     <w:pPr>
@@ -9086,9 +8964,9 @@
       </w:tcPr>
     </w:tblStylePr>
   </w:style>
-  <w:style w:type="table" w:styleId="Elencoacolori">
+  <w:style w:type="table" w:styleId="ColorfulList">
     <w:name w:val="Colorful List"/>
-    <w:basedOn w:val="Tabellanormale"/>
+    <w:basedOn w:val="TableNormal"/>
     <w:uiPriority w:val="72"/>
     <w:semiHidden/>
     <w:unhideWhenUsed/>
@@ -9167,9 +9045,9 @@
       </w:tcPr>
     </w:tblStylePr>
   </w:style>
-  <w:style w:type="table" w:styleId="Tabellasemplice-3">
+  <w:style w:type="table" w:styleId="PlainTable3">
     <w:name w:val="Plain Table 3"/>
-    <w:basedOn w:val="Tabellanormale"/>
+    <w:basedOn w:val="TableNormal"/>
     <w:uiPriority w:val="43"/>
     <w:rsid w:val="00E43D9A"/>
     <w:pPr>
@@ -9260,10 +9138,10 @@
       </w:tcPr>
     </w:tblStylePr>
   </w:style>
-  <w:style w:type="paragraph" w:styleId="Testonotaapidipagina">
+  <w:style w:type="paragraph" w:styleId="FootnoteText">
     <w:name w:val="footnote text"/>
-    <w:basedOn w:val="Normale"/>
-    <w:link w:val="TestonotaapidipaginaCarattere"/>
+    <w:basedOn w:val="Normal"/>
+    <w:link w:val="FootnoteTextChar"/>
     <w:uiPriority w:val="99"/>
     <w:semiHidden/>
     <w:unhideWhenUsed/>
@@ -9276,10 +9154,10 @@
       <w:szCs w:val="20"/>
     </w:rPr>
   </w:style>
-  <w:style w:type="character" w:customStyle="1" w:styleId="TestonotaapidipaginaCarattere">
-    <w:name w:val="Testo nota a piè di pagina Carattere"/>
-    <w:basedOn w:val="Carpredefinitoparagrafo"/>
-    <w:link w:val="Testonotaapidipagina"/>
+  <w:style w:type="character" w:customStyle="1" w:styleId="FootnoteTextChar">
+    <w:name w:val="Footnote Text Char"/>
+    <w:basedOn w:val="DefaultParagraphFont"/>
+    <w:link w:val="FootnoteText"/>
     <w:uiPriority w:val="99"/>
     <w:semiHidden/>
     <w:rsid w:val="002D67EC"/>
@@ -9290,9 +9168,9 @@
       <w:lang w:val="it-CH"/>
     </w:rPr>
   </w:style>
-  <w:style w:type="character" w:styleId="Rimandonotaapidipagina">
+  <w:style w:type="character" w:styleId="FootnoteReference">
     <w:name w:val="footnote reference"/>
-    <w:basedOn w:val="Carpredefinitoparagrafo"/>
+    <w:basedOn w:val="DefaultParagraphFont"/>
     <w:uiPriority w:val="99"/>
     <w:semiHidden/>
     <w:unhideWhenUsed/>

</xml_diff>

<commit_message>
Aggiunti capitoli nei manuali
</commit_message>
<xml_diff>
--- a/Documentazione/Manuale tecnico.docx
+++ b/Documentazione/Manuale tecnico.docx
@@ -318,7 +318,7 @@
               </mc:Choice>
               <mc:Fallback>
                 <w:pict>
-                  <v:group w14:anchorId="18D2532F" id="Group 193" o:spid="_x0000_s1026" style="position:absolute;margin-left:0;margin-top:0;width:540.55pt;height:718.4pt;z-index:-251657216;mso-width-percent:882;mso-height-percent:909;mso-position-horizontal:center;mso-position-horizontal-relative:page;mso-position-vertical:center;mso-position-vertical-relative:page;mso-width-percent:882;mso-height-percent:909" coordsize="68648,91235" o:gfxdata="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">
+                  <v:group w14:anchorId="18D2532F" id="Group 193" o:spid="_x0000_s1026" style="position:absolute;margin-left:0;margin-top:0;width:540.55pt;height:718.4pt;z-index:-251657216;mso-width-percent:882;mso-height-percent:909;mso-position-horizontal:center;mso-position-horizontal-relative:page;mso-position-vertical:center;mso-position-vertical-relative:page;mso-width-percent:882;mso-height-percent:909" coordsize="68648,91235" o:gfxdata="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">
                     <v:rect id="Rectangle 194" o:spid="_x0000_s1027" style="position:absolute;width:68580;height:13716;visibility:visible;mso-wrap-style:square;v-text-anchor:middle" o:gfxdata="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" fillcolor="#00b050" stroked="f" strokeweight="1pt"/>
                     <v:rect id="Rectangle 195" o:spid="_x0000_s1028" style="position:absolute;top:40943;width:68580;height:50292;visibility:visible;mso-wrap-style:square;v-text-anchor:bottom" o:gfxdata="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" fillcolor="#00b050" stroked="f" strokeweight="1pt">
                       <v:textbox inset="36pt,57.6pt,36pt,36pt">
@@ -334,11 +334,10 @@
                               <w:dataBinding w:prefixMappings="xmlns:ns0='http://purl.org/dc/elements/1.1/' xmlns:ns1='http://schemas.openxmlformats.org/package/2006/metadata/core-properties' " w:xpath="/ns1:coreProperties[1]/ns0:creator[1]" w:storeItemID="{6C3C8BC8-F283-45AE-878A-BAB7291924A1}"/>
                               <w:text/>
                             </w:sdtPr>
-                            <w:sdtEndPr/>
                             <w:sdtContent>
                               <w:p>
                                 <w:pPr>
-                                  <w:pStyle w:val="Nessunaspaziatura"/>
+                                  <w:pStyle w:val="NoSpacing"/>
                                   <w:spacing w:before="120"/>
                                   <w:jc w:val="center"/>
                                   <w:rPr>
@@ -356,7 +355,7 @@
                           </w:sdt>
                           <w:p>
                             <w:pPr>
-                              <w:pStyle w:val="Nessunaspaziatura"/>
+                              <w:pStyle w:val="NoSpacing"/>
                               <w:spacing w:before="120"/>
                               <w:jc w:val="center"/>
                               <w:rPr>
@@ -375,7 +374,6 @@
                                 <w:dataBinding w:prefixMappings="xmlns:ns0='http://schemas.openxmlformats.org/officeDocument/2006/extended-properties' " w:xpath="/ns0:Properties[1]/ns0:Company[1]" w:storeItemID="{6668398D-A668-4E3E-A5EB-62B293D839F1}"/>
                                 <w:text/>
                               </w:sdtPr>
-                              <w:sdtEndPr/>
                               <w:sdtContent>
                                 <w:r>
                                   <w:rPr>
@@ -403,7 +401,6 @@
                                 <w:dataBinding w:prefixMappings="xmlns:ns0='http://schemas.microsoft.com/office/2006/coverPageProps' " w:xpath="/ns0:CoverPageProperties[1]/ns0:CompanyAddress[1]" w:storeItemID="{55AF091B-3C7A-41E3-B477-F2FDAA23CFDA}"/>
                                 <w:text/>
                               </w:sdtPr>
-                              <w:sdtEndPr/>
                               <w:sdtContent>
                                 <w:r>
                                   <w:rPr>
@@ -439,11 +436,10 @@
                               <w:dataBinding w:prefixMappings="xmlns:ns0='http://purl.org/dc/elements/1.1/' xmlns:ns1='http://schemas.openxmlformats.org/package/2006/metadata/core-properties' " w:xpath="/ns1:coreProperties[1]/ns0:title[1]" w:storeItemID="{6C3C8BC8-F283-45AE-878A-BAB7291924A1}"/>
                               <w:text/>
                             </w:sdtPr>
-                            <w:sdtEndPr/>
                             <w:sdtContent>
                               <w:p>
                                 <w:pPr>
-                                  <w:pStyle w:val="Nessunaspaziatura"/>
+                                  <w:pStyle w:val="NoSpacing"/>
                                   <w:jc w:val="center"/>
                                   <w:rPr>
                                     <w:rFonts w:asciiTheme="majorHAnsi" w:eastAsiaTheme="majorEastAsia" w:hAnsiTheme="majorHAnsi" w:cstheme="majorBidi"/>
@@ -3313,15 +3309,161 @@
     <w:p>
       <w:pPr>
         <w:pStyle w:val="Heading1"/>
+        <w:rPr>
+          <w:lang w:val="en-CH"/>
+        </w:rPr>
       </w:pPr>
       <w:bookmarkStart w:id="1" w:name="_Toc113624123"/>
       <w:r>
+        <w:rPr>
+          <w:lang w:val="en-CH"/>
+        </w:rPr>
         <w:lastRenderedPageBreak/>
+        <w:t>Standard</w:t>
+      </w:r>
+    </w:p>
+    <w:p>
+      <w:pPr>
+        <w:rPr>
+          <w:lang w:val="en-CH"/>
+        </w:rPr>
+      </w:pPr>
+      <w:r>
+        <w:rPr>
+          <w:lang w:val="en-CH"/>
+        </w:rPr>
+        <w:t>// Come avete documentato // phpdoc, Javadoc</w:t>
+      </w:r>
+    </w:p>
+    <w:p>
+      <w:pPr>
+        <w:pStyle w:val="Heading1"/>
+        <w:rPr>
+          <w:lang w:val="en-CH"/>
+        </w:rPr>
+      </w:pPr>
+      <w:r>
+        <w:rPr>
+          <w:lang w:val="en-CH"/>
+        </w:rPr>
+        <w:t>Spiegazioni codice</w:t>
+      </w:r>
+    </w:p>
+    <w:p>
+      <w:pPr>
+        <w:rPr>
+          <w:lang w:val="en-CH"/>
+        </w:rPr>
+      </w:pPr>
+      <w:r>
+        <w:rPr>
+          <w:lang w:val="en-CH"/>
+        </w:rPr>
+        <w:t>// Fonte del template</w:t>
+      </w:r>
+    </w:p>
+    <w:p>
+      <w:pPr>
+        <w:rPr>
+          <w:lang w:val="en-CH"/>
+        </w:rPr>
+      </w:pPr>
+      <w:r>
+        <w:rPr>
+          <w:lang w:val="en-CH"/>
+        </w:rPr>
+        <w:t>// Snippet nel testo</w:t>
+      </w:r>
+    </w:p>
+    <w:p>
+      <w:pPr>
+        <w:rPr>
+          <w:lang w:val="en-CH"/>
+        </w:rPr>
+      </w:pPr>
+      <w:r>
+        <w:rPr>
+          <w:lang w:val="en-CH"/>
+        </w:rPr>
+        <w:t>// Diagrammi a supporto</w:t>
+      </w:r>
+    </w:p>
+    <w:p>
+      <w:pPr>
+        <w:rPr>
+          <w:lang w:val="en-CH"/>
+        </w:rPr>
+      </w:pPr>
+      <w:r>
+        <w:rPr>
+          <w:lang w:val="en-CH"/>
+        </w:rPr>
+        <w:t>// Commenti nel codice</w:t>
+      </w:r>
+    </w:p>
+    <w:p>
+      <w:pPr>
+        <w:rPr>
+          <w:lang w:val="en-CH"/>
+        </w:rPr>
+      </w:pPr>
+    </w:p>
+    <w:p>
+      <w:pPr>
+        <w:pStyle w:val="Heading1"/>
+        <w:rPr>
+          <w:lang w:val="en-CH"/>
+        </w:rPr>
+      </w:pPr>
+      <w:r>
+        <w:rPr>
+          <w:lang w:val="en-CH"/>
+        </w:rPr>
+        <w:t>Diagrammi</w:t>
+      </w:r>
+    </w:p>
+    <w:p>
+      <w:pPr>
+        <w:rPr>
+          <w:lang w:val="en-CH"/>
+        </w:rPr>
+      </w:pPr>
+      <w:r>
+        <w:rPr>
+          <w:lang w:val="en-CH"/>
+        </w:rPr>
+        <w:t>// UML</w:t>
+      </w:r>
+    </w:p>
+    <w:p>
+      <w:pPr>
+        <w:rPr>
+          <w:lang w:val="en-CH"/>
+        </w:rPr>
+      </w:pPr>
+    </w:p>
+    <w:p>
+      <w:pPr>
+        <w:pStyle w:val="Heading1"/>
+      </w:pPr>
+      <w:r>
         <w:t>Requisiti</w:t>
       </w:r>
       <w:bookmarkEnd w:id="1"/>
     </w:p>
-    <w:p/>
+    <w:p>
+      <w:pPr>
+        <w:rPr>
+          <w:lang w:val="en-CH"/>
+        </w:rPr>
+      </w:pPr>
+      <w:r>
+        <w:rPr>
+          <w:lang w:val="en-CH"/>
+        </w:rPr>
+        <w:t>// di dettaglio (priorità, % completamento)</w:t>
+      </w:r>
+    </w:p>
     <w:p>
       <w:pPr>
         <w:pStyle w:val="Heading1"/>
@@ -3474,6 +3616,7 @@
           <w:bCs/>
           <w:lang w:val="en-CH"/>
         </w:rPr>
+        <w:lastRenderedPageBreak/>
         <w:t>Il rover monta il modulo Bluetooth HC-05, il quale non è certificato da Apple, questo rende impossibile comunicare da un dispositivo iOS al rover.</w:t>
       </w:r>
       <w:r>
@@ -3535,9 +3678,9 @@
         <w:rPr>
           <w:b/>
           <w:bCs/>
+          <w:noProof/>
           <w:lang w:val="en-CH"/>
         </w:rPr>
-        <w:lastRenderedPageBreak/>
         <w:drawing>
           <wp:inline distT="0" distB="0" distL="0" distR="0" wp14:anchorId="0AE92316" wp14:editId="035E2B77">
             <wp:extent cx="3568700" cy="3857625"/>
@@ -6230,7 +6373,7 @@
           <w:numId w:val="2"/>
         </w:numPr>
         <w:rPr>
-          <w:u w:val="single"/>
+          <w:lang w:val="en-CH"/>
         </w:rPr>
       </w:pPr>
       <w:bookmarkStart w:id="46" w:name="_Toc113624153"/>
@@ -6238,12 +6381,26 @@
         <w:t xml:space="preserve">Scelta finale: </w:t>
       </w:r>
       <w:bookmarkEnd w:id="46"/>
-    </w:p>
-    <w:p/>
-    <w:p/>
-    <w:p/>
-    <w:p/>
-    <w:p/>
+      <w:r>
+        <w:rPr>
+          <w:lang w:val="en-CH"/>
+        </w:rPr>
+        <w:t>Xamarin</w:t>
+      </w:r>
+    </w:p>
+    <w:p>
+      <w:pPr>
+        <w:rPr>
+          <w:lang w:val="en-CH"/>
+        </w:rPr>
+      </w:pPr>
+      <w:r>
+        <w:rPr>
+          <w:lang w:val="en-CH"/>
+        </w:rPr>
+        <w:t>// Scrivere perché</w:t>
+      </w:r>
+    </w:p>
     <w:p/>
     <w:p>
       <w:pPr>
@@ -6261,6 +6418,85 @@
           <w:u w:val="single"/>
         </w:rPr>
       </w:pPr>
+    </w:p>
+    <w:p>
+      <w:pPr>
+        <w:pStyle w:val="Heading1"/>
+        <w:rPr>
+          <w:lang w:val="en-CH"/>
+        </w:rPr>
+      </w:pPr>
+      <w:r>
+        <w:rPr>
+          <w:lang w:val="en-CH"/>
+        </w:rPr>
+        <w:t>Testing</w:t>
+      </w:r>
+    </w:p>
+    <w:p>
+      <w:pPr>
+        <w:rPr>
+          <w:lang w:val="en-CH"/>
+        </w:rPr>
+      </w:pPr>
+      <w:r>
+        <w:rPr>
+          <w:lang w:val="en-CH"/>
+        </w:rPr>
+        <w:t>// Unitari</w:t>
+      </w:r>
+    </w:p>
+    <w:p>
+      <w:pPr>
+        <w:rPr>
+          <w:lang w:val="en-CH"/>
+        </w:rPr>
+      </w:pPr>
+      <w:r>
+        <w:rPr>
+          <w:lang w:val="en-CH"/>
+        </w:rPr>
+        <w:t>// Integrazione</w:t>
+      </w:r>
+    </w:p>
+    <w:p>
+      <w:pPr>
+        <w:rPr>
+          <w:lang w:val="en-CH"/>
+        </w:rPr>
+      </w:pPr>
+      <w:r>
+        <w:rPr>
+          <w:lang w:val="en-CH"/>
+        </w:rPr>
+        <w:t>// Accettazione</w:t>
+      </w:r>
+    </w:p>
+    <w:p>
+      <w:pPr>
+        <w:rPr>
+          <w:lang w:val="en-CH"/>
+        </w:rPr>
+      </w:pPr>
+      <w:r>
+        <w:rPr>
+          <w:lang w:val="en-CH"/>
+        </w:rPr>
+        <w:t>// Scrittura test automatici</w:t>
+      </w:r>
+    </w:p>
+    <w:p>
+      <w:pPr>
+        <w:rPr>
+          <w:lang w:val="en-CH"/>
+        </w:rPr>
+      </w:pPr>
+      <w:r>
+        <w:rPr>
+          <w:lang w:val="en-CH"/>
+        </w:rPr>
+        <w:t>// Uso eventuale di video</w:t>
+      </w:r>
     </w:p>
     <w:p>
       <w:r>
@@ -7091,6 +7327,7 @@
     <w:lsdException w:name="HTML Sample" w:semiHidden="1" w:unhideWhenUsed="1"/>
     <w:lsdException w:name="HTML Typewriter" w:semiHidden="1" w:unhideWhenUsed="1"/>
     <w:lsdException w:name="HTML Variable" w:semiHidden="1" w:unhideWhenUsed="1"/>
+    <w:lsdException w:name="Normal Table" w:semiHidden="1" w:unhideWhenUsed="1"/>
     <w:lsdException w:name="annotation subject" w:semiHidden="1" w:unhideWhenUsed="1"/>
     <w:lsdException w:name="No List" w:semiHidden="1" w:unhideWhenUsed="1"/>
     <w:lsdException w:name="Outline List 1" w:semiHidden="1" w:unhideWhenUsed="1"/>
@@ -7137,8 +7374,10 @@
     <w:lsdException w:name="Table Subtle 2" w:semiHidden="1" w:unhideWhenUsed="1"/>
     <w:lsdException w:name="Table Web 1" w:semiHidden="1" w:unhideWhenUsed="1"/>
     <w:lsdException w:name="Table Web 2" w:semiHidden="1" w:unhideWhenUsed="1"/>
+    <w:lsdException w:name="Table Web 3" w:semiHidden="1" w:unhideWhenUsed="1"/>
     <w:lsdException w:name="Balloon Text" w:semiHidden="1" w:unhideWhenUsed="1"/>
     <w:lsdException w:name="Table Grid" w:uiPriority="39"/>
+    <w:lsdException w:name="Table Theme" w:semiHidden="1" w:unhideWhenUsed="1"/>
     <w:lsdException w:name="Placeholder Text" w:semiHidden="1"/>
     <w:lsdException w:name="No Spacing" w:uiPriority="1" w:qFormat="1"/>
     <w:lsdException w:name="Light Shading" w:uiPriority="60"/>

</xml_diff>